<commit_message>
Updated Prototype Model Design Document
</commit_message>
<xml_diff>
--- a/Team_16-Prototype_Model_Design.docx
+++ b/Team_16-Prototype_Model_Design.docx
@@ -1,6 +1,6 @@
 
 <file path=word/document.xml><?xml version="1.0" encoding="utf-8"?>
-<w:document xmlns:wpc="http://schemas.microsoft.com/office/word/2010/wordprocessingCanvas" xmlns:cx="http://schemas.microsoft.com/office/drawing/2014/chartex" xmlns:cx1="http://schemas.microsoft.com/office/drawing/2015/9/8/chartex" xmlns:cx2="http://schemas.microsoft.com/office/drawing/2015/10/21/chartex" xmlns:cx3="http://schemas.microsoft.com/office/drawing/2016/5/9/chartex" xmlns:cx4="http://schemas.microsoft.com/office/drawing/2016/5/10/chartex" xmlns:cx5="http://schemas.microsoft.com/office/drawing/2016/5/11/chartex" xmlns:cx6="http://schemas.microsoft.com/office/drawing/2016/5/12/chartex" xmlns:cx7="http://schemas.microsoft.com/office/drawing/2016/5/13/chartex" xmlns:cx8="http://schemas.microsoft.com/office/drawing/2016/5/14/chartex" xmlns:mc="http://schemas.openxmlformats.org/markup-compatibility/2006" xmlns:aink="http://schemas.microsoft.com/office/drawing/2016/ink" xmlns:am3d="http://schemas.microsoft.com/office/drawing/2017/model3d" xmlns:o="urn:schemas-microsoft-com:office:office" xmlns:r="http://schemas.openxmlformats.org/officeDocument/2006/relationships" xmlns:m="http://schemas.openxmlformats.org/officeDocument/2006/math" xmlns:v="urn:schemas-microsoft-com:vml" xmlns:wp14="http://schemas.microsoft.com/office/word/2010/wordprocessingDrawing" xmlns:wp="http://schemas.openxmlformats.org/drawingml/2006/wordprocessingDrawing" xmlns:w10="urn:schemas-microsoft-com:office:word" xmlns:w="http://schemas.openxmlformats.org/wordprocessingml/2006/main" xmlns:w14="http://schemas.microsoft.com/office/word/2010/wordml" xmlns:w15="http://schemas.microsoft.com/office/word/2012/wordml" xmlns:w16cid="http://schemas.microsoft.com/office/word/2016/wordml/cid" xmlns:w16se="http://schemas.microsoft.com/office/word/2015/wordml/symex" xmlns:wpg="http://schemas.microsoft.com/office/word/2010/wordprocessingGroup" xmlns:wpi="http://schemas.microsoft.com/office/word/2010/wordprocessingInk" xmlns:wne="http://schemas.microsoft.com/office/word/2006/wordml" xmlns:wps="http://schemas.microsoft.com/office/word/2010/wordprocessingShape" mc:Ignorable="w14 w15 w16se w16cid wp14">
+<w:document xmlns:wpc="http://schemas.microsoft.com/office/word/2010/wordprocessingCanvas" xmlns:cx="http://schemas.microsoft.com/office/drawing/2014/chartex" xmlns:cx1="http://schemas.microsoft.com/office/drawing/2015/9/8/chartex" xmlns:mc="http://schemas.openxmlformats.org/markup-compatibility/2006" xmlns:o="urn:schemas-microsoft-com:office:office" xmlns:r="http://schemas.openxmlformats.org/officeDocument/2006/relationships" xmlns:m="http://schemas.openxmlformats.org/officeDocument/2006/math" xmlns:v="urn:schemas-microsoft-com:vml" xmlns:wp14="http://schemas.microsoft.com/office/word/2010/wordprocessingDrawing" xmlns:wp="http://schemas.openxmlformats.org/drawingml/2006/wordprocessingDrawing" xmlns:w10="urn:schemas-microsoft-com:office:word" xmlns:w="http://schemas.openxmlformats.org/wordprocessingml/2006/main" xmlns:w14="http://schemas.microsoft.com/office/word/2010/wordml" xmlns:w15="http://schemas.microsoft.com/office/word/2012/wordml" xmlns:w16se="http://schemas.microsoft.com/office/word/2015/wordml/symex" xmlns:wpg="http://schemas.microsoft.com/office/word/2010/wordprocessingGroup" xmlns:wpi="http://schemas.microsoft.com/office/word/2010/wordprocessingInk" xmlns:wne="http://schemas.microsoft.com/office/word/2006/wordml" xmlns:wps="http://schemas.microsoft.com/office/word/2010/wordprocessingShape" mc:Ignorable="w14 w15 w16se wp14">
   <w:body>
     <w:p>
       <w:pPr>
@@ -437,27 +437,14 @@
       <w:r>
         <w:t xml:space="preserve">Table </w:t>
       </w:r>
-      <w:r>
-        <w:fldChar w:fldCharType="begin"/>
-      </w:r>
-      <w:r>
-        <w:instrText xml:space="preserve"> SEQ Table \* ARABIC </w:instrText>
-      </w:r>
-      <w:r>
-        <w:fldChar w:fldCharType="separate"/>
-      </w:r>
-      <w:r>
-        <w:rPr>
-          <w:noProof/>
-        </w:rPr>
-        <w:t>1</w:t>
-      </w:r>
-      <w:r>
-        <w:rPr>
-          <w:noProof/>
-        </w:rPr>
-        <w:fldChar w:fldCharType="end"/>
-      </w:r>
+      <w:fldSimple w:instr=" SEQ Table \* ARABIC ">
+        <w:r>
+          <w:rPr>
+            <w:noProof/>
+          </w:rPr>
+          <w:t>1</w:t>
+        </w:r>
+      </w:fldSimple>
       <w:bookmarkEnd w:id="0"/>
       <w:r>
         <w:t>: Necessary Design Changes</w:t>
@@ -759,10 +746,7 @@
               <w:t xml:space="preserve"> resistors), whereas we only use two 100</w:t>
             </w:r>
             <w:r>
-              <w:t xml:space="preserve"> </w:t>
-            </w:r>
-            <w:r>
-              <w:t>Ω</w:t>
+              <w:t xml:space="preserve"> Ω</w:t>
             </w:r>
             <w:r>
               <w:t xml:space="preserve"> resistors now. This resistance still allows us to limit the input current within the nominal range acceptable to drive the LED. </w:t>
@@ -842,27 +826,14 @@
       <w:r>
         <w:t xml:space="preserve">Table </w:t>
       </w:r>
-      <w:r>
-        <w:fldChar w:fldCharType="begin"/>
-      </w:r>
-      <w:r>
-        <w:instrText xml:space="preserve"> SEQ Table \* ARABIC </w:instrText>
-      </w:r>
-      <w:r>
-        <w:fldChar w:fldCharType="separate"/>
-      </w:r>
-      <w:r>
-        <w:rPr>
-          <w:noProof/>
-        </w:rPr>
-        <w:t>2</w:t>
-      </w:r>
-      <w:r>
-        <w:rPr>
-          <w:noProof/>
-        </w:rPr>
-        <w:fldChar w:fldCharType="end"/>
-      </w:r>
+      <w:fldSimple w:instr=" SEQ Table \* ARABIC ">
+        <w:r>
+          <w:rPr>
+            <w:noProof/>
+          </w:rPr>
+          <w:t>2</w:t>
+        </w:r>
+      </w:fldSimple>
       <w:bookmarkEnd w:id="1"/>
       <w:r>
         <w:t>: Important Notes</w:t>
@@ -1376,33 +1347,47 @@
     </w:p>
     <w:p>
       <w:pPr>
+        <w:rPr>
+          <w:i/>
+          <w:iCs/>
+          <w:color w:val="404040" w:themeColor="text1" w:themeTint="BF"/>
+        </w:rPr>
+      </w:pPr>
+      <w:r>
+        <w:rPr>
+          <w:rStyle w:val="SubtleEmphasis"/>
+        </w:rPr>
+        <w:t xml:space="preserve">Notes: </w:t>
+      </w:r>
+      <w:r>
+        <w:rPr>
+          <w:rStyle w:val="SubtleEmphasis"/>
+        </w:rPr>
+        <w:t>Signals requiring a test point will have the test point label specified under the Test Point Name column. When test point is not needed, the column will be left blank.</w:t>
+      </w:r>
+      <w:r>
+        <w:rPr>
+          <w:rStyle w:val="SubtleEmphasis"/>
+        </w:rPr>
+        <w:t xml:space="preserve"> We will only be testing Stepper out 1, as all 4 stepper driver signals are functionally equivalent (they alternate).</w:t>
+      </w:r>
+    </w:p>
+    <w:p>
+      <w:pPr>
         <w:pStyle w:val="TableCaption"/>
       </w:pPr>
       <w:bookmarkStart w:id="2" w:name="_Ref10555501"/>
       <w:r>
         <w:t xml:space="preserve">Table </w:t>
       </w:r>
-      <w:r>
-        <w:fldChar w:fldCharType="begin"/>
-      </w:r>
-      <w:r>
-        <w:instrText xml:space="preserve"> SEQ Table \* ARABIC </w:instrText>
-      </w:r>
-      <w:r>
-        <w:fldChar w:fldCharType="separate"/>
-      </w:r>
-      <w:r>
-        <w:rPr>
-          <w:noProof/>
-        </w:rPr>
-        <w:t>3</w:t>
-      </w:r>
-      <w:r>
-        <w:rPr>
-          <w:noProof/>
-        </w:rPr>
-        <w:fldChar w:fldCharType="end"/>
-      </w:r>
+      <w:fldSimple w:instr=" SEQ Table \* ARABIC ">
+        <w:r>
+          <w:rPr>
+            <w:noProof/>
+          </w:rPr>
+          <w:t>3</w:t>
+        </w:r>
+      </w:fldSimple>
       <w:bookmarkEnd w:id="2"/>
       <w:r>
         <w:t xml:space="preserve">: </w:t>
@@ -1417,17 +1402,19 @@
     <w:tbl>
       <w:tblPr>
         <w:tblStyle w:val="ListTable6Colorful"/>
-        <w:tblW w:w="9501" w:type="dxa"/>
+        <w:tblW w:w="10771" w:type="dxa"/>
+        <w:tblInd w:w="-698" w:type="dxa"/>
         <w:tblLayout w:type="fixed"/>
         <w:tblLook w:val="04A0" w:firstRow="1" w:lastRow="0" w:firstColumn="1" w:lastColumn="0" w:noHBand="0" w:noVBand="1"/>
       </w:tblPr>
       <w:tblGrid>
-        <w:gridCol w:w="1535"/>
-        <w:gridCol w:w="1270"/>
-        <w:gridCol w:w="3456"/>
-        <w:gridCol w:w="1080"/>
-        <w:gridCol w:w="1080"/>
-        <w:gridCol w:w="1080"/>
+        <w:gridCol w:w="1691"/>
+        <w:gridCol w:w="1842"/>
+        <w:gridCol w:w="1276"/>
+        <w:gridCol w:w="3402"/>
+        <w:gridCol w:w="709"/>
+        <w:gridCol w:w="1134"/>
+        <w:gridCol w:w="717"/>
       </w:tblGrid>
       <w:tr>
         <w:trPr>
@@ -1436,7 +1423,7 @@
         <w:tc>
           <w:tcPr>
             <w:cnfStyle w:val="001000000000" w:firstRow="0" w:lastRow="0" w:firstColumn="1" w:lastColumn="0" w:oddVBand="0" w:evenVBand="0" w:oddHBand="0" w:evenHBand="0" w:firstRowFirstColumn="0" w:firstRowLastColumn="0" w:lastRowFirstColumn="0" w:lastRowLastColumn="0"/>
-            <w:tcW w:w="1535" w:type="dxa"/>
+            <w:tcW w:w="1691" w:type="dxa"/>
             <w:vAlign w:val="bottom"/>
           </w:tcPr>
           <w:p>
@@ -1450,8 +1437,7 @@
         </w:tc>
         <w:tc>
           <w:tcPr>
-            <w:tcW w:w="1270" w:type="dxa"/>
-            <w:vAlign w:val="bottom"/>
+            <w:tcW w:w="1842" w:type="dxa"/>
           </w:tcPr>
           <w:p>
             <w:pPr>
@@ -1459,13 +1445,13 @@
               <w:cnfStyle w:val="100000000000" w:firstRow="1" w:lastRow="0" w:firstColumn="0" w:lastColumn="0" w:oddVBand="0" w:evenVBand="0" w:oddHBand="0" w:evenHBand="0" w:firstRowFirstColumn="0" w:firstRowLastColumn="0" w:lastRowFirstColumn="0" w:lastRowLastColumn="0"/>
             </w:pPr>
             <w:r>
-              <w:t>Property</w:t>
-            </w:r>
-          </w:p>
-        </w:tc>
-        <w:tc>
-          <w:tcPr>
-            <w:tcW w:w="3456" w:type="dxa"/>
+              <w:t>Test Point name</w:t>
+            </w:r>
+          </w:p>
+        </w:tc>
+        <w:tc>
+          <w:tcPr>
+            <w:tcW w:w="1276" w:type="dxa"/>
             <w:vAlign w:val="bottom"/>
           </w:tcPr>
           <w:p>
@@ -1474,13 +1460,13 @@
               <w:cnfStyle w:val="100000000000" w:firstRow="1" w:lastRow="0" w:firstColumn="0" w:lastColumn="0" w:oddVBand="0" w:evenVBand="0" w:oddHBand="0" w:evenHBand="0" w:firstRowFirstColumn="0" w:firstRowLastColumn="0" w:lastRowFirstColumn="0" w:lastRowLastColumn="0"/>
             </w:pPr>
             <w:r>
-              <w:t>Required Software Mode</w:t>
-            </w:r>
-          </w:p>
-        </w:tc>
-        <w:tc>
-          <w:tcPr>
-            <w:tcW w:w="1080" w:type="dxa"/>
+              <w:t>Property</w:t>
+            </w:r>
+          </w:p>
+        </w:tc>
+        <w:tc>
+          <w:tcPr>
+            <w:tcW w:w="3402" w:type="dxa"/>
             <w:vAlign w:val="bottom"/>
           </w:tcPr>
           <w:p>
@@ -1489,13 +1475,13 @@
               <w:cnfStyle w:val="100000000000" w:firstRow="1" w:lastRow="0" w:firstColumn="0" w:lastColumn="0" w:oddVBand="0" w:evenVBand="0" w:oddHBand="0" w:evenHBand="0" w:firstRowFirstColumn="0" w:firstRowLastColumn="0" w:lastRowFirstColumn="0" w:lastRowLastColumn="0"/>
             </w:pPr>
             <w:r>
-              <w:t>Min</w:t>
-            </w:r>
-          </w:p>
-        </w:tc>
-        <w:tc>
-          <w:tcPr>
-            <w:tcW w:w="1080" w:type="dxa"/>
+              <w:t>Required Software Mode</w:t>
+            </w:r>
+          </w:p>
+        </w:tc>
+        <w:tc>
+          <w:tcPr>
+            <w:tcW w:w="709" w:type="dxa"/>
             <w:vAlign w:val="bottom"/>
           </w:tcPr>
           <w:p>
@@ -1504,13 +1490,28 @@
               <w:cnfStyle w:val="100000000000" w:firstRow="1" w:lastRow="0" w:firstColumn="0" w:lastColumn="0" w:oddVBand="0" w:evenVBand="0" w:oddHBand="0" w:evenHBand="0" w:firstRowFirstColumn="0" w:firstRowLastColumn="0" w:lastRowFirstColumn="0" w:lastRowLastColumn="0"/>
             </w:pPr>
             <w:r>
+              <w:t>Min</w:t>
+            </w:r>
+          </w:p>
+        </w:tc>
+        <w:tc>
+          <w:tcPr>
+            <w:tcW w:w="1134" w:type="dxa"/>
+            <w:vAlign w:val="bottom"/>
+          </w:tcPr>
+          <w:p>
+            <w:pPr>
+              <w:jc w:val="center"/>
+              <w:cnfStyle w:val="100000000000" w:firstRow="1" w:lastRow="0" w:firstColumn="0" w:lastColumn="0" w:oddVBand="0" w:evenVBand="0" w:oddHBand="0" w:evenHBand="0" w:firstRowFirstColumn="0" w:firstRowLastColumn="0" w:lastRowFirstColumn="0" w:lastRowLastColumn="0"/>
+            </w:pPr>
+            <w:r>
               <w:t>Nominal</w:t>
             </w:r>
           </w:p>
         </w:tc>
         <w:tc>
           <w:tcPr>
-            <w:tcW w:w="1080" w:type="dxa"/>
+            <w:tcW w:w="717" w:type="dxa"/>
             <w:vAlign w:val="bottom"/>
           </w:tcPr>
           <w:p>
@@ -1531,27 +1532,35 @@
         <w:tc>
           <w:tcPr>
             <w:cnfStyle w:val="001000000000" w:firstRow="0" w:lastRow="0" w:firstColumn="1" w:lastColumn="0" w:oddVBand="0" w:evenVBand="0" w:oddHBand="0" w:evenHBand="0" w:firstRowFirstColumn="0" w:firstRowLastColumn="0" w:lastRowFirstColumn="0" w:lastRowLastColumn="0"/>
-            <w:tcW w:w="1535" w:type="dxa"/>
-            <w:vAlign w:val="center"/>
-          </w:tcPr>
-          <w:p>
-            <w:pPr>
-              <w:jc w:val="left"/>
+            <w:tcW w:w="1691" w:type="dxa"/>
+            <w:vAlign w:val="center"/>
+          </w:tcPr>
+          <w:p>
+            <w:pPr>
+              <w:jc w:val="left"/>
+            </w:pPr>
+            <w:r>
+              <w:t xml:space="preserve">X Axis MIN </w:t>
+            </w:r>
+          </w:p>
+        </w:tc>
+        <w:tc>
+          <w:tcPr>
+            <w:tcW w:w="1842" w:type="dxa"/>
+          </w:tcPr>
+          <w:p>
+            <w:pPr>
+              <w:jc w:val="left"/>
+              <w:cnfStyle w:val="000000100000" w:firstRow="0" w:lastRow="0" w:firstColumn="0" w:lastColumn="0" w:oddVBand="0" w:evenVBand="0" w:oddHBand="1" w:evenHBand="0" w:firstRowFirstColumn="0" w:firstRowLastColumn="0" w:lastRowFirstColumn="0" w:lastRowLastColumn="0"/>
             </w:pPr>
             <w:r>
               <w:t>X_MIN_TEST</w:t>
             </w:r>
-            <w:r>
-              <w:t xml:space="preserve"> </w:t>
-            </w:r>
-            <w:r>
-              <w:t>(X)</w:t>
-            </w:r>
-          </w:p>
-        </w:tc>
-        <w:tc>
-          <w:tcPr>
-            <w:tcW w:w="1270" w:type="dxa"/>
+          </w:p>
+        </w:tc>
+        <w:tc>
+          <w:tcPr>
+            <w:tcW w:w="1276" w:type="dxa"/>
             <w:vAlign w:val="center"/>
           </w:tcPr>
           <w:p>
@@ -1566,7 +1575,7 @@
         </w:tc>
         <w:tc>
           <w:tcPr>
-            <w:tcW w:w="3456" w:type="dxa"/>
+            <w:tcW w:w="3402" w:type="dxa"/>
             <w:vAlign w:val="center"/>
           </w:tcPr>
           <w:p>
@@ -1581,7 +1590,7 @@
         </w:tc>
         <w:tc>
           <w:tcPr>
-            <w:tcW w:w="1080" w:type="dxa"/>
+            <w:tcW w:w="709" w:type="dxa"/>
             <w:vAlign w:val="center"/>
           </w:tcPr>
           <w:p>
@@ -1596,7 +1605,7 @@
         </w:tc>
         <w:tc>
           <w:tcPr>
-            <w:tcW w:w="1080" w:type="dxa"/>
+            <w:tcW w:w="1134" w:type="dxa"/>
             <w:vAlign w:val="center"/>
           </w:tcPr>
           <w:p>
@@ -1611,7 +1620,7 @@
         </w:tc>
         <w:tc>
           <w:tcPr>
-            <w:tcW w:w="1080" w:type="dxa"/>
+            <w:tcW w:w="717" w:type="dxa"/>
             <w:vAlign w:val="center"/>
           </w:tcPr>
           <w:p>
@@ -1629,28 +1638,21 @@
         <w:tc>
           <w:tcPr>
             <w:cnfStyle w:val="001000000000" w:firstRow="0" w:lastRow="0" w:firstColumn="1" w:lastColumn="0" w:oddVBand="0" w:evenVBand="0" w:oddHBand="0" w:evenHBand="0" w:firstRowFirstColumn="0" w:firstRowLastColumn="0" w:lastRowFirstColumn="0" w:lastRowLastColumn="0"/>
-            <w:tcW w:w="1535" w:type="dxa"/>
-            <w:vAlign w:val="center"/>
-          </w:tcPr>
-          <w:p>
-            <w:pPr>
-              <w:jc w:val="left"/>
-            </w:pPr>
-            <w:r>
-              <w:t>X_MAX</w:t>
-            </w:r>
-            <w:r>
-              <w:t>_TEST</w:t>
-            </w:r>
-            <w:r>
-              <w:t xml:space="preserve"> (X)</w:t>
-            </w:r>
-          </w:p>
-        </w:tc>
-        <w:tc>
-          <w:tcPr>
-            <w:tcW w:w="1270" w:type="dxa"/>
-            <w:vAlign w:val="center"/>
+            <w:tcW w:w="1691" w:type="dxa"/>
+            <w:vAlign w:val="center"/>
+          </w:tcPr>
+          <w:p>
+            <w:pPr>
+              <w:jc w:val="left"/>
+            </w:pPr>
+            <w:r>
+              <w:t>X Axis MAX</w:t>
+            </w:r>
+          </w:p>
+        </w:tc>
+        <w:tc>
+          <w:tcPr>
+            <w:tcW w:w="1842" w:type="dxa"/>
           </w:tcPr>
           <w:p>
             <w:pPr>
@@ -1658,13 +1660,28 @@
               <w:cnfStyle w:val="000000000000" w:firstRow="0" w:lastRow="0" w:firstColumn="0" w:lastColumn="0" w:oddVBand="0" w:evenVBand="0" w:oddHBand="0" w:evenHBand="0" w:firstRowFirstColumn="0" w:firstRowLastColumn="0" w:lastRowFirstColumn="0" w:lastRowLastColumn="0"/>
             </w:pPr>
             <w:r>
+              <w:t>X_MAX_TEST</w:t>
+            </w:r>
+          </w:p>
+        </w:tc>
+        <w:tc>
+          <w:tcPr>
+            <w:tcW w:w="1276" w:type="dxa"/>
+            <w:vAlign w:val="center"/>
+          </w:tcPr>
+          <w:p>
+            <w:pPr>
+              <w:jc w:val="left"/>
+              <w:cnfStyle w:val="000000000000" w:firstRow="0" w:lastRow="0" w:firstColumn="0" w:lastColumn="0" w:oddVBand="0" w:evenVBand="0" w:oddHBand="0" w:evenHBand="0" w:firstRowFirstColumn="0" w:firstRowLastColumn="0" w:lastRowFirstColumn="0" w:lastRowLastColumn="0"/>
+            </w:pPr>
+            <w:r>
               <w:t xml:space="preserve">Voltage </w:t>
             </w:r>
           </w:p>
         </w:tc>
         <w:tc>
           <w:tcPr>
-            <w:tcW w:w="3456" w:type="dxa"/>
+            <w:tcW w:w="3402" w:type="dxa"/>
             <w:vAlign w:val="center"/>
           </w:tcPr>
           <w:p>
@@ -1679,7 +1696,7 @@
         </w:tc>
         <w:tc>
           <w:tcPr>
-            <w:tcW w:w="1080" w:type="dxa"/>
+            <w:tcW w:w="709" w:type="dxa"/>
             <w:vAlign w:val="center"/>
           </w:tcPr>
           <w:p>
@@ -1694,7 +1711,7 @@
         </w:tc>
         <w:tc>
           <w:tcPr>
-            <w:tcW w:w="1080" w:type="dxa"/>
+            <w:tcW w:w="1134" w:type="dxa"/>
             <w:vAlign w:val="center"/>
           </w:tcPr>
           <w:p>
@@ -1709,7 +1726,7 @@
         </w:tc>
         <w:tc>
           <w:tcPr>
-            <w:tcW w:w="1080" w:type="dxa"/>
+            <w:tcW w:w="717" w:type="dxa"/>
             <w:vAlign w:val="center"/>
           </w:tcPr>
           <w:p>
@@ -1730,7 +1747,7 @@
         <w:tc>
           <w:tcPr>
             <w:cnfStyle w:val="001000000000" w:firstRow="0" w:lastRow="0" w:firstColumn="1" w:lastColumn="0" w:oddVBand="0" w:evenVBand="0" w:oddHBand="0" w:evenHBand="0" w:firstRowFirstColumn="0" w:firstRowLastColumn="0" w:lastRowFirstColumn="0" w:lastRowLastColumn="0"/>
-            <w:tcW w:w="1535" w:type="dxa"/>
+            <w:tcW w:w="1691" w:type="dxa"/>
             <w:vAlign w:val="center"/>
           </w:tcPr>
           <w:p>
@@ -1741,16 +1758,30 @@
               <w:t>Y</w:t>
             </w:r>
             <w:r>
-              <w:t>_MIN_TEST</w:t>
-            </w:r>
-            <w:r>
-              <w:t xml:space="preserve"> (X)</w:t>
-            </w:r>
-          </w:p>
-        </w:tc>
-        <w:tc>
-          <w:tcPr>
-            <w:tcW w:w="1270" w:type="dxa"/>
+              <w:t xml:space="preserve"> Axis </w:t>
+            </w:r>
+            <w:r>
+              <w:t>MIN</w:t>
+            </w:r>
+          </w:p>
+        </w:tc>
+        <w:tc>
+          <w:tcPr>
+            <w:tcW w:w="1842" w:type="dxa"/>
+          </w:tcPr>
+          <w:p>
+            <w:pPr>
+              <w:jc w:val="left"/>
+              <w:cnfStyle w:val="000000100000" w:firstRow="0" w:lastRow="0" w:firstColumn="0" w:lastColumn="0" w:oddVBand="0" w:evenVBand="0" w:oddHBand="1" w:evenHBand="0" w:firstRowFirstColumn="0" w:firstRowLastColumn="0" w:lastRowFirstColumn="0" w:lastRowLastColumn="0"/>
+            </w:pPr>
+            <w:r>
+              <w:t>Y_MIN_TEST</w:t>
+            </w:r>
+          </w:p>
+        </w:tc>
+        <w:tc>
+          <w:tcPr>
+            <w:tcW w:w="1276" w:type="dxa"/>
             <w:vAlign w:val="center"/>
           </w:tcPr>
           <w:p>
@@ -1765,7 +1796,7 @@
         </w:tc>
         <w:tc>
           <w:tcPr>
-            <w:tcW w:w="3456" w:type="dxa"/>
+            <w:tcW w:w="3402" w:type="dxa"/>
             <w:vAlign w:val="center"/>
           </w:tcPr>
           <w:p>
@@ -1780,7 +1811,7 @@
         </w:tc>
         <w:tc>
           <w:tcPr>
-            <w:tcW w:w="1080" w:type="dxa"/>
+            <w:tcW w:w="709" w:type="dxa"/>
             <w:vAlign w:val="center"/>
           </w:tcPr>
           <w:p>
@@ -1795,7 +1826,7 @@
         </w:tc>
         <w:tc>
           <w:tcPr>
-            <w:tcW w:w="1080" w:type="dxa"/>
+            <w:tcW w:w="1134" w:type="dxa"/>
             <w:vAlign w:val="center"/>
           </w:tcPr>
           <w:p>
@@ -1810,7 +1841,7 @@
         </w:tc>
         <w:tc>
           <w:tcPr>
-            <w:tcW w:w="1080" w:type="dxa"/>
+            <w:tcW w:w="717" w:type="dxa"/>
             <w:vAlign w:val="center"/>
           </w:tcPr>
           <w:p>
@@ -1828,28 +1859,24 @@
         <w:tc>
           <w:tcPr>
             <w:cnfStyle w:val="001000000000" w:firstRow="0" w:lastRow="0" w:firstColumn="1" w:lastColumn="0" w:oddVBand="0" w:evenVBand="0" w:oddHBand="0" w:evenHBand="0" w:firstRowFirstColumn="0" w:firstRowLastColumn="0" w:lastRowFirstColumn="0" w:lastRowLastColumn="0"/>
-            <w:tcW w:w="1535" w:type="dxa"/>
-            <w:vAlign w:val="center"/>
-          </w:tcPr>
-          <w:p>
-            <w:pPr>
-              <w:jc w:val="left"/>
-            </w:pPr>
-            <w:r>
-              <w:t>Y_MAX</w:t>
-            </w:r>
-            <w:r>
-              <w:t>_TEST</w:t>
-            </w:r>
-            <w:r>
-              <w:t xml:space="preserve"> (X)</w:t>
-            </w:r>
-          </w:p>
-        </w:tc>
-        <w:tc>
-          <w:tcPr>
-            <w:tcW w:w="1270" w:type="dxa"/>
-            <w:vAlign w:val="center"/>
+            <w:tcW w:w="1691" w:type="dxa"/>
+            <w:vAlign w:val="center"/>
+          </w:tcPr>
+          <w:p>
+            <w:pPr>
+              <w:jc w:val="left"/>
+            </w:pPr>
+            <w:r>
+              <w:t>Y</w:t>
+            </w:r>
+            <w:r>
+              <w:t xml:space="preserve"> Axis MAX</w:t>
+            </w:r>
+          </w:p>
+        </w:tc>
+        <w:tc>
+          <w:tcPr>
+            <w:tcW w:w="1842" w:type="dxa"/>
           </w:tcPr>
           <w:p>
             <w:pPr>
@@ -1857,13 +1884,28 @@
               <w:cnfStyle w:val="000000000000" w:firstRow="0" w:lastRow="0" w:firstColumn="0" w:lastColumn="0" w:oddVBand="0" w:evenVBand="0" w:oddHBand="0" w:evenHBand="0" w:firstRowFirstColumn="0" w:firstRowLastColumn="0" w:lastRowFirstColumn="0" w:lastRowLastColumn="0"/>
             </w:pPr>
             <w:r>
+              <w:t>Y_MAX_TEST</w:t>
+            </w:r>
+          </w:p>
+        </w:tc>
+        <w:tc>
+          <w:tcPr>
+            <w:tcW w:w="1276" w:type="dxa"/>
+            <w:vAlign w:val="center"/>
+          </w:tcPr>
+          <w:p>
+            <w:pPr>
+              <w:jc w:val="left"/>
+              <w:cnfStyle w:val="000000000000" w:firstRow="0" w:lastRow="0" w:firstColumn="0" w:lastColumn="0" w:oddVBand="0" w:evenVBand="0" w:oddHBand="0" w:evenHBand="0" w:firstRowFirstColumn="0" w:firstRowLastColumn="0" w:lastRowFirstColumn="0" w:lastRowLastColumn="0"/>
+            </w:pPr>
+            <w:r>
               <w:t xml:space="preserve">Voltage </w:t>
             </w:r>
           </w:p>
         </w:tc>
         <w:tc>
           <w:tcPr>
-            <w:tcW w:w="3456" w:type="dxa"/>
+            <w:tcW w:w="3402" w:type="dxa"/>
             <w:vAlign w:val="center"/>
           </w:tcPr>
           <w:p>
@@ -1878,7 +1920,7 @@
         </w:tc>
         <w:tc>
           <w:tcPr>
-            <w:tcW w:w="1080" w:type="dxa"/>
+            <w:tcW w:w="709" w:type="dxa"/>
             <w:vAlign w:val="center"/>
           </w:tcPr>
           <w:p>
@@ -1893,7 +1935,7 @@
         </w:tc>
         <w:tc>
           <w:tcPr>
-            <w:tcW w:w="1080" w:type="dxa"/>
+            <w:tcW w:w="1134" w:type="dxa"/>
             <w:vAlign w:val="center"/>
           </w:tcPr>
           <w:p>
@@ -1908,7 +1950,7 @@
         </w:tc>
         <w:tc>
           <w:tcPr>
-            <w:tcW w:w="1080" w:type="dxa"/>
+            <w:tcW w:w="717" w:type="dxa"/>
             <w:vAlign w:val="center"/>
           </w:tcPr>
           <w:p>
@@ -1929,24 +1971,32 @@
         <w:tc>
           <w:tcPr>
             <w:cnfStyle w:val="001000000000" w:firstRow="0" w:lastRow="0" w:firstColumn="1" w:lastColumn="0" w:oddVBand="0" w:evenVBand="0" w:oddHBand="0" w:evenHBand="0" w:firstRowFirstColumn="0" w:firstRowLastColumn="0" w:lastRowFirstColumn="0" w:lastRowLastColumn="0"/>
-            <w:tcW w:w="1535" w:type="dxa"/>
-            <w:vAlign w:val="center"/>
-          </w:tcPr>
-          <w:p>
-            <w:pPr>
-              <w:jc w:val="left"/>
-            </w:pPr>
-            <w:r>
-              <w:t xml:space="preserve">Keypad COL </w:t>
-            </w:r>
-            <w:r>
-              <w:t>1</w:t>
-            </w:r>
-          </w:p>
-        </w:tc>
-        <w:tc>
-          <w:tcPr>
-            <w:tcW w:w="1270" w:type="dxa"/>
+            <w:tcW w:w="1691" w:type="dxa"/>
+            <w:vAlign w:val="center"/>
+          </w:tcPr>
+          <w:p>
+            <w:pPr>
+              <w:jc w:val="left"/>
+            </w:pPr>
+            <w:r>
+              <w:t>Keypad COL 1</w:t>
+            </w:r>
+          </w:p>
+        </w:tc>
+        <w:tc>
+          <w:tcPr>
+            <w:tcW w:w="1842" w:type="dxa"/>
+          </w:tcPr>
+          <w:p>
+            <w:pPr>
+              <w:jc w:val="left"/>
+              <w:cnfStyle w:val="000000100000" w:firstRow="0" w:lastRow="0" w:firstColumn="0" w:lastColumn="0" w:oddVBand="0" w:evenVBand="0" w:oddHBand="1" w:evenHBand="0" w:firstRowFirstColumn="0" w:firstRowLastColumn="0" w:lastRowFirstColumn="0" w:lastRowLastColumn="0"/>
+            </w:pPr>
+          </w:p>
+        </w:tc>
+        <w:tc>
+          <w:tcPr>
+            <w:tcW w:w="1276" w:type="dxa"/>
             <w:vAlign w:val="center"/>
           </w:tcPr>
           <w:p>
@@ -1961,40 +2011,34 @@
         </w:tc>
         <w:tc>
           <w:tcPr>
-            <w:tcW w:w="3456" w:type="dxa"/>
-            <w:vAlign w:val="center"/>
-          </w:tcPr>
-          <w:p>
-            <w:pPr>
-              <w:jc w:val="left"/>
-              <w:cnfStyle w:val="000000100000" w:firstRow="0" w:lastRow="0" w:firstColumn="0" w:lastColumn="0" w:oddVBand="0" w:evenVBand="0" w:oddHBand="1" w:evenHBand="0" w:firstRowFirstColumn="0" w:firstRowLastColumn="0" w:lastRowFirstColumn="0" w:lastRowLastColumn="0"/>
-            </w:pPr>
-            <w:r>
-              <w:t>Keypad Column</w:t>
-            </w:r>
-            <w:r>
-              <w:t xml:space="preserve"> 1 </w:t>
-            </w:r>
-            <w:r>
-              <w:t>test mode</w:t>
-            </w:r>
-          </w:p>
-        </w:tc>
-        <w:tc>
-          <w:tcPr>
-            <w:tcW w:w="1080" w:type="dxa"/>
-            <w:vAlign w:val="center"/>
-          </w:tcPr>
-          <w:p>
-            <w:pPr>
-              <w:jc w:val="left"/>
-              <w:cnfStyle w:val="000000100000" w:firstRow="0" w:lastRow="0" w:firstColumn="0" w:lastColumn="0" w:oddVBand="0" w:evenVBand="0" w:oddHBand="1" w:evenHBand="0" w:firstRowFirstColumn="0" w:firstRowLastColumn="0" w:lastRowFirstColumn="0" w:lastRowLastColumn="0"/>
-            </w:pPr>
-          </w:p>
-        </w:tc>
-        <w:tc>
-          <w:tcPr>
-            <w:tcW w:w="1080" w:type="dxa"/>
+            <w:tcW w:w="3402" w:type="dxa"/>
+            <w:vAlign w:val="center"/>
+          </w:tcPr>
+          <w:p>
+            <w:pPr>
+              <w:jc w:val="left"/>
+              <w:cnfStyle w:val="000000100000" w:firstRow="0" w:lastRow="0" w:firstColumn="0" w:lastColumn="0" w:oddVBand="0" w:evenVBand="0" w:oddHBand="1" w:evenHBand="0" w:firstRowFirstColumn="0" w:firstRowLastColumn="0" w:lastRowFirstColumn="0" w:lastRowLastColumn="0"/>
+            </w:pPr>
+            <w:r>
+              <w:t>Keypad Column 1 test mode</w:t>
+            </w:r>
+          </w:p>
+        </w:tc>
+        <w:tc>
+          <w:tcPr>
+            <w:tcW w:w="709" w:type="dxa"/>
+            <w:vAlign w:val="center"/>
+          </w:tcPr>
+          <w:p>
+            <w:pPr>
+              <w:jc w:val="left"/>
+              <w:cnfStyle w:val="000000100000" w:firstRow="0" w:lastRow="0" w:firstColumn="0" w:lastColumn="0" w:oddVBand="0" w:evenVBand="0" w:oddHBand="1" w:evenHBand="0" w:firstRowFirstColumn="0" w:firstRowLastColumn="0" w:lastRowFirstColumn="0" w:lastRowLastColumn="0"/>
+            </w:pPr>
+          </w:p>
+        </w:tc>
+        <w:tc>
+          <w:tcPr>
+            <w:tcW w:w="1134" w:type="dxa"/>
             <w:vAlign w:val="center"/>
           </w:tcPr>
           <w:p>
@@ -2009,7 +2053,7 @@
         </w:tc>
         <w:tc>
           <w:tcPr>
-            <w:tcW w:w="1080" w:type="dxa"/>
+            <w:tcW w:w="717" w:type="dxa"/>
             <w:vAlign w:val="center"/>
           </w:tcPr>
           <w:p>
@@ -2024,31 +2068,39 @@
         <w:tc>
           <w:tcPr>
             <w:cnfStyle w:val="001000000000" w:firstRow="0" w:lastRow="0" w:firstColumn="1" w:lastColumn="0" w:oddVBand="0" w:evenVBand="0" w:oddHBand="0" w:evenHBand="0" w:firstRowFirstColumn="0" w:firstRowLastColumn="0" w:lastRowFirstColumn="0" w:lastRowLastColumn="0"/>
-            <w:tcW w:w="1535" w:type="dxa"/>
-            <w:vAlign w:val="center"/>
-          </w:tcPr>
-          <w:p>
-            <w:pPr>
-              <w:jc w:val="left"/>
-            </w:pPr>
-            <w:r>
-              <w:t xml:space="preserve">Keypad COL </w:t>
-            </w:r>
-            <w:r>
-              <w:t>2</w:t>
-            </w:r>
-          </w:p>
-        </w:tc>
-        <w:tc>
-          <w:tcPr>
-            <w:tcW w:w="1270" w:type="dxa"/>
-            <w:vAlign w:val="center"/>
+            <w:tcW w:w="1691" w:type="dxa"/>
+            <w:vAlign w:val="center"/>
+          </w:tcPr>
+          <w:p>
+            <w:pPr>
+              <w:jc w:val="left"/>
+            </w:pPr>
+            <w:r>
+              <w:t>Keypad COL 2</w:t>
+            </w:r>
+          </w:p>
+        </w:tc>
+        <w:tc>
+          <w:tcPr>
+            <w:tcW w:w="1842" w:type="dxa"/>
           </w:tcPr>
           <w:p>
             <w:pPr>
               <w:jc w:val="left"/>
               <w:cnfStyle w:val="000000000000" w:firstRow="0" w:lastRow="0" w:firstColumn="0" w:lastColumn="0" w:oddVBand="0" w:evenVBand="0" w:oddHBand="0" w:evenHBand="0" w:firstRowFirstColumn="0" w:firstRowLastColumn="0" w:lastRowFirstColumn="0" w:lastRowLastColumn="0"/>
             </w:pPr>
+          </w:p>
+        </w:tc>
+        <w:tc>
+          <w:tcPr>
+            <w:tcW w:w="1276" w:type="dxa"/>
+            <w:vAlign w:val="center"/>
+          </w:tcPr>
+          <w:p>
+            <w:pPr>
+              <w:jc w:val="left"/>
+              <w:cnfStyle w:val="000000000000" w:firstRow="0" w:lastRow="0" w:firstColumn="0" w:lastColumn="0" w:oddVBand="0" w:evenVBand="0" w:oddHBand="0" w:evenHBand="0" w:firstRowFirstColumn="0" w:firstRowLastColumn="0" w:lastRowFirstColumn="0" w:lastRowLastColumn="0"/>
+            </w:pPr>
             <w:r>
               <w:t>Voltage</w:t>
             </w:r>
@@ -2056,7 +2108,7 @@
         </w:tc>
         <w:tc>
           <w:tcPr>
-            <w:tcW w:w="3456" w:type="dxa"/>
+            <w:tcW w:w="3402" w:type="dxa"/>
             <w:vAlign w:val="center"/>
           </w:tcPr>
           <w:p>
@@ -2065,19 +2117,13 @@
               <w:cnfStyle w:val="000000000000" w:firstRow="0" w:lastRow="0" w:firstColumn="0" w:lastColumn="0" w:oddVBand="0" w:evenVBand="0" w:oddHBand="0" w:evenHBand="0" w:firstRowFirstColumn="0" w:firstRowLastColumn="0" w:lastRowFirstColumn="0" w:lastRowLastColumn="0"/>
             </w:pPr>
             <w:r>
-              <w:t xml:space="preserve">Keypad Column </w:t>
-            </w:r>
-            <w:r>
-              <w:t>2</w:t>
-            </w:r>
-            <w:r>
-              <w:t xml:space="preserve"> test mode</w:t>
-            </w:r>
-          </w:p>
-        </w:tc>
-        <w:tc>
-          <w:tcPr>
-            <w:tcW w:w="1080" w:type="dxa"/>
+              <w:t>Keypad Column 2 test mode</w:t>
+            </w:r>
+          </w:p>
+        </w:tc>
+        <w:tc>
+          <w:tcPr>
+            <w:tcW w:w="709" w:type="dxa"/>
             <w:vAlign w:val="center"/>
           </w:tcPr>
           <w:p>
@@ -2089,7 +2135,7 @@
         </w:tc>
         <w:tc>
           <w:tcPr>
-            <w:tcW w:w="1080" w:type="dxa"/>
+            <w:tcW w:w="1134" w:type="dxa"/>
             <w:vAlign w:val="center"/>
           </w:tcPr>
           <w:p>
@@ -2104,7 +2150,7 @@
         </w:tc>
         <w:tc>
           <w:tcPr>
-            <w:tcW w:w="1080" w:type="dxa"/>
+            <w:tcW w:w="717" w:type="dxa"/>
             <w:vAlign w:val="center"/>
           </w:tcPr>
           <w:p>
@@ -2122,7 +2168,7 @@
         <w:tc>
           <w:tcPr>
             <w:cnfStyle w:val="001000000000" w:firstRow="0" w:lastRow="0" w:firstColumn="1" w:lastColumn="0" w:oddVBand="0" w:evenVBand="0" w:oddHBand="0" w:evenHBand="0" w:firstRowFirstColumn="0" w:firstRowLastColumn="0" w:lastRowFirstColumn="0" w:lastRowLastColumn="0"/>
-            <w:tcW w:w="1535" w:type="dxa"/>
+            <w:tcW w:w="1691" w:type="dxa"/>
             <w:vAlign w:val="center"/>
           </w:tcPr>
           <w:p>
@@ -2136,7 +2182,18 @@
         </w:tc>
         <w:tc>
           <w:tcPr>
-            <w:tcW w:w="1270" w:type="dxa"/>
+            <w:tcW w:w="1842" w:type="dxa"/>
+          </w:tcPr>
+          <w:p>
+            <w:pPr>
+              <w:jc w:val="left"/>
+              <w:cnfStyle w:val="000000100000" w:firstRow="0" w:lastRow="0" w:firstColumn="0" w:lastColumn="0" w:oddVBand="0" w:evenVBand="0" w:oddHBand="1" w:evenHBand="0" w:firstRowFirstColumn="0" w:firstRowLastColumn="0" w:lastRowFirstColumn="0" w:lastRowLastColumn="0"/>
+            </w:pPr>
+          </w:p>
+        </w:tc>
+        <w:tc>
+          <w:tcPr>
+            <w:tcW w:w="1276" w:type="dxa"/>
             <w:vAlign w:val="center"/>
           </w:tcPr>
           <w:p>
@@ -2151,40 +2208,34 @@
         </w:tc>
         <w:tc>
           <w:tcPr>
-            <w:tcW w:w="3456" w:type="dxa"/>
-            <w:vAlign w:val="center"/>
-          </w:tcPr>
-          <w:p>
-            <w:pPr>
-              <w:jc w:val="left"/>
-              <w:cnfStyle w:val="000000100000" w:firstRow="0" w:lastRow="0" w:firstColumn="0" w:lastColumn="0" w:oddVBand="0" w:evenVBand="0" w:oddHBand="1" w:evenHBand="0" w:firstRowFirstColumn="0" w:firstRowLastColumn="0" w:lastRowFirstColumn="0" w:lastRowLastColumn="0"/>
-            </w:pPr>
-            <w:r>
-              <w:t xml:space="preserve">Keypad Column </w:t>
-            </w:r>
-            <w:r>
-              <w:t>3</w:t>
-            </w:r>
-            <w:r>
-              <w:t xml:space="preserve"> test mode</w:t>
-            </w:r>
-          </w:p>
-        </w:tc>
-        <w:tc>
-          <w:tcPr>
-            <w:tcW w:w="1080" w:type="dxa"/>
-            <w:vAlign w:val="center"/>
-          </w:tcPr>
-          <w:p>
-            <w:pPr>
-              <w:jc w:val="left"/>
-              <w:cnfStyle w:val="000000100000" w:firstRow="0" w:lastRow="0" w:firstColumn="0" w:lastColumn="0" w:oddVBand="0" w:evenVBand="0" w:oddHBand="1" w:evenHBand="0" w:firstRowFirstColumn="0" w:firstRowLastColumn="0" w:lastRowFirstColumn="0" w:lastRowLastColumn="0"/>
-            </w:pPr>
-          </w:p>
-        </w:tc>
-        <w:tc>
-          <w:tcPr>
-            <w:tcW w:w="1080" w:type="dxa"/>
+            <w:tcW w:w="3402" w:type="dxa"/>
+            <w:vAlign w:val="center"/>
+          </w:tcPr>
+          <w:p>
+            <w:pPr>
+              <w:jc w:val="left"/>
+              <w:cnfStyle w:val="000000100000" w:firstRow="0" w:lastRow="0" w:firstColumn="0" w:lastColumn="0" w:oddVBand="0" w:evenVBand="0" w:oddHBand="1" w:evenHBand="0" w:firstRowFirstColumn="0" w:firstRowLastColumn="0" w:lastRowFirstColumn="0" w:lastRowLastColumn="0"/>
+            </w:pPr>
+            <w:r>
+              <w:t>Keypad Column 3 test mode</w:t>
+            </w:r>
+          </w:p>
+        </w:tc>
+        <w:tc>
+          <w:tcPr>
+            <w:tcW w:w="709" w:type="dxa"/>
+            <w:vAlign w:val="center"/>
+          </w:tcPr>
+          <w:p>
+            <w:pPr>
+              <w:jc w:val="left"/>
+              <w:cnfStyle w:val="000000100000" w:firstRow="0" w:lastRow="0" w:firstColumn="0" w:lastColumn="0" w:oddVBand="0" w:evenVBand="0" w:oddHBand="1" w:evenHBand="0" w:firstRowFirstColumn="0" w:firstRowLastColumn="0" w:lastRowFirstColumn="0" w:lastRowLastColumn="0"/>
+            </w:pPr>
+          </w:p>
+        </w:tc>
+        <w:tc>
+          <w:tcPr>
+            <w:tcW w:w="1134" w:type="dxa"/>
             <w:vAlign w:val="center"/>
           </w:tcPr>
           <w:p>
@@ -2199,7 +2250,7 @@
         </w:tc>
         <w:tc>
           <w:tcPr>
-            <w:tcW w:w="1080" w:type="dxa"/>
+            <w:tcW w:w="717" w:type="dxa"/>
             <w:vAlign w:val="center"/>
           </w:tcPr>
           <w:p>
@@ -2214,22 +2265,24 @@
         <w:tc>
           <w:tcPr>
             <w:cnfStyle w:val="001000000000" w:firstRow="0" w:lastRow="0" w:firstColumn="1" w:lastColumn="0" w:oddVBand="0" w:evenVBand="0" w:oddHBand="0" w:evenHBand="0" w:firstRowFirstColumn="0" w:firstRowLastColumn="0" w:lastRowFirstColumn="0" w:lastRowLastColumn="0"/>
-            <w:tcW w:w="1535" w:type="dxa"/>
-            <w:vAlign w:val="center"/>
-          </w:tcPr>
-          <w:p>
-            <w:pPr>
-              <w:jc w:val="left"/>
-            </w:pPr>
-            <w:r>
-              <w:t>ROW_1_TEST (X)</w:t>
-            </w:r>
-          </w:p>
-        </w:tc>
-        <w:tc>
-          <w:tcPr>
-            <w:tcW w:w="1270" w:type="dxa"/>
-            <w:vAlign w:val="center"/>
+            <w:tcW w:w="1691" w:type="dxa"/>
+            <w:vAlign w:val="center"/>
+          </w:tcPr>
+          <w:p>
+            <w:pPr>
+              <w:jc w:val="left"/>
+            </w:pPr>
+            <w:r>
+              <w:t>Keypad ROW</w:t>
+            </w:r>
+            <w:r>
+              <w:t xml:space="preserve"> 1</w:t>
+            </w:r>
+          </w:p>
+        </w:tc>
+        <w:tc>
+          <w:tcPr>
+            <w:tcW w:w="1842" w:type="dxa"/>
           </w:tcPr>
           <w:p>
             <w:pPr>
@@ -2237,13 +2290,28 @@
               <w:cnfStyle w:val="000000000000" w:firstRow="0" w:lastRow="0" w:firstColumn="0" w:lastColumn="0" w:oddVBand="0" w:evenVBand="0" w:oddHBand="0" w:evenHBand="0" w:firstRowFirstColumn="0" w:firstRowLastColumn="0" w:lastRowFirstColumn="0" w:lastRowLastColumn="0"/>
             </w:pPr>
             <w:r>
+              <w:t>ROW_1_TEST</w:t>
+            </w:r>
+          </w:p>
+        </w:tc>
+        <w:tc>
+          <w:tcPr>
+            <w:tcW w:w="1276" w:type="dxa"/>
+            <w:vAlign w:val="center"/>
+          </w:tcPr>
+          <w:p>
+            <w:pPr>
+              <w:jc w:val="left"/>
+              <w:cnfStyle w:val="000000000000" w:firstRow="0" w:lastRow="0" w:firstColumn="0" w:lastColumn="0" w:oddVBand="0" w:evenVBand="0" w:oddHBand="0" w:evenHBand="0" w:firstRowFirstColumn="0" w:firstRowLastColumn="0" w:lastRowFirstColumn="0" w:lastRowLastColumn="0"/>
+            </w:pPr>
+            <w:r>
               <w:t xml:space="preserve">Voltage </w:t>
             </w:r>
           </w:p>
         </w:tc>
         <w:tc>
           <w:tcPr>
-            <w:tcW w:w="3456" w:type="dxa"/>
+            <w:tcW w:w="3402" w:type="dxa"/>
             <w:vAlign w:val="center"/>
           </w:tcPr>
           <w:p>
@@ -2258,7 +2326,7 @@
         </w:tc>
         <w:tc>
           <w:tcPr>
-            <w:tcW w:w="1080" w:type="dxa"/>
+            <w:tcW w:w="709" w:type="dxa"/>
             <w:vAlign w:val="center"/>
           </w:tcPr>
           <w:p>
@@ -2270,7 +2338,7 @@
         </w:tc>
         <w:tc>
           <w:tcPr>
-            <w:tcW w:w="1080" w:type="dxa"/>
+            <w:tcW w:w="1134" w:type="dxa"/>
             <w:vAlign w:val="center"/>
           </w:tcPr>
           <w:p>
@@ -2285,7 +2353,7 @@
         </w:tc>
         <w:tc>
           <w:tcPr>
-            <w:tcW w:w="1080" w:type="dxa"/>
+            <w:tcW w:w="717" w:type="dxa"/>
             <w:vAlign w:val="center"/>
           </w:tcPr>
           <w:p>
@@ -2303,24 +2371,38 @@
         <w:tc>
           <w:tcPr>
             <w:cnfStyle w:val="001000000000" w:firstRow="0" w:lastRow="0" w:firstColumn="1" w:lastColumn="0" w:oddVBand="0" w:evenVBand="0" w:oddHBand="0" w:evenHBand="0" w:firstRowFirstColumn="0" w:firstRowLastColumn="0" w:lastRowFirstColumn="0" w:lastRowLastColumn="0"/>
-            <w:tcW w:w="1535" w:type="dxa"/>
-            <w:vAlign w:val="center"/>
-          </w:tcPr>
-          <w:p>
-            <w:pPr>
-              <w:jc w:val="left"/>
-            </w:pPr>
-            <w:r>
-              <w:t>ROW_2</w:t>
-            </w:r>
-            <w:r>
-              <w:t>_TEST (X)</w:t>
-            </w:r>
-          </w:p>
-        </w:tc>
-        <w:tc>
-          <w:tcPr>
-            <w:tcW w:w="1270" w:type="dxa"/>
+            <w:tcW w:w="1691" w:type="dxa"/>
+            <w:vAlign w:val="center"/>
+          </w:tcPr>
+          <w:p>
+            <w:pPr>
+              <w:jc w:val="left"/>
+            </w:pPr>
+            <w:r>
+              <w:t>Keypad ROW</w:t>
+            </w:r>
+            <w:r>
+              <w:t xml:space="preserve"> 2</w:t>
+            </w:r>
+          </w:p>
+        </w:tc>
+        <w:tc>
+          <w:tcPr>
+            <w:tcW w:w="1842" w:type="dxa"/>
+          </w:tcPr>
+          <w:p>
+            <w:pPr>
+              <w:jc w:val="left"/>
+              <w:cnfStyle w:val="000000100000" w:firstRow="0" w:lastRow="0" w:firstColumn="0" w:lastColumn="0" w:oddVBand="0" w:evenVBand="0" w:oddHBand="1" w:evenHBand="0" w:firstRowFirstColumn="0" w:firstRowLastColumn="0" w:lastRowFirstColumn="0" w:lastRowLastColumn="0"/>
+            </w:pPr>
+            <w:r>
+              <w:t>ROW_2_TEST</w:t>
+            </w:r>
+          </w:p>
+        </w:tc>
+        <w:tc>
+          <w:tcPr>
+            <w:tcW w:w="1276" w:type="dxa"/>
             <w:vAlign w:val="center"/>
           </w:tcPr>
           <w:p>
@@ -2335,7 +2417,7 @@
         </w:tc>
         <w:tc>
           <w:tcPr>
-            <w:tcW w:w="3456" w:type="dxa"/>
+            <w:tcW w:w="3402" w:type="dxa"/>
             <w:vAlign w:val="center"/>
           </w:tcPr>
           <w:p>
@@ -2350,19 +2432,19 @@
         </w:tc>
         <w:tc>
           <w:tcPr>
-            <w:tcW w:w="1080" w:type="dxa"/>
-            <w:vAlign w:val="center"/>
-          </w:tcPr>
-          <w:p>
-            <w:pPr>
-              <w:jc w:val="left"/>
-              <w:cnfStyle w:val="000000100000" w:firstRow="0" w:lastRow="0" w:firstColumn="0" w:lastColumn="0" w:oddVBand="0" w:evenVBand="0" w:oddHBand="1" w:evenHBand="0" w:firstRowFirstColumn="0" w:firstRowLastColumn="0" w:lastRowFirstColumn="0" w:lastRowLastColumn="0"/>
-            </w:pPr>
-          </w:p>
-        </w:tc>
-        <w:tc>
-          <w:tcPr>
-            <w:tcW w:w="1080" w:type="dxa"/>
+            <w:tcW w:w="709" w:type="dxa"/>
+            <w:vAlign w:val="center"/>
+          </w:tcPr>
+          <w:p>
+            <w:pPr>
+              <w:jc w:val="left"/>
+              <w:cnfStyle w:val="000000100000" w:firstRow="0" w:lastRow="0" w:firstColumn="0" w:lastColumn="0" w:oddVBand="0" w:evenVBand="0" w:oddHBand="1" w:evenHBand="0" w:firstRowFirstColumn="0" w:firstRowLastColumn="0" w:lastRowFirstColumn="0" w:lastRowLastColumn="0"/>
+            </w:pPr>
+          </w:p>
+        </w:tc>
+        <w:tc>
+          <w:tcPr>
+            <w:tcW w:w="1134" w:type="dxa"/>
             <w:vAlign w:val="center"/>
           </w:tcPr>
           <w:p>
@@ -2377,7 +2459,7 @@
         </w:tc>
         <w:tc>
           <w:tcPr>
-            <w:tcW w:w="1080" w:type="dxa"/>
+            <w:tcW w:w="717" w:type="dxa"/>
             <w:vAlign w:val="center"/>
           </w:tcPr>
           <w:p>
@@ -2392,25 +2474,24 @@
         <w:tc>
           <w:tcPr>
             <w:cnfStyle w:val="001000000000" w:firstRow="0" w:lastRow="0" w:firstColumn="1" w:lastColumn="0" w:oddVBand="0" w:evenVBand="0" w:oddHBand="0" w:evenHBand="0" w:firstRowFirstColumn="0" w:firstRowLastColumn="0" w:lastRowFirstColumn="0" w:lastRowLastColumn="0"/>
-            <w:tcW w:w="1535" w:type="dxa"/>
-            <w:vAlign w:val="center"/>
-          </w:tcPr>
-          <w:p>
-            <w:pPr>
-              <w:jc w:val="left"/>
-            </w:pPr>
-            <w:r>
-              <w:t>ROW_3</w:t>
-            </w:r>
-            <w:r>
-              <w:t>_TEST (X)</w:t>
-            </w:r>
-          </w:p>
-        </w:tc>
-        <w:tc>
-          <w:tcPr>
-            <w:tcW w:w="1270" w:type="dxa"/>
-            <w:vAlign w:val="center"/>
+            <w:tcW w:w="1691" w:type="dxa"/>
+            <w:vAlign w:val="center"/>
+          </w:tcPr>
+          <w:p>
+            <w:pPr>
+              <w:jc w:val="left"/>
+            </w:pPr>
+            <w:r>
+              <w:t>Keypad ROW</w:t>
+            </w:r>
+            <w:r>
+              <w:t xml:space="preserve"> 3</w:t>
+            </w:r>
+          </w:p>
+        </w:tc>
+        <w:tc>
+          <w:tcPr>
+            <w:tcW w:w="1842" w:type="dxa"/>
           </w:tcPr>
           <w:p>
             <w:pPr>
@@ -2418,13 +2499,28 @@
               <w:cnfStyle w:val="000000000000" w:firstRow="0" w:lastRow="0" w:firstColumn="0" w:lastColumn="0" w:oddVBand="0" w:evenVBand="0" w:oddHBand="0" w:evenHBand="0" w:firstRowFirstColumn="0" w:firstRowLastColumn="0" w:lastRowFirstColumn="0" w:lastRowLastColumn="0"/>
             </w:pPr>
             <w:r>
+              <w:t>ROW_3_TEST</w:t>
+            </w:r>
+          </w:p>
+        </w:tc>
+        <w:tc>
+          <w:tcPr>
+            <w:tcW w:w="1276" w:type="dxa"/>
+            <w:vAlign w:val="center"/>
+          </w:tcPr>
+          <w:p>
+            <w:pPr>
+              <w:jc w:val="left"/>
+              <w:cnfStyle w:val="000000000000" w:firstRow="0" w:lastRow="0" w:firstColumn="0" w:lastColumn="0" w:oddVBand="0" w:evenVBand="0" w:oddHBand="0" w:evenHBand="0" w:firstRowFirstColumn="0" w:firstRowLastColumn="0" w:lastRowFirstColumn="0" w:lastRowLastColumn="0"/>
+            </w:pPr>
+            <w:r>
               <w:t xml:space="preserve">Voltage </w:t>
             </w:r>
           </w:p>
         </w:tc>
         <w:tc>
           <w:tcPr>
-            <w:tcW w:w="3456" w:type="dxa"/>
+            <w:tcW w:w="3402" w:type="dxa"/>
             <w:vAlign w:val="center"/>
           </w:tcPr>
           <w:p>
@@ -2439,7 +2535,7 @@
         </w:tc>
         <w:tc>
           <w:tcPr>
-            <w:tcW w:w="1080" w:type="dxa"/>
+            <w:tcW w:w="709" w:type="dxa"/>
             <w:vAlign w:val="center"/>
           </w:tcPr>
           <w:p>
@@ -2451,7 +2547,7 @@
         </w:tc>
         <w:tc>
           <w:tcPr>
-            <w:tcW w:w="1080" w:type="dxa"/>
+            <w:tcW w:w="1134" w:type="dxa"/>
             <w:vAlign w:val="center"/>
           </w:tcPr>
           <w:p>
@@ -2466,7 +2562,7 @@
         </w:tc>
         <w:tc>
           <w:tcPr>
-            <w:tcW w:w="1080" w:type="dxa"/>
+            <w:tcW w:w="717" w:type="dxa"/>
             <w:vAlign w:val="center"/>
           </w:tcPr>
           <w:p>
@@ -2484,24 +2580,38 @@
         <w:tc>
           <w:tcPr>
             <w:cnfStyle w:val="001000000000" w:firstRow="0" w:lastRow="0" w:firstColumn="1" w:lastColumn="0" w:oddVBand="0" w:evenVBand="0" w:oddHBand="0" w:evenHBand="0" w:firstRowFirstColumn="0" w:firstRowLastColumn="0" w:lastRowFirstColumn="0" w:lastRowLastColumn="0"/>
-            <w:tcW w:w="1535" w:type="dxa"/>
-            <w:vAlign w:val="center"/>
-          </w:tcPr>
-          <w:p>
-            <w:pPr>
-              <w:jc w:val="left"/>
-            </w:pPr>
-            <w:r>
-              <w:t>ROW_4</w:t>
-            </w:r>
-            <w:r>
-              <w:t>_TEST (X)</w:t>
-            </w:r>
-          </w:p>
-        </w:tc>
-        <w:tc>
-          <w:tcPr>
-            <w:tcW w:w="1270" w:type="dxa"/>
+            <w:tcW w:w="1691" w:type="dxa"/>
+            <w:vAlign w:val="center"/>
+          </w:tcPr>
+          <w:p>
+            <w:pPr>
+              <w:jc w:val="left"/>
+            </w:pPr>
+            <w:r>
+              <w:t>Keypad ROW</w:t>
+            </w:r>
+            <w:r>
+              <w:t xml:space="preserve"> 4</w:t>
+            </w:r>
+          </w:p>
+        </w:tc>
+        <w:tc>
+          <w:tcPr>
+            <w:tcW w:w="1842" w:type="dxa"/>
+          </w:tcPr>
+          <w:p>
+            <w:pPr>
+              <w:jc w:val="left"/>
+              <w:cnfStyle w:val="000000100000" w:firstRow="0" w:lastRow="0" w:firstColumn="0" w:lastColumn="0" w:oddVBand="0" w:evenVBand="0" w:oddHBand="1" w:evenHBand="0" w:firstRowFirstColumn="0" w:firstRowLastColumn="0" w:lastRowFirstColumn="0" w:lastRowLastColumn="0"/>
+            </w:pPr>
+            <w:r>
+              <w:t>ROW_4_TEST</w:t>
+            </w:r>
+          </w:p>
+        </w:tc>
+        <w:tc>
+          <w:tcPr>
+            <w:tcW w:w="1276" w:type="dxa"/>
             <w:vAlign w:val="center"/>
           </w:tcPr>
           <w:p>
@@ -2516,7 +2626,7 @@
         </w:tc>
         <w:tc>
           <w:tcPr>
-            <w:tcW w:w="3456" w:type="dxa"/>
+            <w:tcW w:w="3402" w:type="dxa"/>
             <w:vAlign w:val="center"/>
           </w:tcPr>
           <w:p>
@@ -2531,19 +2641,19 @@
         </w:tc>
         <w:tc>
           <w:tcPr>
-            <w:tcW w:w="1080" w:type="dxa"/>
-            <w:vAlign w:val="center"/>
-          </w:tcPr>
-          <w:p>
-            <w:pPr>
-              <w:jc w:val="left"/>
-              <w:cnfStyle w:val="000000100000" w:firstRow="0" w:lastRow="0" w:firstColumn="0" w:lastColumn="0" w:oddVBand="0" w:evenVBand="0" w:oddHBand="1" w:evenHBand="0" w:firstRowFirstColumn="0" w:firstRowLastColumn="0" w:lastRowFirstColumn="0" w:lastRowLastColumn="0"/>
-            </w:pPr>
-          </w:p>
-        </w:tc>
-        <w:tc>
-          <w:tcPr>
-            <w:tcW w:w="1080" w:type="dxa"/>
+            <w:tcW w:w="709" w:type="dxa"/>
+            <w:vAlign w:val="center"/>
+          </w:tcPr>
+          <w:p>
+            <w:pPr>
+              <w:jc w:val="left"/>
+              <w:cnfStyle w:val="000000100000" w:firstRow="0" w:lastRow="0" w:firstColumn="0" w:lastColumn="0" w:oddVBand="0" w:evenVBand="0" w:oddHBand="1" w:evenHBand="0" w:firstRowFirstColumn="0" w:firstRowLastColumn="0" w:lastRowFirstColumn="0" w:lastRowLastColumn="0"/>
+            </w:pPr>
+          </w:p>
+        </w:tc>
+        <w:tc>
+          <w:tcPr>
+            <w:tcW w:w="1134" w:type="dxa"/>
             <w:vAlign w:val="center"/>
           </w:tcPr>
           <w:p>
@@ -2558,7 +2668,7 @@
         </w:tc>
         <w:tc>
           <w:tcPr>
-            <w:tcW w:w="1080" w:type="dxa"/>
+            <w:tcW w:w="717" w:type="dxa"/>
             <w:vAlign w:val="center"/>
           </w:tcPr>
           <w:p>
@@ -2573,22 +2683,24 @@
         <w:tc>
           <w:tcPr>
             <w:cnfStyle w:val="001000000000" w:firstRow="0" w:lastRow="0" w:firstColumn="1" w:lastColumn="0" w:oddVBand="0" w:evenVBand="0" w:oddHBand="0" w:evenHBand="0" w:firstRowFirstColumn="0" w:firstRowLastColumn="0" w:lastRowFirstColumn="0" w:lastRowLastColumn="0"/>
-            <w:tcW w:w="1535" w:type="dxa"/>
-            <w:vAlign w:val="center"/>
-          </w:tcPr>
-          <w:p>
-            <w:pPr>
-              <w:jc w:val="left"/>
-            </w:pPr>
-            <w:r>
-              <w:t>STEPPER_1_OUT_TEST (X)</w:t>
-            </w:r>
-          </w:p>
-        </w:tc>
-        <w:tc>
-          <w:tcPr>
-            <w:tcW w:w="1270" w:type="dxa"/>
-            <w:vAlign w:val="center"/>
+            <w:tcW w:w="1691" w:type="dxa"/>
+            <w:vAlign w:val="center"/>
+          </w:tcPr>
+          <w:p>
+            <w:pPr>
+              <w:jc w:val="left"/>
+            </w:pPr>
+            <w:r>
+              <w:t xml:space="preserve">Stepper 1 IN </w:t>
+            </w:r>
+            <w:r>
+              <w:t>1</w:t>
+            </w:r>
+          </w:p>
+        </w:tc>
+        <w:tc>
+          <w:tcPr>
+            <w:tcW w:w="1842" w:type="dxa"/>
           </w:tcPr>
           <w:p>
             <w:pPr>
@@ -2596,13 +2708,28 @@
               <w:cnfStyle w:val="000000000000" w:firstRow="0" w:lastRow="0" w:firstColumn="0" w:lastColumn="0" w:oddVBand="0" w:evenVBand="0" w:oddHBand="0" w:evenHBand="0" w:firstRowFirstColumn="0" w:firstRowLastColumn="0" w:lastRowFirstColumn="0" w:lastRowLastColumn="0"/>
             </w:pPr>
             <w:r>
+              <w:t>STEPPER_1_OUT_TEST</w:t>
+            </w:r>
+          </w:p>
+        </w:tc>
+        <w:tc>
+          <w:tcPr>
+            <w:tcW w:w="1276" w:type="dxa"/>
+            <w:vAlign w:val="center"/>
+          </w:tcPr>
+          <w:p>
+            <w:pPr>
+              <w:jc w:val="left"/>
+              <w:cnfStyle w:val="000000000000" w:firstRow="0" w:lastRow="0" w:firstColumn="0" w:lastColumn="0" w:oddVBand="0" w:evenVBand="0" w:oddHBand="0" w:evenHBand="0" w:firstRowFirstColumn="0" w:firstRowLastColumn="0" w:lastRowFirstColumn="0" w:lastRowLastColumn="0"/>
+            </w:pPr>
+            <w:r>
               <w:t>Voltage</w:t>
             </w:r>
           </w:p>
         </w:tc>
         <w:tc>
           <w:tcPr>
-            <w:tcW w:w="3456" w:type="dxa"/>
+            <w:tcW w:w="3402" w:type="dxa"/>
             <w:vAlign w:val="center"/>
           </w:tcPr>
           <w:p>
@@ -2617,7 +2744,7 @@
         </w:tc>
         <w:tc>
           <w:tcPr>
-            <w:tcW w:w="1080" w:type="dxa"/>
+            <w:tcW w:w="709" w:type="dxa"/>
             <w:vAlign w:val="center"/>
           </w:tcPr>
           <w:p>
@@ -2632,7 +2759,7 @@
         </w:tc>
         <w:tc>
           <w:tcPr>
-            <w:tcW w:w="1080" w:type="dxa"/>
+            <w:tcW w:w="1134" w:type="dxa"/>
             <w:vAlign w:val="center"/>
           </w:tcPr>
           <w:p>
@@ -2644,7 +2771,7 @@
         </w:tc>
         <w:tc>
           <w:tcPr>
-            <w:tcW w:w="1080" w:type="dxa"/>
+            <w:tcW w:w="717" w:type="dxa"/>
             <w:vAlign w:val="center"/>
           </w:tcPr>
           <w:p>
@@ -2665,7 +2792,7 @@
         <w:tc>
           <w:tcPr>
             <w:cnfStyle w:val="001000000000" w:firstRow="0" w:lastRow="0" w:firstColumn="1" w:lastColumn="0" w:oddVBand="0" w:evenVBand="0" w:oddHBand="0" w:evenHBand="0" w:firstRowFirstColumn="0" w:firstRowLastColumn="0" w:lastRowFirstColumn="0" w:lastRowLastColumn="0"/>
-            <w:tcW w:w="1535" w:type="dxa"/>
+            <w:tcW w:w="1691" w:type="dxa"/>
             <w:vAlign w:val="center"/>
           </w:tcPr>
           <w:p>
@@ -2679,7 +2806,18 @@
         </w:tc>
         <w:tc>
           <w:tcPr>
-            <w:tcW w:w="1270" w:type="dxa"/>
+            <w:tcW w:w="1842" w:type="dxa"/>
+          </w:tcPr>
+          <w:p>
+            <w:pPr>
+              <w:jc w:val="left"/>
+              <w:cnfStyle w:val="000000100000" w:firstRow="0" w:lastRow="0" w:firstColumn="0" w:lastColumn="0" w:oddVBand="0" w:evenVBand="0" w:oddHBand="1" w:evenHBand="0" w:firstRowFirstColumn="0" w:firstRowLastColumn="0" w:lastRowFirstColumn="0" w:lastRowLastColumn="0"/>
+            </w:pPr>
+          </w:p>
+        </w:tc>
+        <w:tc>
+          <w:tcPr>
+            <w:tcW w:w="1276" w:type="dxa"/>
             <w:vAlign w:val="center"/>
           </w:tcPr>
           <w:p>
@@ -2694,7 +2832,7 @@
         </w:tc>
         <w:tc>
           <w:tcPr>
-            <w:tcW w:w="3456" w:type="dxa"/>
+            <w:tcW w:w="3402" w:type="dxa"/>
             <w:vAlign w:val="center"/>
           </w:tcPr>
           <w:p>
@@ -2709,7 +2847,7 @@
         </w:tc>
         <w:tc>
           <w:tcPr>
-            <w:tcW w:w="1080" w:type="dxa"/>
+            <w:tcW w:w="709" w:type="dxa"/>
             <w:vAlign w:val="center"/>
           </w:tcPr>
           <w:p>
@@ -2724,19 +2862,19 @@
         </w:tc>
         <w:tc>
           <w:tcPr>
-            <w:tcW w:w="1080" w:type="dxa"/>
-            <w:vAlign w:val="center"/>
-          </w:tcPr>
-          <w:p>
-            <w:pPr>
-              <w:jc w:val="left"/>
-              <w:cnfStyle w:val="000000100000" w:firstRow="0" w:lastRow="0" w:firstColumn="0" w:lastColumn="0" w:oddVBand="0" w:evenVBand="0" w:oddHBand="1" w:evenHBand="0" w:firstRowFirstColumn="0" w:firstRowLastColumn="0" w:lastRowFirstColumn="0" w:lastRowLastColumn="0"/>
-            </w:pPr>
-          </w:p>
-        </w:tc>
-        <w:tc>
-          <w:tcPr>
-            <w:tcW w:w="1080" w:type="dxa"/>
+            <w:tcW w:w="1134" w:type="dxa"/>
+            <w:vAlign w:val="center"/>
+          </w:tcPr>
+          <w:p>
+            <w:pPr>
+              <w:jc w:val="left"/>
+              <w:cnfStyle w:val="000000100000" w:firstRow="0" w:lastRow="0" w:firstColumn="0" w:lastColumn="0" w:oddVBand="0" w:evenVBand="0" w:oddHBand="1" w:evenHBand="0" w:firstRowFirstColumn="0" w:firstRowLastColumn="0" w:lastRowFirstColumn="0" w:lastRowLastColumn="0"/>
+            </w:pPr>
+          </w:p>
+        </w:tc>
+        <w:tc>
+          <w:tcPr>
+            <w:tcW w:w="717" w:type="dxa"/>
             <w:vAlign w:val="center"/>
           </w:tcPr>
           <w:p>
@@ -2754,31 +2892,39 @@
         <w:tc>
           <w:tcPr>
             <w:cnfStyle w:val="001000000000" w:firstRow="0" w:lastRow="0" w:firstColumn="1" w:lastColumn="0" w:oddVBand="0" w:evenVBand="0" w:oddHBand="0" w:evenHBand="0" w:firstRowFirstColumn="0" w:firstRowLastColumn="0" w:lastRowFirstColumn="0" w:lastRowLastColumn="0"/>
-            <w:tcW w:w="1535" w:type="dxa"/>
-            <w:vAlign w:val="center"/>
-          </w:tcPr>
-          <w:p>
-            <w:pPr>
-              <w:jc w:val="left"/>
-            </w:pPr>
-            <w:r>
-              <w:t xml:space="preserve">Stepper 1 IN </w:t>
-            </w:r>
-            <w:r>
-              <w:t>3</w:t>
-            </w:r>
-          </w:p>
-        </w:tc>
-        <w:tc>
-          <w:tcPr>
-            <w:tcW w:w="1270" w:type="dxa"/>
-            <w:vAlign w:val="center"/>
+            <w:tcW w:w="1691" w:type="dxa"/>
+            <w:vAlign w:val="center"/>
+          </w:tcPr>
+          <w:p>
+            <w:pPr>
+              <w:jc w:val="left"/>
+            </w:pPr>
+            <w:r>
+              <w:t>Stepper 1 IN 3</w:t>
+            </w:r>
+          </w:p>
+        </w:tc>
+        <w:tc>
+          <w:tcPr>
+            <w:tcW w:w="1842" w:type="dxa"/>
           </w:tcPr>
           <w:p>
             <w:pPr>
               <w:jc w:val="left"/>
               <w:cnfStyle w:val="000000000000" w:firstRow="0" w:lastRow="0" w:firstColumn="0" w:lastColumn="0" w:oddVBand="0" w:evenVBand="0" w:oddHBand="0" w:evenHBand="0" w:firstRowFirstColumn="0" w:firstRowLastColumn="0" w:lastRowFirstColumn="0" w:lastRowLastColumn="0"/>
             </w:pPr>
+          </w:p>
+        </w:tc>
+        <w:tc>
+          <w:tcPr>
+            <w:tcW w:w="1276" w:type="dxa"/>
+            <w:vAlign w:val="center"/>
+          </w:tcPr>
+          <w:p>
+            <w:pPr>
+              <w:jc w:val="left"/>
+              <w:cnfStyle w:val="000000000000" w:firstRow="0" w:lastRow="0" w:firstColumn="0" w:lastColumn="0" w:oddVBand="0" w:evenVBand="0" w:oddHBand="0" w:evenHBand="0" w:firstRowFirstColumn="0" w:firstRowLastColumn="0" w:lastRowFirstColumn="0" w:lastRowLastColumn="0"/>
+            </w:pPr>
             <w:r>
               <w:t>Voltage</w:t>
             </w:r>
@@ -2786,7 +2932,7 @@
         </w:tc>
         <w:tc>
           <w:tcPr>
-            <w:tcW w:w="3456" w:type="dxa"/>
+            <w:tcW w:w="3402" w:type="dxa"/>
             <w:vAlign w:val="center"/>
           </w:tcPr>
           <w:p>
@@ -2797,13 +2943,11 @@
             <w:r>
               <w:t>Stepper test mode</w:t>
             </w:r>
-            <w:bookmarkStart w:id="3" w:name="_GoBack"/>
-            <w:bookmarkEnd w:id="3"/>
-          </w:p>
-        </w:tc>
-        <w:tc>
-          <w:tcPr>
-            <w:tcW w:w="1080" w:type="dxa"/>
+          </w:p>
+        </w:tc>
+        <w:tc>
+          <w:tcPr>
+            <w:tcW w:w="709" w:type="dxa"/>
             <w:vAlign w:val="center"/>
           </w:tcPr>
           <w:p>
@@ -2818,7 +2962,7 @@
         </w:tc>
         <w:tc>
           <w:tcPr>
-            <w:tcW w:w="1080" w:type="dxa"/>
+            <w:tcW w:w="1134" w:type="dxa"/>
             <w:vAlign w:val="center"/>
           </w:tcPr>
           <w:p>
@@ -2830,7 +2974,7 @@
         </w:tc>
         <w:tc>
           <w:tcPr>
-            <w:tcW w:w="1080" w:type="dxa"/>
+            <w:tcW w:w="717" w:type="dxa"/>
             <w:vAlign w:val="center"/>
           </w:tcPr>
           <w:p>
@@ -2851,25 +2995,32 @@
         <w:tc>
           <w:tcPr>
             <w:cnfStyle w:val="001000000000" w:firstRow="0" w:lastRow="0" w:firstColumn="1" w:lastColumn="0" w:oddVBand="0" w:evenVBand="0" w:oddHBand="0" w:evenHBand="0" w:firstRowFirstColumn="0" w:firstRowLastColumn="0" w:lastRowFirstColumn="0" w:lastRowLastColumn="0"/>
-            <w:tcW w:w="1535" w:type="dxa"/>
-            <w:vAlign w:val="center"/>
-          </w:tcPr>
-          <w:p>
-            <w:pPr>
-              <w:jc w:val="left"/>
-            </w:pPr>
-            <w:r>
-              <w:lastRenderedPageBreak/>
-              <w:t xml:space="preserve">Stepper 1 IN </w:t>
-            </w:r>
-            <w:r>
-              <w:t>4</w:t>
-            </w:r>
-          </w:p>
-        </w:tc>
-        <w:tc>
-          <w:tcPr>
-            <w:tcW w:w="1270" w:type="dxa"/>
+            <w:tcW w:w="1691" w:type="dxa"/>
+            <w:vAlign w:val="center"/>
+          </w:tcPr>
+          <w:p>
+            <w:pPr>
+              <w:jc w:val="left"/>
+            </w:pPr>
+            <w:r>
+              <w:t>Stepper 1 IN 4</w:t>
+            </w:r>
+          </w:p>
+        </w:tc>
+        <w:tc>
+          <w:tcPr>
+            <w:tcW w:w="1842" w:type="dxa"/>
+          </w:tcPr>
+          <w:p>
+            <w:pPr>
+              <w:jc w:val="left"/>
+              <w:cnfStyle w:val="000000100000" w:firstRow="0" w:lastRow="0" w:firstColumn="0" w:lastColumn="0" w:oddVBand="0" w:evenVBand="0" w:oddHBand="1" w:evenHBand="0" w:firstRowFirstColumn="0" w:firstRowLastColumn="0" w:lastRowFirstColumn="0" w:lastRowLastColumn="0"/>
+            </w:pPr>
+          </w:p>
+        </w:tc>
+        <w:tc>
+          <w:tcPr>
+            <w:tcW w:w="1276" w:type="dxa"/>
             <w:vAlign w:val="center"/>
           </w:tcPr>
           <w:p>
@@ -2884,7 +3035,7 @@
         </w:tc>
         <w:tc>
           <w:tcPr>
-            <w:tcW w:w="3456" w:type="dxa"/>
+            <w:tcW w:w="3402" w:type="dxa"/>
             <w:vAlign w:val="center"/>
           </w:tcPr>
           <w:p>
@@ -2899,7 +3050,7 @@
         </w:tc>
         <w:tc>
           <w:tcPr>
-            <w:tcW w:w="1080" w:type="dxa"/>
+            <w:tcW w:w="709" w:type="dxa"/>
             <w:vAlign w:val="center"/>
           </w:tcPr>
           <w:p>
@@ -2914,19 +3065,19 @@
         </w:tc>
         <w:tc>
           <w:tcPr>
-            <w:tcW w:w="1080" w:type="dxa"/>
-            <w:vAlign w:val="center"/>
-          </w:tcPr>
-          <w:p>
-            <w:pPr>
-              <w:jc w:val="left"/>
-              <w:cnfStyle w:val="000000100000" w:firstRow="0" w:lastRow="0" w:firstColumn="0" w:lastColumn="0" w:oddVBand="0" w:evenVBand="0" w:oddHBand="1" w:evenHBand="0" w:firstRowFirstColumn="0" w:firstRowLastColumn="0" w:lastRowFirstColumn="0" w:lastRowLastColumn="0"/>
-            </w:pPr>
-          </w:p>
-        </w:tc>
-        <w:tc>
-          <w:tcPr>
-            <w:tcW w:w="1080" w:type="dxa"/>
+            <w:tcW w:w="1134" w:type="dxa"/>
+            <w:vAlign w:val="center"/>
+          </w:tcPr>
+          <w:p>
+            <w:pPr>
+              <w:jc w:val="left"/>
+              <w:cnfStyle w:val="000000100000" w:firstRow="0" w:lastRow="0" w:firstColumn="0" w:lastColumn="0" w:oddVBand="0" w:evenVBand="0" w:oddHBand="1" w:evenHBand="0" w:firstRowFirstColumn="0" w:firstRowLastColumn="0" w:lastRowFirstColumn="0" w:lastRowLastColumn="0"/>
+            </w:pPr>
+          </w:p>
+        </w:tc>
+        <w:tc>
+          <w:tcPr>
+            <w:tcW w:w="717" w:type="dxa"/>
             <w:vAlign w:val="center"/>
           </w:tcPr>
           <w:p>
@@ -2944,25 +3095,27 @@
         <w:tc>
           <w:tcPr>
             <w:cnfStyle w:val="001000000000" w:firstRow="0" w:lastRow="0" w:firstColumn="1" w:lastColumn="0" w:oddVBand="0" w:evenVBand="0" w:oddHBand="0" w:evenHBand="0" w:firstRowFirstColumn="0" w:firstRowLastColumn="0" w:lastRowFirstColumn="0" w:lastRowLastColumn="0"/>
-            <w:tcW w:w="1535" w:type="dxa"/>
-            <w:vAlign w:val="center"/>
-          </w:tcPr>
-          <w:p>
-            <w:pPr>
-              <w:jc w:val="left"/>
-            </w:pPr>
-            <w:r>
-              <w:t>STEPPER_2</w:t>
-            </w:r>
-            <w:r>
-              <w:t>_OUT_TEST (X)</w:t>
-            </w:r>
-          </w:p>
-        </w:tc>
-        <w:tc>
-          <w:tcPr>
-            <w:tcW w:w="1270" w:type="dxa"/>
-            <w:vAlign w:val="center"/>
+            <w:tcW w:w="1691" w:type="dxa"/>
+            <w:vAlign w:val="center"/>
+          </w:tcPr>
+          <w:p>
+            <w:pPr>
+              <w:jc w:val="left"/>
+            </w:pPr>
+            <w:r>
+              <w:t>Stepper 2</w:t>
+            </w:r>
+            <w:r>
+              <w:t xml:space="preserve"> IN </w:t>
+            </w:r>
+            <w:r>
+              <w:t>1</w:t>
+            </w:r>
+          </w:p>
+        </w:tc>
+        <w:tc>
+          <w:tcPr>
+            <w:tcW w:w="1842" w:type="dxa"/>
           </w:tcPr>
           <w:p>
             <w:pPr>
@@ -2970,13 +3123,28 @@
               <w:cnfStyle w:val="000000000000" w:firstRow="0" w:lastRow="0" w:firstColumn="0" w:lastColumn="0" w:oddVBand="0" w:evenVBand="0" w:oddHBand="0" w:evenHBand="0" w:firstRowFirstColumn="0" w:firstRowLastColumn="0" w:lastRowFirstColumn="0" w:lastRowLastColumn="0"/>
             </w:pPr>
             <w:r>
+              <w:t>STEPPER_2_OUT_TEST</w:t>
+            </w:r>
+          </w:p>
+        </w:tc>
+        <w:tc>
+          <w:tcPr>
+            <w:tcW w:w="1276" w:type="dxa"/>
+            <w:vAlign w:val="center"/>
+          </w:tcPr>
+          <w:p>
+            <w:pPr>
+              <w:jc w:val="left"/>
+              <w:cnfStyle w:val="000000000000" w:firstRow="0" w:lastRow="0" w:firstColumn="0" w:lastColumn="0" w:oddVBand="0" w:evenVBand="0" w:oddHBand="0" w:evenHBand="0" w:firstRowFirstColumn="0" w:firstRowLastColumn="0" w:lastRowFirstColumn="0" w:lastRowLastColumn="0"/>
+            </w:pPr>
+            <w:r>
               <w:t>Voltage</w:t>
             </w:r>
           </w:p>
         </w:tc>
         <w:tc>
           <w:tcPr>
-            <w:tcW w:w="3456" w:type="dxa"/>
+            <w:tcW w:w="3402" w:type="dxa"/>
             <w:vAlign w:val="center"/>
           </w:tcPr>
           <w:p>
@@ -2991,7 +3159,7 @@
         </w:tc>
         <w:tc>
           <w:tcPr>
-            <w:tcW w:w="1080" w:type="dxa"/>
+            <w:tcW w:w="709" w:type="dxa"/>
             <w:vAlign w:val="center"/>
           </w:tcPr>
           <w:p>
@@ -3006,7 +3174,7 @@
         </w:tc>
         <w:tc>
           <w:tcPr>
-            <w:tcW w:w="1080" w:type="dxa"/>
+            <w:tcW w:w="1134" w:type="dxa"/>
             <w:vAlign w:val="center"/>
           </w:tcPr>
           <w:p>
@@ -3018,7 +3186,7 @@
         </w:tc>
         <w:tc>
           <w:tcPr>
-            <w:tcW w:w="1080" w:type="dxa"/>
+            <w:tcW w:w="717" w:type="dxa"/>
             <w:vAlign w:val="center"/>
           </w:tcPr>
           <w:p>
@@ -3039,27 +3207,32 @@
         <w:tc>
           <w:tcPr>
             <w:cnfStyle w:val="001000000000" w:firstRow="0" w:lastRow="0" w:firstColumn="1" w:lastColumn="0" w:oddVBand="0" w:evenVBand="0" w:oddHBand="0" w:evenHBand="0" w:firstRowFirstColumn="0" w:firstRowLastColumn="0" w:lastRowFirstColumn="0" w:lastRowLastColumn="0"/>
-            <w:tcW w:w="1535" w:type="dxa"/>
-            <w:vAlign w:val="center"/>
-          </w:tcPr>
-          <w:p>
-            <w:pPr>
-              <w:jc w:val="left"/>
-            </w:pPr>
-            <w:r>
-              <w:t>Stepper 2</w:t>
-            </w:r>
-            <w:r>
-              <w:t xml:space="preserve"> IN </w:t>
-            </w:r>
-            <w:r>
-              <w:t>2</w:t>
-            </w:r>
-          </w:p>
-        </w:tc>
-        <w:tc>
-          <w:tcPr>
-            <w:tcW w:w="1270" w:type="dxa"/>
+            <w:tcW w:w="1691" w:type="dxa"/>
+            <w:vAlign w:val="center"/>
+          </w:tcPr>
+          <w:p>
+            <w:pPr>
+              <w:jc w:val="left"/>
+            </w:pPr>
+            <w:r>
+              <w:t>Stepper 2 IN 2</w:t>
+            </w:r>
+          </w:p>
+        </w:tc>
+        <w:tc>
+          <w:tcPr>
+            <w:tcW w:w="1842" w:type="dxa"/>
+          </w:tcPr>
+          <w:p>
+            <w:pPr>
+              <w:jc w:val="left"/>
+              <w:cnfStyle w:val="000000100000" w:firstRow="0" w:lastRow="0" w:firstColumn="0" w:lastColumn="0" w:oddVBand="0" w:evenVBand="0" w:oddHBand="1" w:evenHBand="0" w:firstRowFirstColumn="0" w:firstRowLastColumn="0" w:lastRowFirstColumn="0" w:lastRowLastColumn="0"/>
+            </w:pPr>
+          </w:p>
+        </w:tc>
+        <w:tc>
+          <w:tcPr>
+            <w:tcW w:w="1276" w:type="dxa"/>
             <w:vAlign w:val="center"/>
           </w:tcPr>
           <w:p>
@@ -3074,7 +3247,7 @@
         </w:tc>
         <w:tc>
           <w:tcPr>
-            <w:tcW w:w="3456" w:type="dxa"/>
+            <w:tcW w:w="3402" w:type="dxa"/>
             <w:vAlign w:val="center"/>
           </w:tcPr>
           <w:p>
@@ -3089,7 +3262,7 @@
         </w:tc>
         <w:tc>
           <w:tcPr>
-            <w:tcW w:w="1080" w:type="dxa"/>
+            <w:tcW w:w="709" w:type="dxa"/>
             <w:vAlign w:val="center"/>
           </w:tcPr>
           <w:p>
@@ -3104,19 +3277,19 @@
         </w:tc>
         <w:tc>
           <w:tcPr>
-            <w:tcW w:w="1080" w:type="dxa"/>
-            <w:vAlign w:val="center"/>
-          </w:tcPr>
-          <w:p>
-            <w:pPr>
-              <w:jc w:val="left"/>
-              <w:cnfStyle w:val="000000100000" w:firstRow="0" w:lastRow="0" w:firstColumn="0" w:lastColumn="0" w:oddVBand="0" w:evenVBand="0" w:oddHBand="1" w:evenHBand="0" w:firstRowFirstColumn="0" w:firstRowLastColumn="0" w:lastRowFirstColumn="0" w:lastRowLastColumn="0"/>
-            </w:pPr>
-          </w:p>
-        </w:tc>
-        <w:tc>
-          <w:tcPr>
-            <w:tcW w:w="1080" w:type="dxa"/>
+            <w:tcW w:w="1134" w:type="dxa"/>
+            <w:vAlign w:val="center"/>
+          </w:tcPr>
+          <w:p>
+            <w:pPr>
+              <w:jc w:val="left"/>
+              <w:cnfStyle w:val="000000100000" w:firstRow="0" w:lastRow="0" w:firstColumn="0" w:lastColumn="0" w:oddVBand="0" w:evenVBand="0" w:oddHBand="1" w:evenHBand="0" w:firstRowFirstColumn="0" w:firstRowLastColumn="0" w:lastRowFirstColumn="0" w:lastRowLastColumn="0"/>
+            </w:pPr>
+          </w:p>
+        </w:tc>
+        <w:tc>
+          <w:tcPr>
+            <w:tcW w:w="717" w:type="dxa"/>
             <w:vAlign w:val="center"/>
           </w:tcPr>
           <w:p>
@@ -3134,31 +3307,40 @@
         <w:tc>
           <w:tcPr>
             <w:cnfStyle w:val="001000000000" w:firstRow="0" w:lastRow="0" w:firstColumn="1" w:lastColumn="0" w:oddVBand="0" w:evenVBand="0" w:oddHBand="0" w:evenHBand="0" w:firstRowFirstColumn="0" w:firstRowLastColumn="0" w:lastRowFirstColumn="0" w:lastRowLastColumn="0"/>
-            <w:tcW w:w="1535" w:type="dxa"/>
-            <w:vAlign w:val="center"/>
-          </w:tcPr>
-          <w:p>
-            <w:pPr>
-              <w:jc w:val="left"/>
-            </w:pPr>
-            <w:r>
-              <w:t xml:space="preserve">Stepper 2 IN </w:t>
-            </w:r>
-            <w:r>
-              <w:t>3</w:t>
-            </w:r>
-          </w:p>
-        </w:tc>
-        <w:tc>
-          <w:tcPr>
-            <w:tcW w:w="1270" w:type="dxa"/>
-            <w:vAlign w:val="center"/>
+            <w:tcW w:w="1691" w:type="dxa"/>
+            <w:vAlign w:val="center"/>
+          </w:tcPr>
+          <w:p>
+            <w:pPr>
+              <w:jc w:val="left"/>
+            </w:pPr>
+            <w:r>
+              <w:lastRenderedPageBreak/>
+              <w:t>Stepper 2 IN 3</w:t>
+            </w:r>
+          </w:p>
+        </w:tc>
+        <w:tc>
+          <w:tcPr>
+            <w:tcW w:w="1842" w:type="dxa"/>
           </w:tcPr>
           <w:p>
             <w:pPr>
               <w:jc w:val="left"/>
               <w:cnfStyle w:val="000000000000" w:firstRow="0" w:lastRow="0" w:firstColumn="0" w:lastColumn="0" w:oddVBand="0" w:evenVBand="0" w:oddHBand="0" w:evenHBand="0" w:firstRowFirstColumn="0" w:firstRowLastColumn="0" w:lastRowFirstColumn="0" w:lastRowLastColumn="0"/>
             </w:pPr>
+          </w:p>
+        </w:tc>
+        <w:tc>
+          <w:tcPr>
+            <w:tcW w:w="1276" w:type="dxa"/>
+            <w:vAlign w:val="center"/>
+          </w:tcPr>
+          <w:p>
+            <w:pPr>
+              <w:jc w:val="left"/>
+              <w:cnfStyle w:val="000000000000" w:firstRow="0" w:lastRow="0" w:firstColumn="0" w:lastColumn="0" w:oddVBand="0" w:evenVBand="0" w:oddHBand="0" w:evenHBand="0" w:firstRowFirstColumn="0" w:firstRowLastColumn="0" w:lastRowFirstColumn="0" w:lastRowLastColumn="0"/>
+            </w:pPr>
             <w:r>
               <w:t>Voltage</w:t>
             </w:r>
@@ -3166,7 +3348,7 @@
         </w:tc>
         <w:tc>
           <w:tcPr>
-            <w:tcW w:w="3456" w:type="dxa"/>
+            <w:tcW w:w="3402" w:type="dxa"/>
             <w:vAlign w:val="center"/>
           </w:tcPr>
           <w:p>
@@ -3181,7 +3363,7 @@
         </w:tc>
         <w:tc>
           <w:tcPr>
-            <w:tcW w:w="1080" w:type="dxa"/>
+            <w:tcW w:w="709" w:type="dxa"/>
             <w:vAlign w:val="center"/>
           </w:tcPr>
           <w:p>
@@ -3196,7 +3378,7 @@
         </w:tc>
         <w:tc>
           <w:tcPr>
-            <w:tcW w:w="1080" w:type="dxa"/>
+            <w:tcW w:w="1134" w:type="dxa"/>
             <w:vAlign w:val="center"/>
           </w:tcPr>
           <w:p>
@@ -3208,7 +3390,7 @@
         </w:tc>
         <w:tc>
           <w:tcPr>
-            <w:tcW w:w="1080" w:type="dxa"/>
+            <w:tcW w:w="717" w:type="dxa"/>
             <w:vAlign w:val="center"/>
           </w:tcPr>
           <w:p>
@@ -3229,24 +3411,32 @@
         <w:tc>
           <w:tcPr>
             <w:cnfStyle w:val="001000000000" w:firstRow="0" w:lastRow="0" w:firstColumn="1" w:lastColumn="0" w:oddVBand="0" w:evenVBand="0" w:oddHBand="0" w:evenHBand="0" w:firstRowFirstColumn="0" w:firstRowLastColumn="0" w:lastRowFirstColumn="0" w:lastRowLastColumn="0"/>
-            <w:tcW w:w="1535" w:type="dxa"/>
-            <w:vAlign w:val="center"/>
-          </w:tcPr>
-          <w:p>
-            <w:pPr>
-              <w:jc w:val="left"/>
-            </w:pPr>
-            <w:r>
-              <w:t xml:space="preserve">Stepper 2 IN </w:t>
-            </w:r>
-            <w:r>
-              <w:t>4</w:t>
-            </w:r>
-          </w:p>
-        </w:tc>
-        <w:tc>
-          <w:tcPr>
-            <w:tcW w:w="1270" w:type="dxa"/>
+            <w:tcW w:w="1691" w:type="dxa"/>
+            <w:vAlign w:val="center"/>
+          </w:tcPr>
+          <w:p>
+            <w:pPr>
+              <w:jc w:val="left"/>
+            </w:pPr>
+            <w:r>
+              <w:t>Stepper 2 IN 4</w:t>
+            </w:r>
+          </w:p>
+        </w:tc>
+        <w:tc>
+          <w:tcPr>
+            <w:tcW w:w="1842" w:type="dxa"/>
+          </w:tcPr>
+          <w:p>
+            <w:pPr>
+              <w:jc w:val="left"/>
+              <w:cnfStyle w:val="000000100000" w:firstRow="0" w:lastRow="0" w:firstColumn="0" w:lastColumn="0" w:oddVBand="0" w:evenVBand="0" w:oddHBand="1" w:evenHBand="0" w:firstRowFirstColumn="0" w:firstRowLastColumn="0" w:lastRowFirstColumn="0" w:lastRowLastColumn="0"/>
+            </w:pPr>
+          </w:p>
+        </w:tc>
+        <w:tc>
+          <w:tcPr>
+            <w:tcW w:w="1276" w:type="dxa"/>
             <w:vAlign w:val="center"/>
           </w:tcPr>
           <w:p>
@@ -3261,7 +3451,7 @@
         </w:tc>
         <w:tc>
           <w:tcPr>
-            <w:tcW w:w="3456" w:type="dxa"/>
+            <w:tcW w:w="3402" w:type="dxa"/>
             <w:vAlign w:val="center"/>
           </w:tcPr>
           <w:p>
@@ -3276,7 +3466,7 @@
         </w:tc>
         <w:tc>
           <w:tcPr>
-            <w:tcW w:w="1080" w:type="dxa"/>
+            <w:tcW w:w="709" w:type="dxa"/>
             <w:vAlign w:val="center"/>
           </w:tcPr>
           <w:p>
@@ -3291,19 +3481,19 @@
         </w:tc>
         <w:tc>
           <w:tcPr>
-            <w:tcW w:w="1080" w:type="dxa"/>
-            <w:vAlign w:val="center"/>
-          </w:tcPr>
-          <w:p>
-            <w:pPr>
-              <w:jc w:val="left"/>
-              <w:cnfStyle w:val="000000100000" w:firstRow="0" w:lastRow="0" w:firstColumn="0" w:lastColumn="0" w:oddVBand="0" w:evenVBand="0" w:oddHBand="1" w:evenHBand="0" w:firstRowFirstColumn="0" w:firstRowLastColumn="0" w:lastRowFirstColumn="0" w:lastRowLastColumn="0"/>
-            </w:pPr>
-          </w:p>
-        </w:tc>
-        <w:tc>
-          <w:tcPr>
-            <w:tcW w:w="1080" w:type="dxa"/>
+            <w:tcW w:w="1134" w:type="dxa"/>
+            <w:vAlign w:val="center"/>
+          </w:tcPr>
+          <w:p>
+            <w:pPr>
+              <w:jc w:val="left"/>
+              <w:cnfStyle w:val="000000100000" w:firstRow="0" w:lastRow="0" w:firstColumn="0" w:lastColumn="0" w:oddVBand="0" w:evenVBand="0" w:oddHBand="1" w:evenHBand="0" w:firstRowFirstColumn="0" w:firstRowLastColumn="0" w:lastRowFirstColumn="0" w:lastRowLastColumn="0"/>
+            </w:pPr>
+          </w:p>
+        </w:tc>
+        <w:tc>
+          <w:tcPr>
+            <w:tcW w:w="717" w:type="dxa"/>
             <w:vAlign w:val="center"/>
           </w:tcPr>
           <w:p>
@@ -3329,19 +3519,6 @@
           <w:rStyle w:val="SubtleEmphasis"/>
         </w:rPr>
         <w:t>*Indicates Test Point Required</w:t>
-      </w:r>
-    </w:p>
-    <w:p>
-      <w:pPr>
-        <w:rPr>
-          <w:rStyle w:val="SubtleEmphasis"/>
-        </w:rPr>
-      </w:pPr>
-      <w:r>
-        <w:rPr>
-          <w:rStyle w:val="SubtleEmphasis"/>
-        </w:rPr>
-        <w:t>Notes: Signals requiring a test point are labelled in the table above using the test point’s signal name and have a (X) next to them. Signals not requiring a test point are labelled using their regular signal name (from table below). We will only be testing Stepper out 1, as all 4 stepper driver signals are functionally equivalent (they alternate).</w:t>
       </w:r>
     </w:p>
     <w:p>
@@ -3452,15 +3629,7 @@
         <w:t>Table 4:</w:t>
       </w:r>
       <w:r>
-        <w:t xml:space="preserve"> How will your Prototype design electrically connect to the </w:t>
-      </w:r>
-      <w:proofErr w:type="spellStart"/>
-      <w:r>
-        <w:t>LaunchPad</w:t>
-      </w:r>
-      <w:proofErr w:type="spellEnd"/>
-      <w:r>
-        <w:t>?</w:t>
+        <w:t xml:space="preserve"> How will your Prototype design electrically connect to the LaunchPad?</w:t>
       </w:r>
     </w:p>
     <w:p>
@@ -3474,23 +3643,7 @@
         <w:t>&lt;--&gt;</w:t>
       </w:r>
       <w:r>
-        <w:t xml:space="preserve"> </w:t>
-      </w:r>
-      <w:proofErr w:type="spellStart"/>
-      <w:r>
-        <w:t>BoosterPack</w:t>
-      </w:r>
-      <w:proofErr w:type="spellEnd"/>
-      <w:r>
-        <w:t xml:space="preserve"> pin on J1/J2 of the </w:t>
-      </w:r>
-      <w:proofErr w:type="spellStart"/>
-      <w:r>
-        <w:t>LaunchPad</w:t>
-      </w:r>
-      <w:proofErr w:type="spellEnd"/>
-      <w:r>
-        <w:t xml:space="preserve"> </w:t>
+        <w:t xml:space="preserve"> BoosterPack pin on J1/J2 of the LaunchPad </w:t>
       </w:r>
       <w:r>
         <w:t>&lt;--&gt;</w:t>
@@ -3504,32 +3657,19 @@
         <w:pStyle w:val="TableCaption"/>
         <w:ind w:left="360"/>
       </w:pPr>
-      <w:bookmarkStart w:id="4" w:name="_Ref10557769"/>
+      <w:bookmarkStart w:id="3" w:name="_Ref10557769"/>
       <w:r>
         <w:t xml:space="preserve">Table </w:t>
       </w:r>
-      <w:r>
-        <w:fldChar w:fldCharType="begin"/>
-      </w:r>
-      <w:r>
-        <w:instrText xml:space="preserve"> SEQ Table \* ARABIC </w:instrText>
-      </w:r>
-      <w:r>
-        <w:fldChar w:fldCharType="separate"/>
-      </w:r>
-      <w:r>
-        <w:rPr>
-          <w:noProof/>
-        </w:rPr>
-        <w:t>4</w:t>
-      </w:r>
-      <w:r>
-        <w:rPr>
-          <w:noProof/>
-        </w:rPr>
-        <w:fldChar w:fldCharType="end"/>
-      </w:r>
-      <w:bookmarkEnd w:id="4"/>
+      <w:fldSimple w:instr=" SEQ Table \* ARABIC ">
+        <w:r>
+          <w:rPr>
+            <w:noProof/>
+          </w:rPr>
+          <w:t>4</w:t>
+        </w:r>
+      </w:fldSimple>
+      <w:bookmarkEnd w:id="3"/>
       <w:r>
         <w:t>: Hardware Signal Connectivity</w:t>
       </w:r>
@@ -3541,10 +3681,10 @@
         <w:tblLook w:val="04A0" w:firstRow="1" w:lastRow="0" w:firstColumn="1" w:lastColumn="0" w:noHBand="0" w:noVBand="1"/>
       </w:tblPr>
       <w:tblGrid>
-        <w:gridCol w:w="1291"/>
-        <w:gridCol w:w="2084"/>
-        <w:gridCol w:w="2170"/>
-        <w:gridCol w:w="3815"/>
+        <w:gridCol w:w="1843"/>
+        <w:gridCol w:w="1985"/>
+        <w:gridCol w:w="2409"/>
+        <w:gridCol w:w="3123"/>
       </w:tblGrid>
       <w:tr>
         <w:trPr>
@@ -3553,7 +3693,7 @@
         <w:tc>
           <w:tcPr>
             <w:cnfStyle w:val="001000000000" w:firstRow="0" w:lastRow="0" w:firstColumn="1" w:lastColumn="0" w:oddVBand="0" w:evenVBand="0" w:oddHBand="0" w:evenHBand="0" w:firstRowFirstColumn="0" w:firstRowLastColumn="0" w:lastRowFirstColumn="0" w:lastRowLastColumn="0"/>
-            <w:tcW w:w="1291" w:type="dxa"/>
+            <w:tcW w:w="1843" w:type="dxa"/>
             <w:vAlign w:val="bottom"/>
           </w:tcPr>
           <w:p>
@@ -3567,7 +3707,7 @@
         </w:tc>
         <w:tc>
           <w:tcPr>
-            <w:tcW w:w="2084" w:type="dxa"/>
+            <w:tcW w:w="1985" w:type="dxa"/>
             <w:vAlign w:val="bottom"/>
           </w:tcPr>
           <w:p>
@@ -3582,7 +3722,7 @@
         </w:tc>
         <w:tc>
           <w:tcPr>
-            <w:tcW w:w="2170" w:type="dxa"/>
+            <w:tcW w:w="2409" w:type="dxa"/>
             <w:vAlign w:val="bottom"/>
           </w:tcPr>
           <w:p>
@@ -3590,19 +3730,14 @@
               <w:jc w:val="center"/>
               <w:cnfStyle w:val="100000000000" w:firstRow="1" w:lastRow="0" w:firstColumn="0" w:lastColumn="0" w:oddVBand="0" w:evenVBand="0" w:oddHBand="0" w:evenHBand="0" w:firstRowFirstColumn="0" w:firstRowLastColumn="0" w:lastRowFirstColumn="0" w:lastRowLastColumn="0"/>
             </w:pPr>
-            <w:proofErr w:type="spellStart"/>
-            <w:r>
-              <w:t>LaunchPad</w:t>
-            </w:r>
-            <w:proofErr w:type="spellEnd"/>
-            <w:r>
-              <w:t xml:space="preserve"> J1/J2 Pin</w:t>
-            </w:r>
-          </w:p>
-        </w:tc>
-        <w:tc>
-          <w:tcPr>
-            <w:tcW w:w="3815" w:type="dxa"/>
+            <w:r>
+              <w:t>LaunchPad J1/J2 Pin</w:t>
+            </w:r>
+          </w:p>
+        </w:tc>
+        <w:tc>
+          <w:tcPr>
+            <w:tcW w:w="3123" w:type="dxa"/>
             <w:vAlign w:val="bottom"/>
           </w:tcPr>
           <w:p>
@@ -3623,17 +3758,17 @@
         <w:tc>
           <w:tcPr>
             <w:cnfStyle w:val="001000000000" w:firstRow="0" w:lastRow="0" w:firstColumn="1" w:lastColumn="0" w:oddVBand="0" w:evenVBand="0" w:oddHBand="0" w:evenHBand="0" w:firstRowFirstColumn="0" w:firstRowLastColumn="0" w:lastRowFirstColumn="0" w:lastRowLastColumn="0"/>
-            <w:tcW w:w="1291" w:type="dxa"/>
-          </w:tcPr>
-          <w:p>
-            <w:r>
-              <w:t>Digital Out</w:t>
-            </w:r>
-          </w:p>
-        </w:tc>
-        <w:tc>
-          <w:tcPr>
-            <w:tcW w:w="2084" w:type="dxa"/>
+            <w:tcW w:w="1843" w:type="dxa"/>
+          </w:tcPr>
+          <w:p>
+            <w:r>
+              <w:t>Stepper 1 IN 1</w:t>
+            </w:r>
+          </w:p>
+        </w:tc>
+        <w:tc>
+          <w:tcPr>
+            <w:tcW w:w="1985" w:type="dxa"/>
           </w:tcPr>
           <w:p>
             <w:pPr>
@@ -3646,7 +3781,7 @@
         </w:tc>
         <w:tc>
           <w:tcPr>
-            <w:tcW w:w="2170" w:type="dxa"/>
+            <w:tcW w:w="2409" w:type="dxa"/>
           </w:tcPr>
           <w:p>
             <w:pPr>
@@ -3659,14 +3794,14 @@
         </w:tc>
         <w:tc>
           <w:tcPr>
-            <w:tcW w:w="3815" w:type="dxa"/>
-          </w:tcPr>
-          <w:p>
-            <w:pPr>
-              <w:cnfStyle w:val="000000100000" w:firstRow="0" w:lastRow="0" w:firstColumn="0" w:lastColumn="0" w:oddVBand="0" w:evenVBand="0" w:oddHBand="1" w:evenHBand="0" w:firstRowFirstColumn="0" w:firstRowLastColumn="0" w:lastRowFirstColumn="0" w:lastRowLastColumn="0"/>
-            </w:pPr>
-            <w:r>
-              <w:t>Stepper 1 IN 1</w:t>
+            <w:tcW w:w="3123" w:type="dxa"/>
+          </w:tcPr>
+          <w:p>
+            <w:pPr>
+              <w:cnfStyle w:val="000000100000" w:firstRow="0" w:lastRow="0" w:firstColumn="0" w:lastColumn="0" w:oddVBand="0" w:evenVBand="0" w:oddHBand="1" w:evenHBand="0" w:firstRowFirstColumn="0" w:firstRowLastColumn="0" w:lastRowFirstColumn="0" w:lastRowLastColumn="0"/>
+            </w:pPr>
+            <w:r>
+              <w:t>IC1 1B</w:t>
             </w:r>
           </w:p>
         </w:tc>
@@ -3675,7 +3810,7 @@
         <w:tc>
           <w:tcPr>
             <w:cnfStyle w:val="001000000000" w:firstRow="0" w:lastRow="0" w:firstColumn="1" w:lastColumn="0" w:oddVBand="0" w:evenVBand="0" w:oddHBand="0" w:evenHBand="0" w:firstRowFirstColumn="0" w:firstRowLastColumn="0" w:lastRowFirstColumn="0" w:lastRowLastColumn="0"/>
-            <w:tcW w:w="1291" w:type="dxa"/>
+            <w:tcW w:w="1843" w:type="dxa"/>
           </w:tcPr>
           <w:p>
             <w:pPr>
@@ -3684,13 +3819,13 @@
               </w:tabs>
             </w:pPr>
             <w:r>
-              <w:t>Digital Out</w:t>
-            </w:r>
-          </w:p>
-        </w:tc>
-        <w:tc>
-          <w:tcPr>
-            <w:tcW w:w="2084" w:type="dxa"/>
+              <w:t>Stepper 1 IN 2</w:t>
+            </w:r>
+          </w:p>
+        </w:tc>
+        <w:tc>
+          <w:tcPr>
+            <w:tcW w:w="1985" w:type="dxa"/>
           </w:tcPr>
           <w:p>
             <w:pPr>
@@ -3703,7 +3838,7 @@
         </w:tc>
         <w:tc>
           <w:tcPr>
-            <w:tcW w:w="2170" w:type="dxa"/>
+            <w:tcW w:w="2409" w:type="dxa"/>
           </w:tcPr>
           <w:p>
             <w:pPr>
@@ -3716,14 +3851,20 @@
         </w:tc>
         <w:tc>
           <w:tcPr>
-            <w:tcW w:w="3815" w:type="dxa"/>
+            <w:tcW w:w="3123" w:type="dxa"/>
           </w:tcPr>
           <w:p>
             <w:pPr>
               <w:cnfStyle w:val="000000000000" w:firstRow="0" w:lastRow="0" w:firstColumn="0" w:lastColumn="0" w:oddVBand="0" w:evenVBand="0" w:oddHBand="0" w:evenHBand="0" w:firstRowFirstColumn="0" w:firstRowLastColumn="0" w:lastRowFirstColumn="0" w:lastRowLastColumn="0"/>
             </w:pPr>
             <w:r>
-              <w:t>Stepper 1 IN 2</w:t>
+              <w:t>I</w:t>
+            </w:r>
+            <w:r>
+              <w:t>C1 2</w:t>
+            </w:r>
+            <w:r>
+              <w:t>B</w:t>
             </w:r>
           </w:p>
         </w:tc>
@@ -3735,17 +3876,17 @@
         <w:tc>
           <w:tcPr>
             <w:cnfStyle w:val="001000000000" w:firstRow="0" w:lastRow="0" w:firstColumn="1" w:lastColumn="0" w:oddVBand="0" w:evenVBand="0" w:oddHBand="0" w:evenHBand="0" w:firstRowFirstColumn="0" w:firstRowLastColumn="0" w:lastRowFirstColumn="0" w:lastRowLastColumn="0"/>
-            <w:tcW w:w="1291" w:type="dxa"/>
-          </w:tcPr>
-          <w:p>
-            <w:r>
-              <w:t xml:space="preserve">Digital Out </w:t>
-            </w:r>
-          </w:p>
-        </w:tc>
-        <w:tc>
-          <w:tcPr>
-            <w:tcW w:w="2084" w:type="dxa"/>
+            <w:tcW w:w="1843" w:type="dxa"/>
+          </w:tcPr>
+          <w:p>
+            <w:r>
+              <w:t>Stepper 1 IN 3</w:t>
+            </w:r>
+          </w:p>
+        </w:tc>
+        <w:tc>
+          <w:tcPr>
+            <w:tcW w:w="1985" w:type="dxa"/>
           </w:tcPr>
           <w:p>
             <w:pPr>
@@ -3758,7 +3899,7 @@
         </w:tc>
         <w:tc>
           <w:tcPr>
-            <w:tcW w:w="2170" w:type="dxa"/>
+            <w:tcW w:w="2409" w:type="dxa"/>
           </w:tcPr>
           <w:p>
             <w:pPr>
@@ -3771,14 +3912,20 @@
         </w:tc>
         <w:tc>
           <w:tcPr>
-            <w:tcW w:w="3815" w:type="dxa"/>
-          </w:tcPr>
-          <w:p>
-            <w:pPr>
-              <w:cnfStyle w:val="000000100000" w:firstRow="0" w:lastRow="0" w:firstColumn="0" w:lastColumn="0" w:oddVBand="0" w:evenVBand="0" w:oddHBand="1" w:evenHBand="0" w:firstRowFirstColumn="0" w:firstRowLastColumn="0" w:lastRowFirstColumn="0" w:lastRowLastColumn="0"/>
-            </w:pPr>
-            <w:r>
-              <w:t>Stepper 1 IN 3</w:t>
+            <w:tcW w:w="3123" w:type="dxa"/>
+          </w:tcPr>
+          <w:p>
+            <w:pPr>
+              <w:cnfStyle w:val="000000100000" w:firstRow="0" w:lastRow="0" w:firstColumn="0" w:lastColumn="0" w:oddVBand="0" w:evenVBand="0" w:oddHBand="1" w:evenHBand="0" w:firstRowFirstColumn="0" w:firstRowLastColumn="0" w:lastRowFirstColumn="0" w:lastRowLastColumn="0"/>
+            </w:pPr>
+            <w:r>
+              <w:t>I</w:t>
+            </w:r>
+            <w:r>
+              <w:t>C1 3</w:t>
+            </w:r>
+            <w:r>
+              <w:t>B</w:t>
             </w:r>
           </w:p>
         </w:tc>
@@ -3787,17 +3934,17 @@
         <w:tc>
           <w:tcPr>
             <w:cnfStyle w:val="001000000000" w:firstRow="0" w:lastRow="0" w:firstColumn="1" w:lastColumn="0" w:oddVBand="0" w:evenVBand="0" w:oddHBand="0" w:evenHBand="0" w:firstRowFirstColumn="0" w:firstRowLastColumn="0" w:lastRowFirstColumn="0" w:lastRowLastColumn="0"/>
-            <w:tcW w:w="1291" w:type="dxa"/>
-          </w:tcPr>
-          <w:p>
-            <w:r>
-              <w:t>Digital Out</w:t>
-            </w:r>
-          </w:p>
-        </w:tc>
-        <w:tc>
-          <w:tcPr>
-            <w:tcW w:w="2084" w:type="dxa"/>
+            <w:tcW w:w="1843" w:type="dxa"/>
+          </w:tcPr>
+          <w:p>
+            <w:r>
+              <w:t>Stepper 1 IN 4</w:t>
+            </w:r>
+          </w:p>
+        </w:tc>
+        <w:tc>
+          <w:tcPr>
+            <w:tcW w:w="1985" w:type="dxa"/>
           </w:tcPr>
           <w:p>
             <w:pPr>
@@ -3810,7 +3957,7 @@
         </w:tc>
         <w:tc>
           <w:tcPr>
-            <w:tcW w:w="2170" w:type="dxa"/>
+            <w:tcW w:w="2409" w:type="dxa"/>
           </w:tcPr>
           <w:p>
             <w:pPr>
@@ -3823,14 +3970,20 @@
         </w:tc>
         <w:tc>
           <w:tcPr>
-            <w:tcW w:w="3815" w:type="dxa"/>
+            <w:tcW w:w="3123" w:type="dxa"/>
           </w:tcPr>
           <w:p>
             <w:pPr>
               <w:cnfStyle w:val="000000000000" w:firstRow="0" w:lastRow="0" w:firstColumn="0" w:lastColumn="0" w:oddVBand="0" w:evenVBand="0" w:oddHBand="0" w:evenHBand="0" w:firstRowFirstColumn="0" w:firstRowLastColumn="0" w:lastRowFirstColumn="0" w:lastRowLastColumn="0"/>
             </w:pPr>
             <w:r>
-              <w:t>Stepper 1 IN 4</w:t>
+              <w:t>I</w:t>
+            </w:r>
+            <w:r>
+              <w:t>C1 4</w:t>
+            </w:r>
+            <w:r>
+              <w:t>B</w:t>
             </w:r>
           </w:p>
         </w:tc>
@@ -3842,17 +3995,17 @@
         <w:tc>
           <w:tcPr>
             <w:cnfStyle w:val="001000000000" w:firstRow="0" w:lastRow="0" w:firstColumn="1" w:lastColumn="0" w:oddVBand="0" w:evenVBand="0" w:oddHBand="0" w:evenHBand="0" w:firstRowFirstColumn="0" w:firstRowLastColumn="0" w:lastRowFirstColumn="0" w:lastRowLastColumn="0"/>
-            <w:tcW w:w="1291" w:type="dxa"/>
-          </w:tcPr>
-          <w:p>
-            <w:r>
-              <w:t>Digital Out</w:t>
-            </w:r>
-          </w:p>
-        </w:tc>
-        <w:tc>
-          <w:tcPr>
-            <w:tcW w:w="2084" w:type="dxa"/>
+            <w:tcW w:w="1843" w:type="dxa"/>
+          </w:tcPr>
+          <w:p>
+            <w:r>
+              <w:t>Stepper 2 IN 1</w:t>
+            </w:r>
+          </w:p>
+        </w:tc>
+        <w:tc>
+          <w:tcPr>
+            <w:tcW w:w="1985" w:type="dxa"/>
           </w:tcPr>
           <w:p>
             <w:pPr>
@@ -3865,7 +4018,7 @@
         </w:tc>
         <w:tc>
           <w:tcPr>
-            <w:tcW w:w="2170" w:type="dxa"/>
+            <w:tcW w:w="2409" w:type="dxa"/>
           </w:tcPr>
           <w:p>
             <w:pPr>
@@ -3878,14 +4031,20 @@
         </w:tc>
         <w:tc>
           <w:tcPr>
-            <w:tcW w:w="3815" w:type="dxa"/>
-          </w:tcPr>
-          <w:p>
-            <w:pPr>
-              <w:cnfStyle w:val="000000100000" w:firstRow="0" w:lastRow="0" w:firstColumn="0" w:lastColumn="0" w:oddVBand="0" w:evenVBand="0" w:oddHBand="1" w:evenHBand="0" w:firstRowFirstColumn="0" w:firstRowLastColumn="0" w:lastRowFirstColumn="0" w:lastRowLastColumn="0"/>
-            </w:pPr>
-            <w:r>
-              <w:t>Stepper 2 IN 1</w:t>
+            <w:tcW w:w="3123" w:type="dxa"/>
+          </w:tcPr>
+          <w:p>
+            <w:pPr>
+              <w:cnfStyle w:val="000000100000" w:firstRow="0" w:lastRow="0" w:firstColumn="0" w:lastColumn="0" w:oddVBand="0" w:evenVBand="0" w:oddHBand="1" w:evenHBand="0" w:firstRowFirstColumn="0" w:firstRowLastColumn="0" w:lastRowFirstColumn="0" w:lastRowLastColumn="0"/>
+            </w:pPr>
+            <w:r>
+              <w:t>I</w:t>
+            </w:r>
+            <w:r>
+              <w:t>C2</w:t>
+            </w:r>
+            <w:r>
+              <w:t xml:space="preserve"> 1B</w:t>
             </w:r>
           </w:p>
         </w:tc>
@@ -3894,17 +4053,17 @@
         <w:tc>
           <w:tcPr>
             <w:cnfStyle w:val="001000000000" w:firstRow="0" w:lastRow="0" w:firstColumn="1" w:lastColumn="0" w:oddVBand="0" w:evenVBand="0" w:oddHBand="0" w:evenHBand="0" w:firstRowFirstColumn="0" w:firstRowLastColumn="0" w:lastRowFirstColumn="0" w:lastRowLastColumn="0"/>
-            <w:tcW w:w="1291" w:type="dxa"/>
-          </w:tcPr>
-          <w:p>
-            <w:r>
-              <w:t>Digital Out</w:t>
-            </w:r>
-          </w:p>
-        </w:tc>
-        <w:tc>
-          <w:tcPr>
-            <w:tcW w:w="2084" w:type="dxa"/>
+            <w:tcW w:w="1843" w:type="dxa"/>
+          </w:tcPr>
+          <w:p>
+            <w:r>
+              <w:t>Stepper 2 IN 2</w:t>
+            </w:r>
+          </w:p>
+        </w:tc>
+        <w:tc>
+          <w:tcPr>
+            <w:tcW w:w="1985" w:type="dxa"/>
           </w:tcPr>
           <w:p>
             <w:pPr>
@@ -3917,7 +4076,7 @@
         </w:tc>
         <w:tc>
           <w:tcPr>
-            <w:tcW w:w="2170" w:type="dxa"/>
+            <w:tcW w:w="2409" w:type="dxa"/>
           </w:tcPr>
           <w:p>
             <w:pPr>
@@ -3930,14 +4089,20 @@
         </w:tc>
         <w:tc>
           <w:tcPr>
-            <w:tcW w:w="3815" w:type="dxa"/>
+            <w:tcW w:w="3123" w:type="dxa"/>
           </w:tcPr>
           <w:p>
             <w:pPr>
               <w:cnfStyle w:val="000000000000" w:firstRow="0" w:lastRow="0" w:firstColumn="0" w:lastColumn="0" w:oddVBand="0" w:evenVBand="0" w:oddHBand="0" w:evenHBand="0" w:firstRowFirstColumn="0" w:firstRowLastColumn="0" w:lastRowFirstColumn="0" w:lastRowLastColumn="0"/>
             </w:pPr>
             <w:r>
-              <w:t>Stepper 2 IN 2</w:t>
+              <w:t>I</w:t>
+            </w:r>
+            <w:r>
+              <w:t>C2</w:t>
+            </w:r>
+            <w:r>
+              <w:t xml:space="preserve"> 2B</w:t>
             </w:r>
           </w:p>
         </w:tc>
@@ -3949,17 +4114,17 @@
         <w:tc>
           <w:tcPr>
             <w:cnfStyle w:val="001000000000" w:firstRow="0" w:lastRow="0" w:firstColumn="1" w:lastColumn="0" w:oddVBand="0" w:evenVBand="0" w:oddHBand="0" w:evenHBand="0" w:firstRowFirstColumn="0" w:firstRowLastColumn="0" w:lastRowFirstColumn="0" w:lastRowLastColumn="0"/>
-            <w:tcW w:w="1291" w:type="dxa"/>
-          </w:tcPr>
-          <w:p>
-            <w:r>
-              <w:t>Digital Out</w:t>
-            </w:r>
-          </w:p>
-        </w:tc>
-        <w:tc>
-          <w:tcPr>
-            <w:tcW w:w="2084" w:type="dxa"/>
+            <w:tcW w:w="1843" w:type="dxa"/>
+          </w:tcPr>
+          <w:p>
+            <w:r>
+              <w:t>Stepper 2 IN 3</w:t>
+            </w:r>
+          </w:p>
+        </w:tc>
+        <w:tc>
+          <w:tcPr>
+            <w:tcW w:w="1985" w:type="dxa"/>
           </w:tcPr>
           <w:p>
             <w:pPr>
@@ -3972,7 +4137,7 @@
         </w:tc>
         <w:tc>
           <w:tcPr>
-            <w:tcW w:w="2170" w:type="dxa"/>
+            <w:tcW w:w="2409" w:type="dxa"/>
           </w:tcPr>
           <w:p>
             <w:pPr>
@@ -3985,14 +4150,20 @@
         </w:tc>
         <w:tc>
           <w:tcPr>
-            <w:tcW w:w="3815" w:type="dxa"/>
-          </w:tcPr>
-          <w:p>
-            <w:pPr>
-              <w:cnfStyle w:val="000000100000" w:firstRow="0" w:lastRow="0" w:firstColumn="0" w:lastColumn="0" w:oddVBand="0" w:evenVBand="0" w:oddHBand="1" w:evenHBand="0" w:firstRowFirstColumn="0" w:firstRowLastColumn="0" w:lastRowFirstColumn="0" w:lastRowLastColumn="0"/>
-            </w:pPr>
-            <w:r>
-              <w:t>Stepper 2 IN 3</w:t>
+            <w:tcW w:w="3123" w:type="dxa"/>
+          </w:tcPr>
+          <w:p>
+            <w:pPr>
+              <w:cnfStyle w:val="000000100000" w:firstRow="0" w:lastRow="0" w:firstColumn="0" w:lastColumn="0" w:oddVBand="0" w:evenVBand="0" w:oddHBand="1" w:evenHBand="0" w:firstRowFirstColumn="0" w:firstRowLastColumn="0" w:lastRowFirstColumn="0" w:lastRowLastColumn="0"/>
+            </w:pPr>
+            <w:r>
+              <w:t>I</w:t>
+            </w:r>
+            <w:r>
+              <w:t>C2</w:t>
+            </w:r>
+            <w:r>
+              <w:t xml:space="preserve"> 3B</w:t>
             </w:r>
           </w:p>
         </w:tc>
@@ -4001,17 +4172,17 @@
         <w:tc>
           <w:tcPr>
             <w:cnfStyle w:val="001000000000" w:firstRow="0" w:lastRow="0" w:firstColumn="1" w:lastColumn="0" w:oddVBand="0" w:evenVBand="0" w:oddHBand="0" w:evenHBand="0" w:firstRowFirstColumn="0" w:firstRowLastColumn="0" w:lastRowFirstColumn="0" w:lastRowLastColumn="0"/>
-            <w:tcW w:w="1291" w:type="dxa"/>
-          </w:tcPr>
-          <w:p>
-            <w:r>
-              <w:t>Digital Out</w:t>
-            </w:r>
-          </w:p>
-        </w:tc>
-        <w:tc>
-          <w:tcPr>
-            <w:tcW w:w="2084" w:type="dxa"/>
+            <w:tcW w:w="1843" w:type="dxa"/>
+          </w:tcPr>
+          <w:p>
+            <w:r>
+              <w:t>Stepper 2 IN 4</w:t>
+            </w:r>
+          </w:p>
+        </w:tc>
+        <w:tc>
+          <w:tcPr>
+            <w:tcW w:w="1985" w:type="dxa"/>
           </w:tcPr>
           <w:p>
             <w:pPr>
@@ -4024,7 +4195,7 @@
         </w:tc>
         <w:tc>
           <w:tcPr>
-            <w:tcW w:w="2170" w:type="dxa"/>
+            <w:tcW w:w="2409" w:type="dxa"/>
           </w:tcPr>
           <w:p>
             <w:pPr>
@@ -4037,17 +4208,20 @@
         </w:tc>
         <w:tc>
           <w:tcPr>
-            <w:tcW w:w="3815" w:type="dxa"/>
+            <w:tcW w:w="3123" w:type="dxa"/>
           </w:tcPr>
           <w:p>
             <w:pPr>
               <w:cnfStyle w:val="000000000000" w:firstRow="0" w:lastRow="0" w:firstColumn="0" w:lastColumn="0" w:oddVBand="0" w:evenVBand="0" w:oddHBand="0" w:evenHBand="0" w:firstRowFirstColumn="0" w:firstRowLastColumn="0" w:lastRowFirstColumn="0" w:lastRowLastColumn="0"/>
             </w:pPr>
             <w:r>
-              <w:t xml:space="preserve">Stepper 2 IN </w:t>
-            </w:r>
-            <w:r>
-              <w:t>4</w:t>
+              <w:t>I</w:t>
+            </w:r>
+            <w:r>
+              <w:t>C2</w:t>
+            </w:r>
+            <w:r>
+              <w:t xml:space="preserve"> 4B</w:t>
             </w:r>
           </w:p>
         </w:tc>
@@ -4059,17 +4233,17 @@
         <w:tc>
           <w:tcPr>
             <w:cnfStyle w:val="001000000000" w:firstRow="0" w:lastRow="0" w:firstColumn="1" w:lastColumn="0" w:oddVBand="0" w:evenVBand="0" w:oddHBand="0" w:evenHBand="0" w:firstRowFirstColumn="0" w:firstRowLastColumn="0" w:lastRowFirstColumn="0" w:lastRowLastColumn="0"/>
-            <w:tcW w:w="1291" w:type="dxa"/>
-          </w:tcPr>
-          <w:p>
-            <w:r>
-              <w:t>Digital Out</w:t>
-            </w:r>
-          </w:p>
-        </w:tc>
-        <w:tc>
-          <w:tcPr>
-            <w:tcW w:w="2084" w:type="dxa"/>
+            <w:tcW w:w="1843" w:type="dxa"/>
+          </w:tcPr>
+          <w:p>
+            <w:r>
+              <w:t>Keypad COL 2</w:t>
+            </w:r>
+          </w:p>
+        </w:tc>
+        <w:tc>
+          <w:tcPr>
+            <w:tcW w:w="1985" w:type="dxa"/>
           </w:tcPr>
           <w:p>
             <w:pPr>
@@ -4082,7 +4256,7 @@
         </w:tc>
         <w:tc>
           <w:tcPr>
-            <w:tcW w:w="2170" w:type="dxa"/>
+            <w:tcW w:w="2409" w:type="dxa"/>
           </w:tcPr>
           <w:p>
             <w:pPr>
@@ -4095,14 +4269,14 @@
         </w:tc>
         <w:tc>
           <w:tcPr>
-            <w:tcW w:w="3815" w:type="dxa"/>
-          </w:tcPr>
-          <w:p>
-            <w:pPr>
-              <w:cnfStyle w:val="000000100000" w:firstRow="0" w:lastRow="0" w:firstColumn="0" w:lastColumn="0" w:oddVBand="0" w:evenVBand="0" w:oddHBand="1" w:evenHBand="0" w:firstRowFirstColumn="0" w:firstRowLastColumn="0" w:lastRowFirstColumn="0" w:lastRowLastColumn="0"/>
-            </w:pPr>
-            <w:r>
-              <w:t>Keypad COL 2</w:t>
+            <w:tcW w:w="3123" w:type="dxa"/>
+          </w:tcPr>
+          <w:p>
+            <w:pPr>
+              <w:cnfStyle w:val="000000100000" w:firstRow="0" w:lastRow="0" w:firstColumn="0" w:lastColumn="0" w:oddVBand="0" w:evenVBand="0" w:oddHBand="1" w:evenHBand="0" w:firstRowFirstColumn="0" w:firstRowLastColumn="0" w:lastRowFirstColumn="0" w:lastRowLastColumn="0"/>
+            </w:pPr>
+            <w:r>
+              <w:t>J4 pin 1</w:t>
             </w:r>
           </w:p>
         </w:tc>
@@ -4111,13 +4285,13 @@
         <w:tc>
           <w:tcPr>
             <w:cnfStyle w:val="001000000000" w:firstRow="0" w:lastRow="0" w:firstColumn="1" w:lastColumn="0" w:oddVBand="0" w:evenVBand="0" w:oddHBand="0" w:evenHBand="0" w:firstRowFirstColumn="0" w:firstRowLastColumn="0" w:lastRowFirstColumn="0" w:lastRowLastColumn="0"/>
-            <w:tcW w:w="1291" w:type="dxa"/>
+            <w:tcW w:w="1843" w:type="dxa"/>
           </w:tcPr>
           <w:p/>
         </w:tc>
         <w:tc>
           <w:tcPr>
-            <w:tcW w:w="2084" w:type="dxa"/>
+            <w:tcW w:w="1985" w:type="dxa"/>
           </w:tcPr>
           <w:p>
             <w:pPr>
@@ -4127,7 +4301,7 @@
         </w:tc>
         <w:tc>
           <w:tcPr>
-            <w:tcW w:w="2170" w:type="dxa"/>
+            <w:tcW w:w="2409" w:type="dxa"/>
           </w:tcPr>
           <w:p>
             <w:pPr>
@@ -4137,7 +4311,7 @@
         </w:tc>
         <w:tc>
           <w:tcPr>
-            <w:tcW w:w="3815" w:type="dxa"/>
+            <w:tcW w:w="3123" w:type="dxa"/>
           </w:tcPr>
           <w:p>
             <w:pPr>
@@ -4153,17 +4327,17 @@
         <w:tc>
           <w:tcPr>
             <w:cnfStyle w:val="001000000000" w:firstRow="0" w:lastRow="0" w:firstColumn="1" w:lastColumn="0" w:oddVBand="0" w:evenVBand="0" w:oddHBand="0" w:evenHBand="0" w:firstRowFirstColumn="0" w:firstRowLastColumn="0" w:lastRowFirstColumn="0" w:lastRowLastColumn="0"/>
-            <w:tcW w:w="1291" w:type="dxa"/>
-          </w:tcPr>
-          <w:p>
-            <w:r>
-              <w:t>Digital In</w:t>
-            </w:r>
-          </w:p>
-        </w:tc>
-        <w:tc>
-          <w:tcPr>
-            <w:tcW w:w="2084" w:type="dxa"/>
+            <w:tcW w:w="1843" w:type="dxa"/>
+          </w:tcPr>
+          <w:p>
+            <w:r>
+              <w:t>Keypad ROW 2</w:t>
+            </w:r>
+          </w:p>
+        </w:tc>
+        <w:tc>
+          <w:tcPr>
+            <w:tcW w:w="1985" w:type="dxa"/>
           </w:tcPr>
           <w:p>
             <w:pPr>
@@ -4176,7 +4350,7 @@
         </w:tc>
         <w:tc>
           <w:tcPr>
-            <w:tcW w:w="2170" w:type="dxa"/>
+            <w:tcW w:w="2409" w:type="dxa"/>
           </w:tcPr>
           <w:p>
             <w:pPr>
@@ -4189,14 +4363,23 @@
         </w:tc>
         <w:tc>
           <w:tcPr>
-            <w:tcW w:w="3815" w:type="dxa"/>
-          </w:tcPr>
-          <w:p>
-            <w:pPr>
-              <w:cnfStyle w:val="000000100000" w:firstRow="0" w:lastRow="0" w:firstColumn="0" w:lastColumn="0" w:oddVBand="0" w:evenVBand="0" w:oddHBand="1" w:evenHBand="0" w:firstRowFirstColumn="0" w:firstRowLastColumn="0" w:lastRowFirstColumn="0" w:lastRowLastColumn="0"/>
-            </w:pPr>
-            <w:r>
-              <w:t>Keypad ROW 2</w:t>
+            <w:tcW w:w="3123" w:type="dxa"/>
+          </w:tcPr>
+          <w:p>
+            <w:pPr>
+              <w:cnfStyle w:val="000000100000" w:firstRow="0" w:lastRow="0" w:firstColumn="0" w:lastColumn="0" w:oddVBand="0" w:evenVBand="0" w:oddHBand="1" w:evenHBand="0" w:firstRowFirstColumn="0" w:firstRowLastColumn="0" w:lastRowFirstColumn="0" w:lastRowLastColumn="0"/>
+            </w:pPr>
+            <w:r>
+              <w:t>J</w:t>
+            </w:r>
+            <w:r>
+              <w:t>5</w:t>
+            </w:r>
+            <w:r>
+              <w:t xml:space="preserve"> pin </w:t>
+            </w:r>
+            <w:r>
+              <w:t>2</w:t>
             </w:r>
           </w:p>
         </w:tc>
@@ -4205,17 +4388,17 @@
         <w:tc>
           <w:tcPr>
             <w:cnfStyle w:val="001000000000" w:firstRow="0" w:lastRow="0" w:firstColumn="1" w:lastColumn="0" w:oddVBand="0" w:evenVBand="0" w:oddHBand="0" w:evenHBand="0" w:firstRowFirstColumn="0" w:firstRowLastColumn="0" w:lastRowFirstColumn="0" w:lastRowLastColumn="0"/>
-            <w:tcW w:w="1291" w:type="dxa"/>
-          </w:tcPr>
-          <w:p>
-            <w:r>
-              <w:t>Digital In</w:t>
-            </w:r>
-          </w:p>
-        </w:tc>
-        <w:tc>
-          <w:tcPr>
-            <w:tcW w:w="2084" w:type="dxa"/>
+            <w:tcW w:w="1843" w:type="dxa"/>
+          </w:tcPr>
+          <w:p>
+            <w:r>
+              <w:t>Keypad ROW 3</w:t>
+            </w:r>
+          </w:p>
+        </w:tc>
+        <w:tc>
+          <w:tcPr>
+            <w:tcW w:w="1985" w:type="dxa"/>
           </w:tcPr>
           <w:p>
             <w:pPr>
@@ -4228,7 +4411,7 @@
         </w:tc>
         <w:tc>
           <w:tcPr>
-            <w:tcW w:w="2170" w:type="dxa"/>
+            <w:tcW w:w="2409" w:type="dxa"/>
           </w:tcPr>
           <w:p>
             <w:pPr>
@@ -4241,14 +4424,20 @@
         </w:tc>
         <w:tc>
           <w:tcPr>
-            <w:tcW w:w="3815" w:type="dxa"/>
+            <w:tcW w:w="3123" w:type="dxa"/>
           </w:tcPr>
           <w:p>
             <w:pPr>
               <w:cnfStyle w:val="000000000000" w:firstRow="0" w:lastRow="0" w:firstColumn="0" w:lastColumn="0" w:oddVBand="0" w:evenVBand="0" w:oddHBand="0" w:evenHBand="0" w:firstRowFirstColumn="0" w:firstRowLastColumn="0" w:lastRowFirstColumn="0" w:lastRowLastColumn="0"/>
             </w:pPr>
             <w:r>
-              <w:t>Keypad ROW 3</w:t>
+              <w:t>J</w:t>
+            </w:r>
+            <w:r>
+              <w:t>5</w:t>
+            </w:r>
+            <w:r>
+              <w:t xml:space="preserve"> pin 1</w:t>
             </w:r>
           </w:p>
         </w:tc>
@@ -4260,17 +4449,17 @@
         <w:tc>
           <w:tcPr>
             <w:cnfStyle w:val="001000000000" w:firstRow="0" w:lastRow="0" w:firstColumn="1" w:lastColumn="0" w:oddVBand="0" w:evenVBand="0" w:oddHBand="0" w:evenHBand="0" w:firstRowFirstColumn="0" w:firstRowLastColumn="0" w:lastRowFirstColumn="0" w:lastRowLastColumn="0"/>
-            <w:tcW w:w="1291" w:type="dxa"/>
-          </w:tcPr>
-          <w:p>
-            <w:r>
-              <w:t>Digital Out</w:t>
-            </w:r>
-          </w:p>
-        </w:tc>
-        <w:tc>
-          <w:tcPr>
-            <w:tcW w:w="2084" w:type="dxa"/>
+            <w:tcW w:w="1843" w:type="dxa"/>
+          </w:tcPr>
+          <w:p>
+            <w:r>
+              <w:t>Keypad COL 3</w:t>
+            </w:r>
+          </w:p>
+        </w:tc>
+        <w:tc>
+          <w:tcPr>
+            <w:tcW w:w="1985" w:type="dxa"/>
           </w:tcPr>
           <w:p>
             <w:pPr>
@@ -4283,7 +4472,7 @@
         </w:tc>
         <w:tc>
           <w:tcPr>
-            <w:tcW w:w="2170" w:type="dxa"/>
+            <w:tcW w:w="2409" w:type="dxa"/>
           </w:tcPr>
           <w:p>
             <w:pPr>
@@ -4296,14 +4485,23 @@
         </w:tc>
         <w:tc>
           <w:tcPr>
-            <w:tcW w:w="3815" w:type="dxa"/>
-          </w:tcPr>
-          <w:p>
-            <w:pPr>
-              <w:cnfStyle w:val="000000100000" w:firstRow="0" w:lastRow="0" w:firstColumn="0" w:lastColumn="0" w:oddVBand="0" w:evenVBand="0" w:oddHBand="1" w:evenHBand="0" w:firstRowFirstColumn="0" w:firstRowLastColumn="0" w:lastRowFirstColumn="0" w:lastRowLastColumn="0"/>
-            </w:pPr>
-            <w:r>
-              <w:t>Keypad COL 3</w:t>
+            <w:tcW w:w="3123" w:type="dxa"/>
+          </w:tcPr>
+          <w:p>
+            <w:pPr>
+              <w:tabs>
+                <w:tab w:val="center" w:pos="1453"/>
+              </w:tabs>
+              <w:cnfStyle w:val="000000100000" w:firstRow="0" w:lastRow="0" w:firstColumn="0" w:lastColumn="0" w:oddVBand="0" w:evenVBand="0" w:oddHBand="1" w:evenHBand="0" w:firstRowFirstColumn="0" w:firstRowLastColumn="0" w:lastRowFirstColumn="0" w:lastRowLastColumn="0"/>
+            </w:pPr>
+            <w:r>
+              <w:t>J</w:t>
+            </w:r>
+            <w:r>
+              <w:t>4 pin 5</w:t>
+            </w:r>
+            <w:r>
+              <w:tab/>
             </w:r>
           </w:p>
         </w:tc>
@@ -4312,17 +4510,17 @@
         <w:tc>
           <w:tcPr>
             <w:cnfStyle w:val="001000000000" w:firstRow="0" w:lastRow="0" w:firstColumn="1" w:lastColumn="0" w:oddVBand="0" w:evenVBand="0" w:oddHBand="0" w:evenHBand="0" w:firstRowFirstColumn="0" w:firstRowLastColumn="0" w:lastRowFirstColumn="0" w:lastRowLastColumn="0"/>
-            <w:tcW w:w="1291" w:type="dxa"/>
-          </w:tcPr>
-          <w:p>
-            <w:r>
-              <w:t>Digital In</w:t>
-            </w:r>
-          </w:p>
-        </w:tc>
-        <w:tc>
-          <w:tcPr>
-            <w:tcW w:w="2084" w:type="dxa"/>
+            <w:tcW w:w="1843" w:type="dxa"/>
+          </w:tcPr>
+          <w:p>
+            <w:r>
+              <w:t>Keypad ROW 4</w:t>
+            </w:r>
+          </w:p>
+        </w:tc>
+        <w:tc>
+          <w:tcPr>
+            <w:tcW w:w="1985" w:type="dxa"/>
           </w:tcPr>
           <w:p>
             <w:pPr>
@@ -4335,7 +4533,7 @@
         </w:tc>
         <w:tc>
           <w:tcPr>
-            <w:tcW w:w="2170" w:type="dxa"/>
+            <w:tcW w:w="2409" w:type="dxa"/>
           </w:tcPr>
           <w:p>
             <w:pPr>
@@ -4348,14 +4546,17 @@
         </w:tc>
         <w:tc>
           <w:tcPr>
-            <w:tcW w:w="3815" w:type="dxa"/>
+            <w:tcW w:w="3123" w:type="dxa"/>
           </w:tcPr>
           <w:p>
             <w:pPr>
               <w:cnfStyle w:val="000000000000" w:firstRow="0" w:lastRow="0" w:firstColumn="0" w:lastColumn="0" w:oddVBand="0" w:evenVBand="0" w:oddHBand="0" w:evenHBand="0" w:firstRowFirstColumn="0" w:firstRowLastColumn="0" w:lastRowFirstColumn="0" w:lastRowLastColumn="0"/>
             </w:pPr>
             <w:r>
-              <w:t>Keypad ROW 4</w:t>
+              <w:t xml:space="preserve">J4 pin </w:t>
+            </w:r>
+            <w:r>
+              <w:t>4</w:t>
             </w:r>
           </w:p>
         </w:tc>
@@ -4367,17 +4568,17 @@
         <w:tc>
           <w:tcPr>
             <w:cnfStyle w:val="001000000000" w:firstRow="0" w:lastRow="0" w:firstColumn="1" w:lastColumn="0" w:oddVBand="0" w:evenVBand="0" w:oddHBand="0" w:evenHBand="0" w:firstRowFirstColumn="0" w:firstRowLastColumn="0" w:lastRowFirstColumn="0" w:lastRowLastColumn="0"/>
-            <w:tcW w:w="1291" w:type="dxa"/>
-          </w:tcPr>
-          <w:p>
-            <w:r>
-              <w:t>Digital In</w:t>
-            </w:r>
-          </w:p>
-        </w:tc>
-        <w:tc>
-          <w:tcPr>
-            <w:tcW w:w="2084" w:type="dxa"/>
+            <w:tcW w:w="1843" w:type="dxa"/>
+          </w:tcPr>
+          <w:p>
+            <w:r>
+              <w:t>Y Axis MIN</w:t>
+            </w:r>
+          </w:p>
+        </w:tc>
+        <w:tc>
+          <w:tcPr>
+            <w:tcW w:w="1985" w:type="dxa"/>
           </w:tcPr>
           <w:p>
             <w:pPr>
@@ -4390,7 +4591,7 @@
         </w:tc>
         <w:tc>
           <w:tcPr>
-            <w:tcW w:w="2170" w:type="dxa"/>
+            <w:tcW w:w="2409" w:type="dxa"/>
           </w:tcPr>
           <w:p>
             <w:pPr>
@@ -4403,14 +4604,14 @@
         </w:tc>
         <w:tc>
           <w:tcPr>
-            <w:tcW w:w="3815" w:type="dxa"/>
-          </w:tcPr>
-          <w:p>
-            <w:pPr>
-              <w:cnfStyle w:val="000000100000" w:firstRow="0" w:lastRow="0" w:firstColumn="0" w:lastColumn="0" w:oddVBand="0" w:evenVBand="0" w:oddHBand="1" w:evenHBand="0" w:firstRowFirstColumn="0" w:firstRowLastColumn="0" w:lastRowFirstColumn="0" w:lastRowLastColumn="0"/>
-            </w:pPr>
-            <w:r>
-              <w:t>Y Axis MIN</w:t>
+            <w:tcW w:w="3123" w:type="dxa"/>
+          </w:tcPr>
+          <w:p>
+            <w:pPr>
+              <w:cnfStyle w:val="000000100000" w:firstRow="0" w:lastRow="0" w:firstColumn="0" w:lastColumn="0" w:oddVBand="0" w:evenVBand="0" w:oddHBand="1" w:evenHBand="0" w:firstRowFirstColumn="0" w:firstRowLastColumn="0" w:lastRowFirstColumn="0" w:lastRowLastColumn="0"/>
+            </w:pPr>
+            <w:r>
+              <w:t>J1 (3.3 V)</w:t>
             </w:r>
           </w:p>
         </w:tc>
@@ -4419,17 +4620,17 @@
         <w:tc>
           <w:tcPr>
             <w:cnfStyle w:val="001000000000" w:firstRow="0" w:lastRow="0" w:firstColumn="1" w:lastColumn="0" w:oddVBand="0" w:evenVBand="0" w:oddHBand="0" w:evenHBand="0" w:firstRowFirstColumn="0" w:firstRowLastColumn="0" w:lastRowFirstColumn="0" w:lastRowLastColumn="0"/>
-            <w:tcW w:w="1291" w:type="dxa"/>
-          </w:tcPr>
-          <w:p>
-            <w:r>
-              <w:t>Digital In</w:t>
-            </w:r>
-          </w:p>
-        </w:tc>
-        <w:tc>
-          <w:tcPr>
-            <w:tcW w:w="2084" w:type="dxa"/>
+            <w:tcW w:w="1843" w:type="dxa"/>
+          </w:tcPr>
+          <w:p>
+            <w:r>
+              <w:t>Y Axis MAX</w:t>
+            </w:r>
+          </w:p>
+        </w:tc>
+        <w:tc>
+          <w:tcPr>
+            <w:tcW w:w="1985" w:type="dxa"/>
           </w:tcPr>
           <w:p>
             <w:pPr>
@@ -4442,7 +4643,7 @@
         </w:tc>
         <w:tc>
           <w:tcPr>
-            <w:tcW w:w="2170" w:type="dxa"/>
+            <w:tcW w:w="2409" w:type="dxa"/>
           </w:tcPr>
           <w:p>
             <w:pPr>
@@ -4455,14 +4656,14 @@
         </w:tc>
         <w:tc>
           <w:tcPr>
-            <w:tcW w:w="3815" w:type="dxa"/>
+            <w:tcW w:w="3123" w:type="dxa"/>
           </w:tcPr>
           <w:p>
             <w:pPr>
               <w:cnfStyle w:val="000000000000" w:firstRow="0" w:lastRow="0" w:firstColumn="0" w:lastColumn="0" w:oddVBand="0" w:evenVBand="0" w:oddHBand="0" w:evenHBand="0" w:firstRowFirstColumn="0" w:firstRowLastColumn="0" w:lastRowFirstColumn="0" w:lastRowLastColumn="0"/>
             </w:pPr>
             <w:r>
-              <w:t>Y Axis MAX</w:t>
+              <w:t>J1 (3.3 V)</w:t>
             </w:r>
           </w:p>
         </w:tc>
@@ -4474,17 +4675,17 @@
         <w:tc>
           <w:tcPr>
             <w:cnfStyle w:val="001000000000" w:firstRow="0" w:lastRow="0" w:firstColumn="1" w:lastColumn="0" w:oddVBand="0" w:evenVBand="0" w:oddHBand="0" w:evenHBand="0" w:firstRowFirstColumn="0" w:firstRowLastColumn="0" w:lastRowFirstColumn="0" w:lastRowLastColumn="0"/>
-            <w:tcW w:w="1291" w:type="dxa"/>
-          </w:tcPr>
-          <w:p>
-            <w:r>
-              <w:t>Digital In</w:t>
-            </w:r>
-          </w:p>
-        </w:tc>
-        <w:tc>
-          <w:tcPr>
-            <w:tcW w:w="2084" w:type="dxa"/>
+            <w:tcW w:w="1843" w:type="dxa"/>
+          </w:tcPr>
+          <w:p>
+            <w:r>
+              <w:t>X Axis MIN</w:t>
+            </w:r>
+          </w:p>
+        </w:tc>
+        <w:tc>
+          <w:tcPr>
+            <w:tcW w:w="1985" w:type="dxa"/>
           </w:tcPr>
           <w:p>
             <w:pPr>
@@ -4497,7 +4698,7 @@
         </w:tc>
         <w:tc>
           <w:tcPr>
-            <w:tcW w:w="2170" w:type="dxa"/>
+            <w:tcW w:w="2409" w:type="dxa"/>
           </w:tcPr>
           <w:p>
             <w:pPr>
@@ -4510,14 +4711,14 @@
         </w:tc>
         <w:tc>
           <w:tcPr>
-            <w:tcW w:w="3815" w:type="dxa"/>
-          </w:tcPr>
-          <w:p>
-            <w:pPr>
-              <w:cnfStyle w:val="000000100000" w:firstRow="0" w:lastRow="0" w:firstColumn="0" w:lastColumn="0" w:oddVBand="0" w:evenVBand="0" w:oddHBand="1" w:evenHBand="0" w:firstRowFirstColumn="0" w:firstRowLastColumn="0" w:lastRowFirstColumn="0" w:lastRowLastColumn="0"/>
-            </w:pPr>
-            <w:r>
-              <w:t>X Axis MIN</w:t>
+            <w:tcW w:w="3123" w:type="dxa"/>
+          </w:tcPr>
+          <w:p>
+            <w:pPr>
+              <w:cnfStyle w:val="000000100000" w:firstRow="0" w:lastRow="0" w:firstColumn="0" w:lastColumn="0" w:oddVBand="0" w:evenVBand="0" w:oddHBand="1" w:evenHBand="0" w:firstRowFirstColumn="0" w:firstRowLastColumn="0" w:lastRowFirstColumn="0" w:lastRowLastColumn="0"/>
+            </w:pPr>
+            <w:r>
+              <w:t>J1 (3.3 V)</w:t>
             </w:r>
           </w:p>
         </w:tc>
@@ -4526,17 +4727,17 @@
         <w:tc>
           <w:tcPr>
             <w:cnfStyle w:val="001000000000" w:firstRow="0" w:lastRow="0" w:firstColumn="1" w:lastColumn="0" w:oddVBand="0" w:evenVBand="0" w:oddHBand="0" w:evenHBand="0" w:firstRowFirstColumn="0" w:firstRowLastColumn="0" w:lastRowFirstColumn="0" w:lastRowLastColumn="0"/>
-            <w:tcW w:w="1291" w:type="dxa"/>
-          </w:tcPr>
-          <w:p>
-            <w:r>
-              <w:t>Digital In</w:t>
-            </w:r>
-          </w:p>
-        </w:tc>
-        <w:tc>
-          <w:tcPr>
-            <w:tcW w:w="2084" w:type="dxa"/>
+            <w:tcW w:w="1843" w:type="dxa"/>
+          </w:tcPr>
+          <w:p>
+            <w:r>
+              <w:t>X Axis MAX</w:t>
+            </w:r>
+          </w:p>
+        </w:tc>
+        <w:tc>
+          <w:tcPr>
+            <w:tcW w:w="1985" w:type="dxa"/>
           </w:tcPr>
           <w:p>
             <w:pPr>
@@ -4549,7 +4750,7 @@
         </w:tc>
         <w:tc>
           <w:tcPr>
-            <w:tcW w:w="2170" w:type="dxa"/>
+            <w:tcW w:w="2409" w:type="dxa"/>
           </w:tcPr>
           <w:p>
             <w:pPr>
@@ -4562,14 +4763,14 @@
         </w:tc>
         <w:tc>
           <w:tcPr>
-            <w:tcW w:w="3815" w:type="dxa"/>
+            <w:tcW w:w="3123" w:type="dxa"/>
           </w:tcPr>
           <w:p>
             <w:pPr>
               <w:cnfStyle w:val="000000000000" w:firstRow="0" w:lastRow="0" w:firstColumn="0" w:lastColumn="0" w:oddVBand="0" w:evenVBand="0" w:oddHBand="0" w:evenHBand="0" w:firstRowFirstColumn="0" w:firstRowLastColumn="0" w:lastRowFirstColumn="0" w:lastRowLastColumn="0"/>
             </w:pPr>
             <w:r>
-              <w:t>X Axis MAX</w:t>
+              <w:t>J1 (3.3 V)</w:t>
             </w:r>
           </w:p>
         </w:tc>
@@ -4581,33 +4782,33 @@
         <w:tc>
           <w:tcPr>
             <w:cnfStyle w:val="001000000000" w:firstRow="0" w:lastRow="0" w:firstColumn="1" w:lastColumn="0" w:oddVBand="0" w:evenVBand="0" w:oddHBand="0" w:evenHBand="0" w:firstRowFirstColumn="0" w:firstRowLastColumn="0" w:lastRowFirstColumn="0" w:lastRowLastColumn="0"/>
-            <w:tcW w:w="1291" w:type="dxa"/>
+            <w:tcW w:w="1843" w:type="dxa"/>
           </w:tcPr>
           <w:p/>
         </w:tc>
         <w:tc>
           <w:tcPr>
-            <w:tcW w:w="2084" w:type="dxa"/>
-          </w:tcPr>
-          <w:p>
-            <w:pPr>
-              <w:cnfStyle w:val="000000100000" w:firstRow="0" w:lastRow="0" w:firstColumn="0" w:lastColumn="0" w:oddVBand="0" w:evenVBand="0" w:oddHBand="1" w:evenHBand="0" w:firstRowFirstColumn="0" w:firstRowLastColumn="0" w:lastRowFirstColumn="0" w:lastRowLastColumn="0"/>
-            </w:pPr>
-          </w:p>
-        </w:tc>
-        <w:tc>
-          <w:tcPr>
-            <w:tcW w:w="2170" w:type="dxa"/>
-          </w:tcPr>
-          <w:p>
-            <w:pPr>
-              <w:cnfStyle w:val="000000100000" w:firstRow="0" w:lastRow="0" w:firstColumn="0" w:lastColumn="0" w:oddVBand="0" w:evenVBand="0" w:oddHBand="1" w:evenHBand="0" w:firstRowFirstColumn="0" w:firstRowLastColumn="0" w:lastRowFirstColumn="0" w:lastRowLastColumn="0"/>
-            </w:pPr>
-          </w:p>
-        </w:tc>
-        <w:tc>
-          <w:tcPr>
-            <w:tcW w:w="3815" w:type="dxa"/>
+            <w:tcW w:w="1985" w:type="dxa"/>
+          </w:tcPr>
+          <w:p>
+            <w:pPr>
+              <w:cnfStyle w:val="000000100000" w:firstRow="0" w:lastRow="0" w:firstColumn="0" w:lastColumn="0" w:oddVBand="0" w:evenVBand="0" w:oddHBand="1" w:evenHBand="0" w:firstRowFirstColumn="0" w:firstRowLastColumn="0" w:lastRowFirstColumn="0" w:lastRowLastColumn="0"/>
+            </w:pPr>
+          </w:p>
+        </w:tc>
+        <w:tc>
+          <w:tcPr>
+            <w:tcW w:w="2409" w:type="dxa"/>
+          </w:tcPr>
+          <w:p>
+            <w:pPr>
+              <w:cnfStyle w:val="000000100000" w:firstRow="0" w:lastRow="0" w:firstColumn="0" w:lastColumn="0" w:oddVBand="0" w:evenVBand="0" w:oddHBand="1" w:evenHBand="0" w:firstRowFirstColumn="0" w:firstRowLastColumn="0" w:lastRowFirstColumn="0" w:lastRowLastColumn="0"/>
+            </w:pPr>
+          </w:p>
+        </w:tc>
+        <w:tc>
+          <w:tcPr>
+            <w:tcW w:w="3123" w:type="dxa"/>
           </w:tcPr>
           <w:p>
             <w:pPr>
@@ -4620,20 +4821,17 @@
         <w:tc>
           <w:tcPr>
             <w:cnfStyle w:val="001000000000" w:firstRow="0" w:lastRow="0" w:firstColumn="1" w:lastColumn="0" w:oddVBand="0" w:evenVBand="0" w:oddHBand="0" w:evenHBand="0" w:firstRowFirstColumn="0" w:firstRowLastColumn="0" w:lastRowFirstColumn="0" w:lastRowLastColumn="0"/>
-            <w:tcW w:w="1291" w:type="dxa"/>
-          </w:tcPr>
-          <w:p>
-            <w:r>
-              <w:t xml:space="preserve">Digital </w:t>
-            </w:r>
-            <w:r>
-              <w:t>Out</w:t>
-            </w:r>
-          </w:p>
-        </w:tc>
-        <w:tc>
-          <w:tcPr>
-            <w:tcW w:w="2084" w:type="dxa"/>
+            <w:tcW w:w="1843" w:type="dxa"/>
+          </w:tcPr>
+          <w:p>
+            <w:r>
+              <w:t>Keypad COL 1</w:t>
+            </w:r>
+          </w:p>
+        </w:tc>
+        <w:tc>
+          <w:tcPr>
+            <w:tcW w:w="1985" w:type="dxa"/>
           </w:tcPr>
           <w:p>
             <w:pPr>
@@ -4646,7 +4844,7 @@
         </w:tc>
         <w:tc>
           <w:tcPr>
-            <w:tcW w:w="2170" w:type="dxa"/>
+            <w:tcW w:w="2409" w:type="dxa"/>
           </w:tcPr>
           <w:p>
             <w:pPr>
@@ -4659,14 +4857,17 @@
         </w:tc>
         <w:tc>
           <w:tcPr>
-            <w:tcW w:w="3815" w:type="dxa"/>
+            <w:tcW w:w="3123" w:type="dxa"/>
           </w:tcPr>
           <w:p>
             <w:pPr>
               <w:cnfStyle w:val="000000000000" w:firstRow="0" w:lastRow="0" w:firstColumn="0" w:lastColumn="0" w:oddVBand="0" w:evenVBand="0" w:oddHBand="0" w:evenHBand="0" w:firstRowFirstColumn="0" w:firstRowLastColumn="0" w:lastRowFirstColumn="0" w:lastRowLastColumn="0"/>
             </w:pPr>
             <w:r>
-              <w:t>Keypad COL 1</w:t>
+              <w:t xml:space="preserve">J4 pin </w:t>
+            </w:r>
+            <w:r>
+              <w:t>3</w:t>
             </w:r>
           </w:p>
         </w:tc>
@@ -4678,17 +4879,17 @@
         <w:tc>
           <w:tcPr>
             <w:cnfStyle w:val="001000000000" w:firstRow="0" w:lastRow="0" w:firstColumn="1" w:lastColumn="0" w:oddVBand="0" w:evenVBand="0" w:oddHBand="0" w:evenHBand="0" w:firstRowFirstColumn="0" w:firstRowLastColumn="0" w:lastRowFirstColumn="0" w:lastRowLastColumn="0"/>
-            <w:tcW w:w="1291" w:type="dxa"/>
-          </w:tcPr>
-          <w:p>
-            <w:r>
-              <w:t>Digital In</w:t>
-            </w:r>
-          </w:p>
-        </w:tc>
-        <w:tc>
-          <w:tcPr>
-            <w:tcW w:w="2084" w:type="dxa"/>
+            <w:tcW w:w="1843" w:type="dxa"/>
+          </w:tcPr>
+          <w:p>
+            <w:r>
+              <w:t>Keypad ROW 1</w:t>
+            </w:r>
+          </w:p>
+        </w:tc>
+        <w:tc>
+          <w:tcPr>
+            <w:tcW w:w="1985" w:type="dxa"/>
           </w:tcPr>
           <w:p>
             <w:pPr>
@@ -4701,7 +4902,7 @@
         </w:tc>
         <w:tc>
           <w:tcPr>
-            <w:tcW w:w="2170" w:type="dxa"/>
+            <w:tcW w:w="2409" w:type="dxa"/>
           </w:tcPr>
           <w:p>
             <w:pPr>
@@ -4714,15 +4915,20 @@
         </w:tc>
         <w:tc>
           <w:tcPr>
-            <w:tcW w:w="3815" w:type="dxa"/>
-          </w:tcPr>
-          <w:p>
-            <w:pPr>
-              <w:cnfStyle w:val="000000100000" w:firstRow="0" w:lastRow="0" w:firstColumn="0" w:lastColumn="0" w:oddVBand="0" w:evenVBand="0" w:oddHBand="1" w:evenHBand="0" w:firstRowFirstColumn="0" w:firstRowLastColumn="0" w:lastRowFirstColumn="0" w:lastRowLastColumn="0"/>
-            </w:pPr>
-            <w:r>
-              <w:t>Keypad ROW 1</w:t>
-            </w:r>
+            <w:tcW w:w="3123" w:type="dxa"/>
+          </w:tcPr>
+          <w:p>
+            <w:pPr>
+              <w:cnfStyle w:val="000000100000" w:firstRow="0" w:lastRow="0" w:firstColumn="0" w:lastColumn="0" w:oddVBand="0" w:evenVBand="0" w:oddHBand="1" w:evenHBand="0" w:firstRowFirstColumn="0" w:firstRowLastColumn="0" w:lastRowFirstColumn="0" w:lastRowLastColumn="0"/>
+            </w:pPr>
+            <w:r>
+              <w:t xml:space="preserve">J4 pin </w:t>
+            </w:r>
+            <w:r>
+              <w:t>2</w:t>
+            </w:r>
+            <w:bookmarkStart w:id="4" w:name="_GoBack"/>
+            <w:bookmarkEnd w:id="4"/>
           </w:p>
         </w:tc>
       </w:tr>
@@ -4750,7 +4956,7 @@
 </file>
 
 <file path=word/endnotes.xml><?xml version="1.0" encoding="utf-8"?>
-<w:endnotes xmlns:wpc="http://schemas.microsoft.com/office/word/2010/wordprocessingCanvas" xmlns:cx="http://schemas.microsoft.com/office/drawing/2014/chartex" xmlns:cx1="http://schemas.microsoft.com/office/drawing/2015/9/8/chartex" xmlns:cx2="http://schemas.microsoft.com/office/drawing/2015/10/21/chartex" xmlns:cx3="http://schemas.microsoft.com/office/drawing/2016/5/9/chartex" xmlns:cx4="http://schemas.microsoft.com/office/drawing/2016/5/10/chartex" xmlns:cx5="http://schemas.microsoft.com/office/drawing/2016/5/11/chartex" xmlns:cx6="http://schemas.microsoft.com/office/drawing/2016/5/12/chartex" xmlns:cx7="http://schemas.microsoft.com/office/drawing/2016/5/13/chartex" xmlns:cx8="http://schemas.microsoft.com/office/drawing/2016/5/14/chartex" xmlns:mc="http://schemas.openxmlformats.org/markup-compatibility/2006" xmlns:aink="http://schemas.microsoft.com/office/drawing/2016/ink" xmlns:am3d="http://schemas.microsoft.com/office/drawing/2017/model3d" xmlns:o="urn:schemas-microsoft-com:office:office" xmlns:r="http://schemas.openxmlformats.org/officeDocument/2006/relationships" xmlns:m="http://schemas.openxmlformats.org/officeDocument/2006/math" xmlns:v="urn:schemas-microsoft-com:vml" xmlns:wp14="http://schemas.microsoft.com/office/word/2010/wordprocessingDrawing" xmlns:wp="http://schemas.openxmlformats.org/drawingml/2006/wordprocessingDrawing" xmlns:w10="urn:schemas-microsoft-com:office:word" xmlns:w="http://schemas.openxmlformats.org/wordprocessingml/2006/main" xmlns:w14="http://schemas.microsoft.com/office/word/2010/wordml" xmlns:w15="http://schemas.microsoft.com/office/word/2012/wordml" xmlns:w16cid="http://schemas.microsoft.com/office/word/2016/wordml/cid" xmlns:w16se="http://schemas.microsoft.com/office/word/2015/wordml/symex" xmlns:wpg="http://schemas.microsoft.com/office/word/2010/wordprocessingGroup" xmlns:wpi="http://schemas.microsoft.com/office/word/2010/wordprocessingInk" xmlns:wne="http://schemas.microsoft.com/office/word/2006/wordml" xmlns:wps="http://schemas.microsoft.com/office/word/2010/wordprocessingShape" mc:Ignorable="w14 w15 w16se w16cid wp14">
+<w:endnotes xmlns:wpc="http://schemas.microsoft.com/office/word/2010/wordprocessingCanvas" xmlns:cx="http://schemas.microsoft.com/office/drawing/2014/chartex" xmlns:cx1="http://schemas.microsoft.com/office/drawing/2015/9/8/chartex" xmlns:mc="http://schemas.openxmlformats.org/markup-compatibility/2006" xmlns:o="urn:schemas-microsoft-com:office:office" xmlns:r="http://schemas.openxmlformats.org/officeDocument/2006/relationships" xmlns:m="http://schemas.openxmlformats.org/officeDocument/2006/math" xmlns:v="urn:schemas-microsoft-com:vml" xmlns:wp14="http://schemas.microsoft.com/office/word/2010/wordprocessingDrawing" xmlns:wp="http://schemas.openxmlformats.org/drawingml/2006/wordprocessingDrawing" xmlns:w10="urn:schemas-microsoft-com:office:word" xmlns:w="http://schemas.openxmlformats.org/wordprocessingml/2006/main" xmlns:w14="http://schemas.microsoft.com/office/word/2010/wordml" xmlns:w15="http://schemas.microsoft.com/office/word/2012/wordml" xmlns:w16se="http://schemas.microsoft.com/office/word/2015/wordml/symex" xmlns:wpg="http://schemas.microsoft.com/office/word/2010/wordprocessingGroup" xmlns:wpi="http://schemas.microsoft.com/office/word/2010/wordprocessingInk" xmlns:wne="http://schemas.microsoft.com/office/word/2006/wordml" xmlns:wps="http://schemas.microsoft.com/office/word/2010/wordprocessingShape" mc:Ignorable="w14 w15 w16se wp14">
   <w:endnote w:type="separator" w:id="-1">
     <w:p>
       <w:r>
@@ -4769,7 +4975,7 @@
 </file>
 
 <file path=word/footer1.xml><?xml version="1.0" encoding="utf-8"?>
-<w:ftr xmlns:wpc="http://schemas.microsoft.com/office/word/2010/wordprocessingCanvas" xmlns:cx="http://schemas.microsoft.com/office/drawing/2014/chartex" xmlns:cx1="http://schemas.microsoft.com/office/drawing/2015/9/8/chartex" xmlns:cx2="http://schemas.microsoft.com/office/drawing/2015/10/21/chartex" xmlns:cx3="http://schemas.microsoft.com/office/drawing/2016/5/9/chartex" xmlns:cx4="http://schemas.microsoft.com/office/drawing/2016/5/10/chartex" xmlns:cx5="http://schemas.microsoft.com/office/drawing/2016/5/11/chartex" xmlns:cx6="http://schemas.microsoft.com/office/drawing/2016/5/12/chartex" xmlns:cx7="http://schemas.microsoft.com/office/drawing/2016/5/13/chartex" xmlns:cx8="http://schemas.microsoft.com/office/drawing/2016/5/14/chartex" xmlns:mc="http://schemas.openxmlformats.org/markup-compatibility/2006" xmlns:aink="http://schemas.microsoft.com/office/drawing/2016/ink" xmlns:am3d="http://schemas.microsoft.com/office/drawing/2017/model3d" xmlns:o="urn:schemas-microsoft-com:office:office" xmlns:r="http://schemas.openxmlformats.org/officeDocument/2006/relationships" xmlns:m="http://schemas.openxmlformats.org/officeDocument/2006/math" xmlns:v="urn:schemas-microsoft-com:vml" xmlns:wp14="http://schemas.microsoft.com/office/word/2010/wordprocessingDrawing" xmlns:wp="http://schemas.openxmlformats.org/drawingml/2006/wordprocessingDrawing" xmlns:w10="urn:schemas-microsoft-com:office:word" xmlns:w="http://schemas.openxmlformats.org/wordprocessingml/2006/main" xmlns:w14="http://schemas.microsoft.com/office/word/2010/wordml" xmlns:w15="http://schemas.microsoft.com/office/word/2012/wordml" xmlns:w16cid="http://schemas.microsoft.com/office/word/2016/wordml/cid" xmlns:w16se="http://schemas.microsoft.com/office/word/2015/wordml/symex" xmlns:wpg="http://schemas.microsoft.com/office/word/2010/wordprocessingGroup" xmlns:wpi="http://schemas.microsoft.com/office/word/2010/wordprocessingInk" xmlns:wne="http://schemas.microsoft.com/office/word/2006/wordml" xmlns:wps="http://schemas.microsoft.com/office/word/2010/wordprocessingShape" mc:Ignorable="w14 w15 w16se w16cid wp14">
+<w:ftr xmlns:wpc="http://schemas.microsoft.com/office/word/2010/wordprocessingCanvas" xmlns:cx="http://schemas.microsoft.com/office/drawing/2014/chartex" xmlns:cx1="http://schemas.microsoft.com/office/drawing/2015/9/8/chartex" xmlns:mc="http://schemas.openxmlformats.org/markup-compatibility/2006" xmlns:o="urn:schemas-microsoft-com:office:office" xmlns:r="http://schemas.openxmlformats.org/officeDocument/2006/relationships" xmlns:m="http://schemas.openxmlformats.org/officeDocument/2006/math" xmlns:v="urn:schemas-microsoft-com:vml" xmlns:wp14="http://schemas.microsoft.com/office/word/2010/wordprocessingDrawing" xmlns:wp="http://schemas.openxmlformats.org/drawingml/2006/wordprocessingDrawing" xmlns:w10="urn:schemas-microsoft-com:office:word" xmlns:w="http://schemas.openxmlformats.org/wordprocessingml/2006/main" xmlns:w14="http://schemas.microsoft.com/office/word/2010/wordml" xmlns:w15="http://schemas.microsoft.com/office/word/2012/wordml" xmlns:w16se="http://schemas.microsoft.com/office/word/2015/wordml/symex" xmlns:wpg="http://schemas.microsoft.com/office/word/2010/wordprocessingGroup" xmlns:wpi="http://schemas.microsoft.com/office/word/2010/wordprocessingInk" xmlns:wne="http://schemas.microsoft.com/office/word/2006/wordml" xmlns:wps="http://schemas.microsoft.com/office/word/2010/wordprocessingShape" mc:Ignorable="w14 w15 w16se wp14">
   <w:p>
     <w:pPr>
       <w:pStyle w:val="Footer"/>
@@ -4779,7 +4985,7 @@
 </file>
 
 <file path=word/footer2.xml><?xml version="1.0" encoding="utf-8"?>
-<w:ftr xmlns:wpc="http://schemas.microsoft.com/office/word/2010/wordprocessingCanvas" xmlns:cx="http://schemas.microsoft.com/office/drawing/2014/chartex" xmlns:cx1="http://schemas.microsoft.com/office/drawing/2015/9/8/chartex" xmlns:cx2="http://schemas.microsoft.com/office/drawing/2015/10/21/chartex" xmlns:cx3="http://schemas.microsoft.com/office/drawing/2016/5/9/chartex" xmlns:cx4="http://schemas.microsoft.com/office/drawing/2016/5/10/chartex" xmlns:cx5="http://schemas.microsoft.com/office/drawing/2016/5/11/chartex" xmlns:cx6="http://schemas.microsoft.com/office/drawing/2016/5/12/chartex" xmlns:cx7="http://schemas.microsoft.com/office/drawing/2016/5/13/chartex" xmlns:cx8="http://schemas.microsoft.com/office/drawing/2016/5/14/chartex" xmlns:mc="http://schemas.openxmlformats.org/markup-compatibility/2006" xmlns:aink="http://schemas.microsoft.com/office/drawing/2016/ink" xmlns:am3d="http://schemas.microsoft.com/office/drawing/2017/model3d" xmlns:o="urn:schemas-microsoft-com:office:office" xmlns:r="http://schemas.openxmlformats.org/officeDocument/2006/relationships" xmlns:m="http://schemas.openxmlformats.org/officeDocument/2006/math" xmlns:v="urn:schemas-microsoft-com:vml" xmlns:wp14="http://schemas.microsoft.com/office/word/2010/wordprocessingDrawing" xmlns:wp="http://schemas.openxmlformats.org/drawingml/2006/wordprocessingDrawing" xmlns:w10="urn:schemas-microsoft-com:office:word" xmlns:w="http://schemas.openxmlformats.org/wordprocessingml/2006/main" xmlns:w14="http://schemas.microsoft.com/office/word/2010/wordml" xmlns:w15="http://schemas.microsoft.com/office/word/2012/wordml" xmlns:w16cid="http://schemas.microsoft.com/office/word/2016/wordml/cid" xmlns:w16se="http://schemas.microsoft.com/office/word/2015/wordml/symex" xmlns:wpg="http://schemas.microsoft.com/office/word/2010/wordprocessingGroup" xmlns:wpi="http://schemas.microsoft.com/office/word/2010/wordprocessingInk" xmlns:wne="http://schemas.microsoft.com/office/word/2006/wordml" xmlns:wps="http://schemas.microsoft.com/office/word/2010/wordprocessingShape" mc:Ignorable="w14 w15 w16se w16cid wp14">
+<w:ftr xmlns:wpc="http://schemas.microsoft.com/office/word/2010/wordprocessingCanvas" xmlns:cx="http://schemas.microsoft.com/office/drawing/2014/chartex" xmlns:cx1="http://schemas.microsoft.com/office/drawing/2015/9/8/chartex" xmlns:mc="http://schemas.openxmlformats.org/markup-compatibility/2006" xmlns:o="urn:schemas-microsoft-com:office:office" xmlns:r="http://schemas.openxmlformats.org/officeDocument/2006/relationships" xmlns:m="http://schemas.openxmlformats.org/officeDocument/2006/math" xmlns:v="urn:schemas-microsoft-com:vml" xmlns:wp14="http://schemas.microsoft.com/office/word/2010/wordprocessingDrawing" xmlns:wp="http://schemas.openxmlformats.org/drawingml/2006/wordprocessingDrawing" xmlns:w10="urn:schemas-microsoft-com:office:word" xmlns:w="http://schemas.openxmlformats.org/wordprocessingml/2006/main" xmlns:w14="http://schemas.microsoft.com/office/word/2010/wordml" xmlns:w15="http://schemas.microsoft.com/office/word/2012/wordml" xmlns:w16se="http://schemas.microsoft.com/office/word/2015/wordml/symex" xmlns:wpg="http://schemas.microsoft.com/office/word/2010/wordprocessingGroup" xmlns:wpi="http://schemas.microsoft.com/office/word/2010/wordprocessingInk" xmlns:wne="http://schemas.microsoft.com/office/word/2006/wordml" xmlns:wps="http://schemas.microsoft.com/office/word/2010/wordprocessingShape" mc:Ignorable="w14 w15 w16se wp14">
   <w:p>
     <w:pPr>
       <w:pStyle w:val="Footer"/>
@@ -4797,7 +5003,10 @@
       <w:fldChar w:fldCharType="separate"/>
     </w:r>
     <w:r>
-      <w:t>1</w:t>
+      <w:rPr>
+        <w:noProof/>
+      </w:rPr>
+      <w:t>3</w:t>
     </w:r>
     <w:r>
       <w:fldChar w:fldCharType="end"/>
@@ -4805,17 +5014,30 @@
     <w:r>
       <w:t xml:space="preserve"> of </w:t>
     </w:r>
-    <w:fldSimple w:instr=" NUMPAGES   \* MERGEFORMAT ">
-      <w:r>
-        <w:t>3</w:t>
-      </w:r>
-    </w:fldSimple>
+    <w:r>
+      <w:fldChar w:fldCharType="begin"/>
+    </w:r>
+    <w:r>
+      <w:instrText xml:space="preserve"> NUMPAGES   \* MERGEFORMAT </w:instrText>
+    </w:r>
+    <w:r>
+      <w:fldChar w:fldCharType="separate"/>
+    </w:r>
+    <w:r>
+      <w:rPr>
+        <w:noProof/>
+      </w:rPr>
+      <w:t>3</w:t>
+    </w:r>
+    <w:r>
+      <w:fldChar w:fldCharType="end"/>
+    </w:r>
   </w:p>
 </w:ftr>
 </file>
 
 <file path=word/footer3.xml><?xml version="1.0" encoding="utf-8"?>
-<w:ftr xmlns:wpc="http://schemas.microsoft.com/office/word/2010/wordprocessingCanvas" xmlns:cx="http://schemas.microsoft.com/office/drawing/2014/chartex" xmlns:cx1="http://schemas.microsoft.com/office/drawing/2015/9/8/chartex" xmlns:cx2="http://schemas.microsoft.com/office/drawing/2015/10/21/chartex" xmlns:cx3="http://schemas.microsoft.com/office/drawing/2016/5/9/chartex" xmlns:cx4="http://schemas.microsoft.com/office/drawing/2016/5/10/chartex" xmlns:cx5="http://schemas.microsoft.com/office/drawing/2016/5/11/chartex" xmlns:cx6="http://schemas.microsoft.com/office/drawing/2016/5/12/chartex" xmlns:cx7="http://schemas.microsoft.com/office/drawing/2016/5/13/chartex" xmlns:cx8="http://schemas.microsoft.com/office/drawing/2016/5/14/chartex" xmlns:mc="http://schemas.openxmlformats.org/markup-compatibility/2006" xmlns:aink="http://schemas.microsoft.com/office/drawing/2016/ink" xmlns:am3d="http://schemas.microsoft.com/office/drawing/2017/model3d" xmlns:o="urn:schemas-microsoft-com:office:office" xmlns:r="http://schemas.openxmlformats.org/officeDocument/2006/relationships" xmlns:m="http://schemas.openxmlformats.org/officeDocument/2006/math" xmlns:v="urn:schemas-microsoft-com:vml" xmlns:wp14="http://schemas.microsoft.com/office/word/2010/wordprocessingDrawing" xmlns:wp="http://schemas.openxmlformats.org/drawingml/2006/wordprocessingDrawing" xmlns:w10="urn:schemas-microsoft-com:office:word" xmlns:w="http://schemas.openxmlformats.org/wordprocessingml/2006/main" xmlns:w14="http://schemas.microsoft.com/office/word/2010/wordml" xmlns:w15="http://schemas.microsoft.com/office/word/2012/wordml" xmlns:w16cid="http://schemas.microsoft.com/office/word/2016/wordml/cid" xmlns:w16se="http://schemas.microsoft.com/office/word/2015/wordml/symex" xmlns:wpg="http://schemas.microsoft.com/office/word/2010/wordprocessingGroup" xmlns:wpi="http://schemas.microsoft.com/office/word/2010/wordprocessingInk" xmlns:wne="http://schemas.microsoft.com/office/word/2006/wordml" xmlns:wps="http://schemas.microsoft.com/office/word/2010/wordprocessingShape" mc:Ignorable="w14 w15 w16se w16cid wp14">
+<w:ftr xmlns:wpc="http://schemas.microsoft.com/office/word/2010/wordprocessingCanvas" xmlns:cx="http://schemas.microsoft.com/office/drawing/2014/chartex" xmlns:cx1="http://schemas.microsoft.com/office/drawing/2015/9/8/chartex" xmlns:mc="http://schemas.openxmlformats.org/markup-compatibility/2006" xmlns:o="urn:schemas-microsoft-com:office:office" xmlns:r="http://schemas.openxmlformats.org/officeDocument/2006/relationships" xmlns:m="http://schemas.openxmlformats.org/officeDocument/2006/math" xmlns:v="urn:schemas-microsoft-com:vml" xmlns:wp14="http://schemas.microsoft.com/office/word/2010/wordprocessingDrawing" xmlns:wp="http://schemas.openxmlformats.org/drawingml/2006/wordprocessingDrawing" xmlns:w10="urn:schemas-microsoft-com:office:word" xmlns:w="http://schemas.openxmlformats.org/wordprocessingml/2006/main" xmlns:w14="http://schemas.microsoft.com/office/word/2010/wordml" xmlns:w15="http://schemas.microsoft.com/office/word/2012/wordml" xmlns:w16se="http://schemas.microsoft.com/office/word/2015/wordml/symex" xmlns:wpg="http://schemas.microsoft.com/office/word/2010/wordprocessingGroup" xmlns:wpi="http://schemas.microsoft.com/office/word/2010/wordprocessingInk" xmlns:wne="http://schemas.microsoft.com/office/word/2006/wordml" xmlns:wps="http://schemas.microsoft.com/office/word/2010/wordprocessingShape" mc:Ignorable="w14 w15 w16se wp14">
   <w:p>
     <w:pPr>
       <w:pStyle w:val="Footer"/>
@@ -4833,7 +5055,10 @@
       <w:fldChar w:fldCharType="separate"/>
     </w:r>
     <w:r>
-      <w:t>2</w:t>
+      <w:rPr>
+        <w:noProof/>
+      </w:rPr>
+      <w:t>1</w:t>
     </w:r>
     <w:r>
       <w:fldChar w:fldCharType="end"/>
@@ -4841,27 +5066,20 @@
     <w:r>
       <w:t xml:space="preserve"> of </w:t>
     </w:r>
-    <w:r>
-      <w:fldChar w:fldCharType="begin"/>
-    </w:r>
-    <w:r>
-      <w:instrText xml:space="preserve"> NUMPAGES   \* MERGEFORMAT </w:instrText>
-    </w:r>
-    <w:r>
-      <w:fldChar w:fldCharType="separate"/>
-    </w:r>
-    <w:r>
-      <w:t>2</w:t>
-    </w:r>
-    <w:r>
-      <w:fldChar w:fldCharType="end"/>
-    </w:r>
+    <w:fldSimple w:instr=" NUMPAGES   \* MERGEFORMAT ">
+      <w:r>
+        <w:rPr>
+          <w:noProof/>
+        </w:rPr>
+        <w:t>3</w:t>
+      </w:r>
+    </w:fldSimple>
   </w:p>
 </w:ftr>
 </file>
 
 <file path=word/footnotes.xml><?xml version="1.0" encoding="utf-8"?>
-<w:footnotes xmlns:wpc="http://schemas.microsoft.com/office/word/2010/wordprocessingCanvas" xmlns:cx="http://schemas.microsoft.com/office/drawing/2014/chartex" xmlns:cx1="http://schemas.microsoft.com/office/drawing/2015/9/8/chartex" xmlns:cx2="http://schemas.microsoft.com/office/drawing/2015/10/21/chartex" xmlns:cx3="http://schemas.microsoft.com/office/drawing/2016/5/9/chartex" xmlns:cx4="http://schemas.microsoft.com/office/drawing/2016/5/10/chartex" xmlns:cx5="http://schemas.microsoft.com/office/drawing/2016/5/11/chartex" xmlns:cx6="http://schemas.microsoft.com/office/drawing/2016/5/12/chartex" xmlns:cx7="http://schemas.microsoft.com/office/drawing/2016/5/13/chartex" xmlns:cx8="http://schemas.microsoft.com/office/drawing/2016/5/14/chartex" xmlns:mc="http://schemas.openxmlformats.org/markup-compatibility/2006" xmlns:aink="http://schemas.microsoft.com/office/drawing/2016/ink" xmlns:am3d="http://schemas.microsoft.com/office/drawing/2017/model3d" xmlns:o="urn:schemas-microsoft-com:office:office" xmlns:r="http://schemas.openxmlformats.org/officeDocument/2006/relationships" xmlns:m="http://schemas.openxmlformats.org/officeDocument/2006/math" xmlns:v="urn:schemas-microsoft-com:vml" xmlns:wp14="http://schemas.microsoft.com/office/word/2010/wordprocessingDrawing" xmlns:wp="http://schemas.openxmlformats.org/drawingml/2006/wordprocessingDrawing" xmlns:w10="urn:schemas-microsoft-com:office:word" xmlns:w="http://schemas.openxmlformats.org/wordprocessingml/2006/main" xmlns:w14="http://schemas.microsoft.com/office/word/2010/wordml" xmlns:w15="http://schemas.microsoft.com/office/word/2012/wordml" xmlns:w16cid="http://schemas.microsoft.com/office/word/2016/wordml/cid" xmlns:w16se="http://schemas.microsoft.com/office/word/2015/wordml/symex" xmlns:wpg="http://schemas.microsoft.com/office/word/2010/wordprocessingGroup" xmlns:wpi="http://schemas.microsoft.com/office/word/2010/wordprocessingInk" xmlns:wne="http://schemas.microsoft.com/office/word/2006/wordml" xmlns:wps="http://schemas.microsoft.com/office/word/2010/wordprocessingShape" mc:Ignorable="w14 w15 w16se w16cid wp14">
+<w:footnotes xmlns:wpc="http://schemas.microsoft.com/office/word/2010/wordprocessingCanvas" xmlns:cx="http://schemas.microsoft.com/office/drawing/2014/chartex" xmlns:cx1="http://schemas.microsoft.com/office/drawing/2015/9/8/chartex" xmlns:mc="http://schemas.openxmlformats.org/markup-compatibility/2006" xmlns:o="urn:schemas-microsoft-com:office:office" xmlns:r="http://schemas.openxmlformats.org/officeDocument/2006/relationships" xmlns:m="http://schemas.openxmlformats.org/officeDocument/2006/math" xmlns:v="urn:schemas-microsoft-com:vml" xmlns:wp14="http://schemas.microsoft.com/office/word/2010/wordprocessingDrawing" xmlns:wp="http://schemas.openxmlformats.org/drawingml/2006/wordprocessingDrawing" xmlns:w10="urn:schemas-microsoft-com:office:word" xmlns:w="http://schemas.openxmlformats.org/wordprocessingml/2006/main" xmlns:w14="http://schemas.microsoft.com/office/word/2010/wordml" xmlns:w15="http://schemas.microsoft.com/office/word/2012/wordml" xmlns:w16se="http://schemas.microsoft.com/office/word/2015/wordml/symex" xmlns:wpg="http://schemas.microsoft.com/office/word/2010/wordprocessingGroup" xmlns:wpi="http://schemas.microsoft.com/office/word/2010/wordprocessingInk" xmlns:wne="http://schemas.microsoft.com/office/word/2006/wordml" xmlns:wps="http://schemas.microsoft.com/office/word/2010/wordprocessingShape" mc:Ignorable="w14 w15 w16se wp14">
   <w:footnote w:type="separator" w:id="-1">
     <w:p>
       <w:r>
@@ -4880,7 +5098,7 @@
 </file>
 
 <file path=word/header1.xml><?xml version="1.0" encoding="utf-8"?>
-<w:hdr xmlns:wpc="http://schemas.microsoft.com/office/word/2010/wordprocessingCanvas" xmlns:cx="http://schemas.microsoft.com/office/drawing/2014/chartex" xmlns:cx1="http://schemas.microsoft.com/office/drawing/2015/9/8/chartex" xmlns:cx2="http://schemas.microsoft.com/office/drawing/2015/10/21/chartex" xmlns:cx3="http://schemas.microsoft.com/office/drawing/2016/5/9/chartex" xmlns:cx4="http://schemas.microsoft.com/office/drawing/2016/5/10/chartex" xmlns:cx5="http://schemas.microsoft.com/office/drawing/2016/5/11/chartex" xmlns:cx6="http://schemas.microsoft.com/office/drawing/2016/5/12/chartex" xmlns:cx7="http://schemas.microsoft.com/office/drawing/2016/5/13/chartex" xmlns:cx8="http://schemas.microsoft.com/office/drawing/2016/5/14/chartex" xmlns:mc="http://schemas.openxmlformats.org/markup-compatibility/2006" xmlns:aink="http://schemas.microsoft.com/office/drawing/2016/ink" xmlns:am3d="http://schemas.microsoft.com/office/drawing/2017/model3d" xmlns:o="urn:schemas-microsoft-com:office:office" xmlns:r="http://schemas.openxmlformats.org/officeDocument/2006/relationships" xmlns:m="http://schemas.openxmlformats.org/officeDocument/2006/math" xmlns:v="urn:schemas-microsoft-com:vml" xmlns:wp14="http://schemas.microsoft.com/office/word/2010/wordprocessingDrawing" xmlns:wp="http://schemas.openxmlformats.org/drawingml/2006/wordprocessingDrawing" xmlns:w10="urn:schemas-microsoft-com:office:word" xmlns:w="http://schemas.openxmlformats.org/wordprocessingml/2006/main" xmlns:w14="http://schemas.microsoft.com/office/word/2010/wordml" xmlns:w15="http://schemas.microsoft.com/office/word/2012/wordml" xmlns:w16cid="http://schemas.microsoft.com/office/word/2016/wordml/cid" xmlns:w16se="http://schemas.microsoft.com/office/word/2015/wordml/symex" xmlns:wpg="http://schemas.microsoft.com/office/word/2010/wordprocessingGroup" xmlns:wpi="http://schemas.microsoft.com/office/word/2010/wordprocessingInk" xmlns:wne="http://schemas.microsoft.com/office/word/2006/wordml" xmlns:wps="http://schemas.microsoft.com/office/word/2010/wordprocessingShape" mc:Ignorable="w14 w15 w16se w16cid wp14">
+<w:hdr xmlns:wpc="http://schemas.microsoft.com/office/word/2010/wordprocessingCanvas" xmlns:cx="http://schemas.microsoft.com/office/drawing/2014/chartex" xmlns:cx1="http://schemas.microsoft.com/office/drawing/2015/9/8/chartex" xmlns:mc="http://schemas.openxmlformats.org/markup-compatibility/2006" xmlns:o="urn:schemas-microsoft-com:office:office" xmlns:r="http://schemas.openxmlformats.org/officeDocument/2006/relationships" xmlns:m="http://schemas.openxmlformats.org/officeDocument/2006/math" xmlns:v="urn:schemas-microsoft-com:vml" xmlns:wp14="http://schemas.microsoft.com/office/word/2010/wordprocessingDrawing" xmlns:wp="http://schemas.openxmlformats.org/drawingml/2006/wordprocessingDrawing" xmlns:w10="urn:schemas-microsoft-com:office:word" xmlns:w="http://schemas.openxmlformats.org/wordprocessingml/2006/main" xmlns:w14="http://schemas.microsoft.com/office/word/2010/wordml" xmlns:w15="http://schemas.microsoft.com/office/word/2012/wordml" xmlns:w16se="http://schemas.microsoft.com/office/word/2015/wordml/symex" xmlns:wpg="http://schemas.microsoft.com/office/word/2010/wordprocessingGroup" xmlns:wpi="http://schemas.microsoft.com/office/word/2010/wordprocessingInk" xmlns:wne="http://schemas.microsoft.com/office/word/2006/wordml" xmlns:wps="http://schemas.microsoft.com/office/word/2010/wordprocessingShape" mc:Ignorable="w14 w15 w16se wp14">
   <w:p>
     <w:pPr>
       <w:pStyle w:val="Header"/>
@@ -4890,7 +5108,7 @@
 </file>
 
 <file path=word/header2.xml><?xml version="1.0" encoding="utf-8"?>
-<w:hdr xmlns:wpc="http://schemas.microsoft.com/office/word/2010/wordprocessingCanvas" xmlns:cx="http://schemas.microsoft.com/office/drawing/2014/chartex" xmlns:cx1="http://schemas.microsoft.com/office/drawing/2015/9/8/chartex" xmlns:cx2="http://schemas.microsoft.com/office/drawing/2015/10/21/chartex" xmlns:cx3="http://schemas.microsoft.com/office/drawing/2016/5/9/chartex" xmlns:cx4="http://schemas.microsoft.com/office/drawing/2016/5/10/chartex" xmlns:cx5="http://schemas.microsoft.com/office/drawing/2016/5/11/chartex" xmlns:cx6="http://schemas.microsoft.com/office/drawing/2016/5/12/chartex" xmlns:cx7="http://schemas.microsoft.com/office/drawing/2016/5/13/chartex" xmlns:cx8="http://schemas.microsoft.com/office/drawing/2016/5/14/chartex" xmlns:mc="http://schemas.openxmlformats.org/markup-compatibility/2006" xmlns:aink="http://schemas.microsoft.com/office/drawing/2016/ink" xmlns:am3d="http://schemas.microsoft.com/office/drawing/2017/model3d" xmlns:o="urn:schemas-microsoft-com:office:office" xmlns:r="http://schemas.openxmlformats.org/officeDocument/2006/relationships" xmlns:m="http://schemas.openxmlformats.org/officeDocument/2006/math" xmlns:v="urn:schemas-microsoft-com:vml" xmlns:wp14="http://schemas.microsoft.com/office/word/2010/wordprocessingDrawing" xmlns:wp="http://schemas.openxmlformats.org/drawingml/2006/wordprocessingDrawing" xmlns:w10="urn:schemas-microsoft-com:office:word" xmlns:w="http://schemas.openxmlformats.org/wordprocessingml/2006/main" xmlns:w14="http://schemas.microsoft.com/office/word/2010/wordml" xmlns:w15="http://schemas.microsoft.com/office/word/2012/wordml" xmlns:w16cid="http://schemas.microsoft.com/office/word/2016/wordml/cid" xmlns:w16se="http://schemas.microsoft.com/office/word/2015/wordml/symex" xmlns:wpg="http://schemas.microsoft.com/office/word/2010/wordprocessingGroup" xmlns:wpi="http://schemas.microsoft.com/office/word/2010/wordprocessingInk" xmlns:wne="http://schemas.microsoft.com/office/word/2006/wordml" xmlns:wps="http://schemas.microsoft.com/office/word/2010/wordprocessingShape" mc:Ignorable="w14 w15 w16se w16cid wp14">
+<w:hdr xmlns:wpc="http://schemas.microsoft.com/office/word/2010/wordprocessingCanvas" xmlns:cx="http://schemas.microsoft.com/office/drawing/2014/chartex" xmlns:cx1="http://schemas.microsoft.com/office/drawing/2015/9/8/chartex" xmlns:mc="http://schemas.openxmlformats.org/markup-compatibility/2006" xmlns:o="urn:schemas-microsoft-com:office:office" xmlns:r="http://schemas.openxmlformats.org/officeDocument/2006/relationships" xmlns:m="http://schemas.openxmlformats.org/officeDocument/2006/math" xmlns:v="urn:schemas-microsoft-com:vml" xmlns:wp14="http://schemas.microsoft.com/office/word/2010/wordprocessingDrawing" xmlns:wp="http://schemas.openxmlformats.org/drawingml/2006/wordprocessingDrawing" xmlns:w10="urn:schemas-microsoft-com:office:word" xmlns:w="http://schemas.openxmlformats.org/wordprocessingml/2006/main" xmlns:w14="http://schemas.microsoft.com/office/word/2010/wordml" xmlns:w15="http://schemas.microsoft.com/office/word/2012/wordml" xmlns:w16se="http://schemas.microsoft.com/office/word/2015/wordml/symex" xmlns:wpg="http://schemas.microsoft.com/office/word/2010/wordprocessingGroup" xmlns:wpi="http://schemas.microsoft.com/office/word/2010/wordprocessingInk" xmlns:wne="http://schemas.microsoft.com/office/word/2006/wordml" xmlns:wps="http://schemas.microsoft.com/office/word/2010/wordprocessingShape" mc:Ignorable="w14 w15 w16se wp14">
   <w:p>
     <w:pPr>
       <w:pStyle w:val="Header"/>
@@ -4921,7 +5139,7 @@
 </file>
 
 <file path=word/header3.xml><?xml version="1.0" encoding="utf-8"?>
-<w:hdr xmlns:wpc="http://schemas.microsoft.com/office/word/2010/wordprocessingCanvas" xmlns:cx="http://schemas.microsoft.com/office/drawing/2014/chartex" xmlns:cx1="http://schemas.microsoft.com/office/drawing/2015/9/8/chartex" xmlns:cx2="http://schemas.microsoft.com/office/drawing/2015/10/21/chartex" xmlns:cx3="http://schemas.microsoft.com/office/drawing/2016/5/9/chartex" xmlns:cx4="http://schemas.microsoft.com/office/drawing/2016/5/10/chartex" xmlns:cx5="http://schemas.microsoft.com/office/drawing/2016/5/11/chartex" xmlns:cx6="http://schemas.microsoft.com/office/drawing/2016/5/12/chartex" xmlns:cx7="http://schemas.microsoft.com/office/drawing/2016/5/13/chartex" xmlns:cx8="http://schemas.microsoft.com/office/drawing/2016/5/14/chartex" xmlns:mc="http://schemas.openxmlformats.org/markup-compatibility/2006" xmlns:aink="http://schemas.microsoft.com/office/drawing/2016/ink" xmlns:am3d="http://schemas.microsoft.com/office/drawing/2017/model3d" xmlns:o="urn:schemas-microsoft-com:office:office" xmlns:r="http://schemas.openxmlformats.org/officeDocument/2006/relationships" xmlns:m="http://schemas.openxmlformats.org/officeDocument/2006/math" xmlns:v="urn:schemas-microsoft-com:vml" xmlns:wp14="http://schemas.microsoft.com/office/word/2010/wordprocessingDrawing" xmlns:wp="http://schemas.openxmlformats.org/drawingml/2006/wordprocessingDrawing" xmlns:w10="urn:schemas-microsoft-com:office:word" xmlns:w="http://schemas.openxmlformats.org/wordprocessingml/2006/main" xmlns:w14="http://schemas.microsoft.com/office/word/2010/wordml" xmlns:w15="http://schemas.microsoft.com/office/word/2012/wordml" xmlns:w16cid="http://schemas.microsoft.com/office/word/2016/wordml/cid" xmlns:w16se="http://schemas.microsoft.com/office/word/2015/wordml/symex" xmlns:wpg="http://schemas.microsoft.com/office/word/2010/wordprocessingGroup" xmlns:wpi="http://schemas.microsoft.com/office/word/2010/wordprocessingInk" xmlns:wne="http://schemas.microsoft.com/office/word/2006/wordml" xmlns:wps="http://schemas.microsoft.com/office/word/2010/wordprocessingShape" mc:Ignorable="w14 w15 w16se w16cid wp14">
+<w:hdr xmlns:wpc="http://schemas.microsoft.com/office/word/2010/wordprocessingCanvas" xmlns:cx="http://schemas.microsoft.com/office/drawing/2014/chartex" xmlns:cx1="http://schemas.microsoft.com/office/drawing/2015/9/8/chartex" xmlns:mc="http://schemas.openxmlformats.org/markup-compatibility/2006" xmlns:o="urn:schemas-microsoft-com:office:office" xmlns:r="http://schemas.openxmlformats.org/officeDocument/2006/relationships" xmlns:m="http://schemas.openxmlformats.org/officeDocument/2006/math" xmlns:v="urn:schemas-microsoft-com:vml" xmlns:wp14="http://schemas.microsoft.com/office/word/2010/wordprocessingDrawing" xmlns:wp="http://schemas.openxmlformats.org/drawingml/2006/wordprocessingDrawing" xmlns:w10="urn:schemas-microsoft-com:office:word" xmlns:w="http://schemas.openxmlformats.org/wordprocessingml/2006/main" xmlns:w14="http://schemas.microsoft.com/office/word/2010/wordml" xmlns:w15="http://schemas.microsoft.com/office/word/2012/wordml" xmlns:w16se="http://schemas.microsoft.com/office/word/2015/wordml/symex" xmlns:wpg="http://schemas.microsoft.com/office/word/2010/wordprocessingGroup" xmlns:wpi="http://schemas.microsoft.com/office/word/2010/wordprocessingInk" xmlns:wne="http://schemas.microsoft.com/office/word/2006/wordml" xmlns:wps="http://schemas.microsoft.com/office/word/2010/wordprocessingShape" mc:Ignorable="w14 w15 w16se wp14">
   <w:p>
     <w:pPr>
       <w:pStyle w:val="Header"/>
@@ -4931,7 +5149,7 @@
 </file>
 
 <file path=word/numbering.xml><?xml version="1.0" encoding="utf-8"?>
-<w:numbering xmlns:wpc="http://schemas.microsoft.com/office/word/2010/wordprocessingCanvas" xmlns:cx="http://schemas.microsoft.com/office/drawing/2014/chartex" xmlns:cx1="http://schemas.microsoft.com/office/drawing/2015/9/8/chartex" xmlns:cx2="http://schemas.microsoft.com/office/drawing/2015/10/21/chartex" xmlns:cx3="http://schemas.microsoft.com/office/drawing/2016/5/9/chartex" xmlns:cx4="http://schemas.microsoft.com/office/drawing/2016/5/10/chartex" xmlns:cx5="http://schemas.microsoft.com/office/drawing/2016/5/11/chartex" xmlns:cx6="http://schemas.microsoft.com/office/drawing/2016/5/12/chartex" xmlns:cx7="http://schemas.microsoft.com/office/drawing/2016/5/13/chartex" xmlns:cx8="http://schemas.microsoft.com/office/drawing/2016/5/14/chartex" xmlns:mc="http://schemas.openxmlformats.org/markup-compatibility/2006" xmlns:aink="http://schemas.microsoft.com/office/drawing/2016/ink" xmlns:am3d="http://schemas.microsoft.com/office/drawing/2017/model3d" xmlns:o="urn:schemas-microsoft-com:office:office" xmlns:r="http://schemas.openxmlformats.org/officeDocument/2006/relationships" xmlns:m="http://schemas.openxmlformats.org/officeDocument/2006/math" xmlns:v="urn:schemas-microsoft-com:vml" xmlns:wp14="http://schemas.microsoft.com/office/word/2010/wordprocessingDrawing" xmlns:wp="http://schemas.openxmlformats.org/drawingml/2006/wordprocessingDrawing" xmlns:w10="urn:schemas-microsoft-com:office:word" xmlns:w="http://schemas.openxmlformats.org/wordprocessingml/2006/main" xmlns:w14="http://schemas.microsoft.com/office/word/2010/wordml" xmlns:w15="http://schemas.microsoft.com/office/word/2012/wordml" xmlns:w16cid="http://schemas.microsoft.com/office/word/2016/wordml/cid" xmlns:w16se="http://schemas.microsoft.com/office/word/2015/wordml/symex" xmlns:wpg="http://schemas.microsoft.com/office/word/2010/wordprocessingGroup" xmlns:wpi="http://schemas.microsoft.com/office/word/2010/wordprocessingInk" xmlns:wne="http://schemas.microsoft.com/office/word/2006/wordml" xmlns:wps="http://schemas.microsoft.com/office/word/2010/wordprocessingShape" mc:Ignorable="w14 w15 w16se w16cid wp14">
+<w:numbering xmlns:wpc="http://schemas.microsoft.com/office/word/2010/wordprocessingCanvas" xmlns:cx="http://schemas.microsoft.com/office/drawing/2014/chartex" xmlns:cx1="http://schemas.microsoft.com/office/drawing/2015/9/8/chartex" xmlns:mc="http://schemas.openxmlformats.org/markup-compatibility/2006" xmlns:o="urn:schemas-microsoft-com:office:office" xmlns:r="http://schemas.openxmlformats.org/officeDocument/2006/relationships" xmlns:m="http://schemas.openxmlformats.org/officeDocument/2006/math" xmlns:v="urn:schemas-microsoft-com:vml" xmlns:wp14="http://schemas.microsoft.com/office/word/2010/wordprocessingDrawing" xmlns:wp="http://schemas.openxmlformats.org/drawingml/2006/wordprocessingDrawing" xmlns:w10="urn:schemas-microsoft-com:office:word" xmlns:w="http://schemas.openxmlformats.org/wordprocessingml/2006/main" xmlns:w14="http://schemas.microsoft.com/office/word/2010/wordml" xmlns:w15="http://schemas.microsoft.com/office/word/2012/wordml" xmlns:w16se="http://schemas.microsoft.com/office/word/2015/wordml/symex" xmlns:wpg="http://schemas.microsoft.com/office/word/2010/wordprocessingGroup" xmlns:wpi="http://schemas.microsoft.com/office/word/2010/wordprocessingInk" xmlns:wne="http://schemas.microsoft.com/office/word/2006/wordml" xmlns:wps="http://schemas.microsoft.com/office/word/2010/wordprocessingShape" mc:Ignorable="w14 w15 w16se wp14">
   <w:abstractNum w:abstractNumId="0" w15:restartNumberingAfterBreak="0">
     <w:nsid w:val="029C39F2"/>
     <w:multiLevelType w:val="hybridMultilevel"/>
@@ -7171,7 +7389,7 @@
 </file>
 
 <file path=word/styles.xml><?xml version="1.0" encoding="utf-8"?>
-<w:styles xmlns:mc="http://schemas.openxmlformats.org/markup-compatibility/2006" xmlns:r="http://schemas.openxmlformats.org/officeDocument/2006/relationships" xmlns:w="http://schemas.openxmlformats.org/wordprocessingml/2006/main" xmlns:w14="http://schemas.microsoft.com/office/word/2010/wordml" xmlns:w15="http://schemas.microsoft.com/office/word/2012/wordml" xmlns:w16cid="http://schemas.microsoft.com/office/word/2016/wordml/cid" xmlns:w16se="http://schemas.microsoft.com/office/word/2015/wordml/symex" mc:Ignorable="w14 w15 w16se w16cid">
+<w:styles xmlns:mc="http://schemas.openxmlformats.org/markup-compatibility/2006" xmlns:r="http://schemas.openxmlformats.org/officeDocument/2006/relationships" xmlns:w="http://schemas.openxmlformats.org/wordprocessingml/2006/main" xmlns:w14="http://schemas.microsoft.com/office/word/2010/wordml" xmlns:w15="http://schemas.microsoft.com/office/word/2012/wordml" xmlns:w16se="http://schemas.microsoft.com/office/word/2015/wordml/symex" mc:Ignorable="w14 w15 w16se">
   <w:docDefaults>
     <w:rPrDefault>
       <w:rPr>
@@ -7187,7 +7405,7 @@
       </w:pPr>
     </w:pPrDefault>
   </w:docDefaults>
-  <w:latentStyles w:defLockedState="0" w:defUIPriority="99" w:defSemiHidden="0" w:defUnhideWhenUsed="0" w:defQFormat="0" w:count="375">
+  <w:latentStyles w:defLockedState="0" w:defUIPriority="99" w:defSemiHidden="0" w:defUnhideWhenUsed="0" w:defQFormat="0" w:count="371">
     <w:lsdException w:name="Normal" w:uiPriority="0" w:qFormat="1"/>
     <w:lsdException w:name="heading 1" w:uiPriority="9" w:qFormat="1"/>
     <w:lsdException w:name="heading 2" w:semiHidden="1" w:uiPriority="9" w:unhideWhenUsed="1" w:qFormat="1"/>
@@ -7559,10 +7777,6 @@
     <w:lsdException w:name="List Table 5 Dark Accent 6" w:uiPriority="50"/>
     <w:lsdException w:name="List Table 6 Colorful Accent 6" w:uiPriority="51"/>
     <w:lsdException w:name="List Table 7 Colorful Accent 6" w:uiPriority="52"/>
-    <w:lsdException w:name="Mention" w:semiHidden="1" w:unhideWhenUsed="1"/>
-    <w:lsdException w:name="Smart Hyperlink" w:semiHidden="1" w:unhideWhenUsed="1"/>
-    <w:lsdException w:name="Hashtag" w:semiHidden="1" w:unhideWhenUsed="1"/>
-    <w:lsdException w:name="Unresolved Mention" w:semiHidden="1" w:unhideWhenUsed="1"/>
   </w:latentStyles>
   <w:style w:type="paragraph" w:default="1" w:styleId="Normal">
     <w:name w:val="Normal"/>
@@ -7777,6 +7991,7 @@
   <w:style w:type="character" w:default="1" w:styleId="DefaultParagraphFont">
     <w:name w:val="Default Paragraph Font"/>
     <w:uiPriority w:val="1"/>
+    <w:semiHidden/>
     <w:unhideWhenUsed/>
   </w:style>
   <w:style w:type="table" w:default="1" w:styleId="TableNormal">
@@ -8452,7 +8667,7 @@
 </file>
 
 <file path=word/glossary/document.xml><?xml version="1.0" encoding="utf-8"?>
-<w:glossaryDocument xmlns:wpc="http://schemas.microsoft.com/office/word/2010/wordprocessingCanvas" xmlns:cx="http://schemas.microsoft.com/office/drawing/2014/chartex" xmlns:cx1="http://schemas.microsoft.com/office/drawing/2015/9/8/chartex" xmlns:cx2="http://schemas.microsoft.com/office/drawing/2015/10/21/chartex" xmlns:cx3="http://schemas.microsoft.com/office/drawing/2016/5/9/chartex" xmlns:cx4="http://schemas.microsoft.com/office/drawing/2016/5/10/chartex" xmlns:cx5="http://schemas.microsoft.com/office/drawing/2016/5/11/chartex" xmlns:cx6="http://schemas.microsoft.com/office/drawing/2016/5/12/chartex" xmlns:cx7="http://schemas.microsoft.com/office/drawing/2016/5/13/chartex" xmlns:cx8="http://schemas.microsoft.com/office/drawing/2016/5/14/chartex" xmlns:mc="http://schemas.openxmlformats.org/markup-compatibility/2006" xmlns:aink="http://schemas.microsoft.com/office/drawing/2016/ink" xmlns:am3d="http://schemas.microsoft.com/office/drawing/2017/model3d" xmlns:o="urn:schemas-microsoft-com:office:office" xmlns:r="http://schemas.openxmlformats.org/officeDocument/2006/relationships" xmlns:m="http://schemas.openxmlformats.org/officeDocument/2006/math" xmlns:v="urn:schemas-microsoft-com:vml" xmlns:wp14="http://schemas.microsoft.com/office/word/2010/wordprocessingDrawing" xmlns:wp="http://schemas.openxmlformats.org/drawingml/2006/wordprocessingDrawing" xmlns:w10="urn:schemas-microsoft-com:office:word" xmlns:w="http://schemas.openxmlformats.org/wordprocessingml/2006/main" xmlns:w14="http://schemas.microsoft.com/office/word/2010/wordml" xmlns:w15="http://schemas.microsoft.com/office/word/2012/wordml" xmlns:w16cid="http://schemas.microsoft.com/office/word/2016/wordml/cid" xmlns:w16se="http://schemas.microsoft.com/office/word/2015/wordml/symex" xmlns:wpg="http://schemas.microsoft.com/office/word/2010/wordprocessingGroup" xmlns:wpi="http://schemas.microsoft.com/office/word/2010/wordprocessingInk" xmlns:wne="http://schemas.microsoft.com/office/word/2006/wordml" xmlns:wps="http://schemas.microsoft.com/office/word/2010/wordprocessingShape" mc:Ignorable="w14 w15 w16se w16cid wp14">
+<w:glossaryDocument xmlns:wpc="http://schemas.microsoft.com/office/word/2010/wordprocessingCanvas" xmlns:cx="http://schemas.microsoft.com/office/drawing/2014/chartex" xmlns:cx1="http://schemas.microsoft.com/office/drawing/2015/9/8/chartex" xmlns:mc="http://schemas.openxmlformats.org/markup-compatibility/2006" xmlns:o="urn:schemas-microsoft-com:office:office" xmlns:r="http://schemas.openxmlformats.org/officeDocument/2006/relationships" xmlns:m="http://schemas.openxmlformats.org/officeDocument/2006/math" xmlns:v="urn:schemas-microsoft-com:vml" xmlns:wp14="http://schemas.microsoft.com/office/word/2010/wordprocessingDrawing" xmlns:wp="http://schemas.openxmlformats.org/drawingml/2006/wordprocessingDrawing" xmlns:w10="urn:schemas-microsoft-com:office:word" xmlns:w="http://schemas.openxmlformats.org/wordprocessingml/2006/main" xmlns:w14="http://schemas.microsoft.com/office/word/2010/wordml" xmlns:w15="http://schemas.microsoft.com/office/word/2012/wordml" xmlns:w16se="http://schemas.microsoft.com/office/word/2015/wordml/symex" xmlns:wpg="http://schemas.microsoft.com/office/word/2010/wordprocessingGroup" xmlns:wpi="http://schemas.microsoft.com/office/word/2010/wordprocessingInk" xmlns:wne="http://schemas.microsoft.com/office/word/2006/wordml" xmlns:wps="http://schemas.microsoft.com/office/word/2010/wordprocessingShape" mc:Ignorable="w14 w15 w16se wp14">
   <w:docParts>
     <w:docPart>
       <w:docPartPr>
@@ -8537,11 +8752,11 @@
 </file>
 
 <file path=word/glossary/fontTable.xml><?xml version="1.0" encoding="utf-8"?>
-<w:fonts xmlns:mc="http://schemas.openxmlformats.org/markup-compatibility/2006" xmlns:r="http://schemas.openxmlformats.org/officeDocument/2006/relationships" xmlns:w="http://schemas.openxmlformats.org/wordprocessingml/2006/main" xmlns:w14="http://schemas.microsoft.com/office/word/2010/wordml" xmlns:w15="http://schemas.microsoft.com/office/word/2012/wordml" xmlns:w16cid="http://schemas.microsoft.com/office/word/2016/wordml/cid" xmlns:w16se="http://schemas.microsoft.com/office/word/2015/wordml/symex" mc:Ignorable="w14 w15 w16se w16cid">
+<w:fonts xmlns:mc="http://schemas.openxmlformats.org/markup-compatibility/2006" xmlns:r="http://schemas.openxmlformats.org/officeDocument/2006/relationships" xmlns:w="http://schemas.openxmlformats.org/wordprocessingml/2006/main" xmlns:w14="http://schemas.microsoft.com/office/word/2010/wordml" xmlns:w15="http://schemas.microsoft.com/office/word/2012/wordml" xmlns:w16se="http://schemas.microsoft.com/office/word/2015/wordml/symex" mc:Ignorable="w14 w15 w16se">
   <w:font w:name="Symbol">
     <w:panose1 w:val="05050102010706020507"/>
     <w:charset w:val="02"/>
-    <w:family w:val="decorative"/>
+    <w:family w:val="roman"/>
     <w:pitch w:val="variable"/>
     <w:sig w:usb0="00000000" w:usb1="10000000" w:usb2="00000000" w:usb3="00000000" w:csb0="80000000" w:csb1="00000000"/>
   </w:font>
@@ -8562,7 +8777,7 @@
   <w:font w:name="Wingdings">
     <w:panose1 w:val="05000000000000000000"/>
     <w:charset w:val="02"/>
-    <w:family w:val="decorative"/>
+    <w:family w:val="auto"/>
     <w:pitch w:val="variable"/>
     <w:sig w:usb0="00000000" w:usb1="10000000" w:usb2="00000000" w:usb3="00000000" w:csb0="80000000" w:csb1="00000000"/>
   </w:font>
@@ -8571,17 +8786,17 @@
     <w:charset w:val="00"/>
     <w:family w:val="swiss"/>
     <w:pitch w:val="variable"/>
-    <w:sig w:usb0="E4002EFF" w:usb1="C000247B" w:usb2="00000009" w:usb3="00000000" w:csb0="000001FF" w:csb1="00000000"/>
+    <w:sig w:usb0="E0002AFF" w:usb1="C000247B" w:usb2="00000009" w:usb3="00000000" w:csb0="000001FF" w:csb1="00000000"/>
   </w:font>
   <w:font w:name="Calibri Light">
     <w:panose1 w:val="020F0302020204030204"/>
     <w:charset w:val="00"/>
     <w:family w:val="swiss"/>
     <w:pitch w:val="variable"/>
-    <w:sig w:usb0="E4002EFF" w:usb1="C000247B" w:usb2="00000009" w:usb3="00000000" w:csb0="000001FF" w:csb1="00000000"/>
+    <w:sig w:usb0="E0002AFF" w:usb1="C000247B" w:usb2="00000009" w:usb3="00000000" w:csb0="000001FF" w:csb1="00000000"/>
   </w:font>
   <w:font w:name="Segoe UI">
-    <w:panose1 w:val="020B0604020202020204"/>
+    <w:panose1 w:val="020B0502040204020203"/>
     <w:charset w:val="00"/>
     <w:family w:val="swiss"/>
     <w:pitch w:val="variable"/>
@@ -8591,7 +8806,7 @@
 </file>
 
 <file path=word/glossary/settings.xml><?xml version="1.0" encoding="utf-8"?>
-<w:settings xmlns:mc="http://schemas.openxmlformats.org/markup-compatibility/2006" xmlns:o="urn:schemas-microsoft-com:office:office" xmlns:r="http://schemas.openxmlformats.org/officeDocument/2006/relationships" xmlns:m="http://schemas.openxmlformats.org/officeDocument/2006/math" xmlns:v="urn:schemas-microsoft-com:vml" xmlns:w10="urn:schemas-microsoft-com:office:word" xmlns:w="http://schemas.openxmlformats.org/wordprocessingml/2006/main" xmlns:w14="http://schemas.microsoft.com/office/word/2010/wordml" xmlns:w15="http://schemas.microsoft.com/office/word/2012/wordml" xmlns:w16cid="http://schemas.microsoft.com/office/word/2016/wordml/cid" xmlns:w16se="http://schemas.microsoft.com/office/word/2015/wordml/symex" xmlns:sl="http://schemas.openxmlformats.org/schemaLibrary/2006/main" mc:Ignorable="w14 w15 w16se w16cid">
+<w:settings xmlns:mc="http://schemas.openxmlformats.org/markup-compatibility/2006" xmlns:o="urn:schemas-microsoft-com:office:office" xmlns:r="http://schemas.openxmlformats.org/officeDocument/2006/relationships" xmlns:m="http://schemas.openxmlformats.org/officeDocument/2006/math" xmlns:v="urn:schemas-microsoft-com:vml" xmlns:w10="urn:schemas-microsoft-com:office:word" xmlns:w="http://schemas.openxmlformats.org/wordprocessingml/2006/main" xmlns:w14="http://schemas.microsoft.com/office/word/2010/wordml" xmlns:w15="http://schemas.microsoft.com/office/word/2012/wordml" xmlns:w16se="http://schemas.microsoft.com/office/word/2015/wordml/symex" xmlns:sl="http://schemas.openxmlformats.org/schemaLibrary/2006/main" mc:Ignorable="w14 w15 w16se">
   <w:view w:val="normal"/>
   <w:defaultTabStop w:val="720"/>
   <w:characterSpacingControl w:val="doNotCompress"/>
@@ -8602,11 +8817,11 @@
     <w:compatSetting w:name="enableOpenTypeFeatures" w:uri="http://schemas.microsoft.com/office/word" w:val="1"/>
     <w:compatSetting w:name="doNotFlipMirrorIndents" w:uri="http://schemas.microsoft.com/office/word" w:val="1"/>
     <w:compatSetting w:name="differentiateMultirowTableHeaders" w:uri="http://schemas.microsoft.com/office/word" w:val="1"/>
-    <w:compatSetting w:name="useWord2013TrackBottomHyphenation" w:uri="http://schemas.microsoft.com/office/word" w:val="0"/>
   </w:compat>
   <w:rsids>
     <w:rsidRoot w:val="002C5857"/>
     <w:rsid w:val="002C5857"/>
+    <w:rsid w:val="00304810"/>
     <w:rsid w:val="00453AD3"/>
     <w:rsid w:val="00B503C2"/>
     <w:rsid w:val="00D6657D"/>
@@ -8635,7 +8850,7 @@
 </file>
 
 <file path=word/glossary/styles.xml><?xml version="1.0" encoding="utf-8"?>
-<w:styles xmlns:mc="http://schemas.openxmlformats.org/markup-compatibility/2006" xmlns:r="http://schemas.openxmlformats.org/officeDocument/2006/relationships" xmlns:w="http://schemas.openxmlformats.org/wordprocessingml/2006/main" xmlns:w14="http://schemas.microsoft.com/office/word/2010/wordml" xmlns:w15="http://schemas.microsoft.com/office/word/2012/wordml" xmlns:w16cid="http://schemas.microsoft.com/office/word/2016/wordml/cid" xmlns:w16se="http://schemas.microsoft.com/office/word/2015/wordml/symex" mc:Ignorable="w14 w15 w16se w16cid">
+<w:styles xmlns:mc="http://schemas.openxmlformats.org/markup-compatibility/2006" xmlns:r="http://schemas.openxmlformats.org/officeDocument/2006/relationships" xmlns:w="http://schemas.openxmlformats.org/wordprocessingml/2006/main" xmlns:w14="http://schemas.microsoft.com/office/word/2010/wordml" xmlns:w15="http://schemas.microsoft.com/office/word/2012/wordml" xmlns:w16se="http://schemas.microsoft.com/office/word/2015/wordml/symex" mc:Ignorable="w14 w15 w16se">
   <w:docDefaults>
     <w:rPrDefault>
       <w:rPr>
@@ -8651,7 +8866,7 @@
       </w:pPr>
     </w:pPrDefault>
   </w:docDefaults>
-  <w:latentStyles w:defLockedState="0" w:defUIPriority="99" w:defSemiHidden="0" w:defUnhideWhenUsed="0" w:defQFormat="0" w:count="375">
+  <w:latentStyles w:defLockedState="0" w:defUIPriority="99" w:defSemiHidden="0" w:defUnhideWhenUsed="0" w:defQFormat="0" w:count="371">
     <w:lsdException w:name="Normal" w:uiPriority="0" w:qFormat="1"/>
     <w:lsdException w:name="heading 1" w:uiPriority="9" w:qFormat="1"/>
     <w:lsdException w:name="heading 2" w:semiHidden="1" w:uiPriority="9" w:unhideWhenUsed="1" w:qFormat="1"/>
@@ -9023,10 +9238,6 @@
     <w:lsdException w:name="List Table 5 Dark Accent 6" w:uiPriority="50"/>
     <w:lsdException w:name="List Table 6 Colorful Accent 6" w:uiPriority="51"/>
     <w:lsdException w:name="List Table 7 Colorful Accent 6" w:uiPriority="52"/>
-    <w:lsdException w:name="Mention" w:semiHidden="1" w:unhideWhenUsed="1"/>
-    <w:lsdException w:name="Smart Hyperlink" w:semiHidden="1" w:unhideWhenUsed="1"/>
-    <w:lsdException w:name="Hashtag" w:semiHidden="1" w:unhideWhenUsed="1"/>
-    <w:lsdException w:name="Unresolved Mention" w:semiHidden="1" w:unhideWhenUsed="1"/>
   </w:latentStyles>
   <w:style w:type="paragraph" w:default="1" w:styleId="Normal">
     <w:name w:val="Normal"/>
@@ -9085,7 +9296,7 @@
 </file>
 
 <file path=word/glossary/webSettings.xml><?xml version="1.0" encoding="utf-8"?>
-<w:webSettings xmlns:mc="http://schemas.openxmlformats.org/markup-compatibility/2006" xmlns:r="http://schemas.openxmlformats.org/officeDocument/2006/relationships" xmlns:w="http://schemas.openxmlformats.org/wordprocessingml/2006/main" xmlns:w14="http://schemas.microsoft.com/office/word/2010/wordml" xmlns:w15="http://schemas.microsoft.com/office/word/2012/wordml" xmlns:w16cid="http://schemas.microsoft.com/office/word/2016/wordml/cid" xmlns:w16se="http://schemas.microsoft.com/office/word/2015/wordml/symex" mc:Ignorable="w14 w15 w16se w16cid">
+<w:webSettings xmlns:mc="http://schemas.openxmlformats.org/markup-compatibility/2006" xmlns:r="http://schemas.openxmlformats.org/officeDocument/2006/relationships" xmlns:w="http://schemas.openxmlformats.org/wordprocessingml/2006/main" xmlns:w14="http://schemas.microsoft.com/office/word/2010/wordml" xmlns:w15="http://schemas.microsoft.com/office/word/2012/wordml" xmlns:w16se="http://schemas.microsoft.com/office/word/2015/wordml/symex" mc:Ignorable="w14 w15 w16se">
   <w:optimizeForBrowser/>
   <w:allowPNG/>
 </w:webSettings>
@@ -9391,7 +9602,7 @@
 </file>
 
 <file path=customXml/itemProps1.xml><?xml version="1.0" encoding="utf-8"?>
-<ds:datastoreItem xmlns:ds="http://schemas.openxmlformats.org/officeDocument/2006/customXml" ds:itemID="{3BE50431-D1FB-8E41-BF7A-04A41DF83D4C}">
+<ds:datastoreItem xmlns:ds="http://schemas.openxmlformats.org/officeDocument/2006/customXml" ds:itemID="{DE711045-8CCE-4A9F-B2B7-16A2285B9DBE}">
   <ds:schemaRefs>
     <ds:schemaRef ds:uri="http://schemas.openxmlformats.org/officeDocument/2006/bibliography"/>
   </ds:schemaRefs>

</xml_diff>